<commit_message>
[ADD] Assignment 09 docx
</commit_message>
<xml_diff>
--- a/Assignment 09/EX 11 - Reasoning in Propositional Logic.docx
+++ b/Assignment 09/EX 11 - Reasoning in Propositional Logic.docx
@@ -355,7 +355,27 @@
           <w:sz w:val="32"/>
           <w:lang w:val="en-US"/>
         </w:rPr>
-        <w:t>Team members</w:t>
+        <w:t>Team m</w:t>
+      </w:r>
+      <w:r>
+        <w:rPr>
+          <w:b/>
+          <w:color w:val="7030A0"/>
+          <w:sz w:val="32"/>
+          <w:lang w:val="en-US"/>
+        </w:rPr>
+        <w:tab/>
+      </w:r>
+      <w:bookmarkStart w:id="0" w:name="_GoBack"/>
+      <w:bookmarkEnd w:id="0"/>
+      <w:r>
+        <w:rPr>
+          <w:b/>
+          <w:color w:val="7030A0"/>
+          <w:sz w:val="32"/>
+          <w:lang w:val="en-US"/>
+        </w:rPr>
+        <w:t>embers</w:t>
       </w:r>
     </w:p>
     <w:p>
@@ -604,7 +624,6 @@
           <w:rFonts w:cs="Arial"/>
           <w:b/>
           <w:bCs/>
-          <w:color w:val="002060"/>
           <w:sz w:val="24"/>
           <w:szCs w:val="24"/>
           <w:lang w:val="en-US"/>
@@ -615,24 +634,11 @@
           <w:rFonts w:cs="Arial"/>
           <w:b/>
           <w:bCs/>
-          <w:color w:val="002060"/>
-          <w:sz w:val="24"/>
-          <w:szCs w:val="24"/>
-          <w:lang w:val="en-US"/>
-        </w:rPr>
-        <w:t>Yes, t</w:t>
-      </w:r>
-      <w:r>
-        <w:rPr>
-          <w:rFonts w:cs="Arial"/>
-          <w:b/>
-          <w:bCs/>
-          <w:color w:val="002060"/>
-          <w:sz w:val="24"/>
-          <w:szCs w:val="24"/>
-          <w:lang w:val="en-US"/>
-        </w:rPr>
-        <w:t xml:space="preserve">he statements </w:t>
+          <w:sz w:val="24"/>
+          <w:szCs w:val="24"/>
+          <w:lang w:val="en-US"/>
+        </w:rPr>
+        <w:t xml:space="preserve">Yes, the statements </w:t>
       </w:r>
       <m:oMath>
         <m:r>
@@ -641,7 +647,6 @@
           </m:rPr>
           <w:rPr>
             <w:rFonts w:ascii="Cambria Math" w:hAnsi="Cambria Math" w:cs="Arial"/>
-            <w:color w:val="002060"/>
             <w:sz w:val="28"/>
             <w:szCs w:val="24"/>
             <w:lang w:val="en-US"/>
@@ -654,7 +659,6 @@
           <w:rFonts w:eastAsiaTheme="minorEastAsia" w:cs="Arial"/>
           <w:b/>
           <w:bCs/>
-          <w:color w:val="002060"/>
           <w:sz w:val="28"/>
           <w:szCs w:val="24"/>
           <w:lang w:val="en-US"/>
@@ -666,7 +670,6 @@
           <w:rFonts w:eastAsiaTheme="minorEastAsia" w:cs="Arial"/>
           <w:b/>
           <w:bCs/>
-          <w:color w:val="002060"/>
           <w:sz w:val="24"/>
           <w:szCs w:val="24"/>
           <w:lang w:val="en-US"/>
@@ -680,7 +683,6 @@
           </m:rPr>
           <w:rPr>
             <w:rFonts w:ascii="Cambria Math" w:eastAsiaTheme="minorEastAsia" w:hAnsi="Cambria Math" w:cs="Arial"/>
-            <w:color w:val="002060"/>
             <w:sz w:val="28"/>
             <w:szCs w:val="24"/>
             <w:lang w:val="en-US"/>
@@ -693,7 +695,6 @@
           <w:rFonts w:eastAsiaTheme="minorEastAsia" w:cs="Arial"/>
           <w:b/>
           <w:bCs/>
-          <w:color w:val="002060"/>
           <w:sz w:val="28"/>
           <w:szCs w:val="24"/>
           <w:lang w:val="en-US"/>
@@ -705,24 +706,11 @@
           <w:rFonts w:eastAsiaTheme="minorEastAsia" w:cs="Arial"/>
           <w:b/>
           <w:bCs/>
-          <w:color w:val="002060"/>
-          <w:sz w:val="24"/>
-          <w:szCs w:val="24"/>
-          <w:lang w:val="en-US"/>
-        </w:rPr>
-        <w:t>are l</w:t>
-      </w:r>
-      <w:r>
-        <w:rPr>
-          <w:rFonts w:eastAsiaTheme="minorEastAsia" w:cs="Arial"/>
-          <w:b/>
-          <w:bCs/>
-          <w:color w:val="002060"/>
-          <w:sz w:val="24"/>
-          <w:szCs w:val="24"/>
-          <w:lang w:val="en-US"/>
-        </w:rPr>
-        <w:t>ogically equivalent</w:t>
+          <w:sz w:val="24"/>
+          <w:szCs w:val="24"/>
+          <w:lang w:val="en-US"/>
+        </w:rPr>
+        <w:t>are logically equivalent</w:t>
       </w:r>
     </w:p>
     <w:p>
@@ -3023,7 +3011,6 @@
           <w:rFonts w:cs="Arial"/>
           <w:b/>
           <w:bCs/>
-          <w:color w:val="002060"/>
           <w:sz w:val="24"/>
           <w:szCs w:val="24"/>
           <w:lang w:val="en-US"/>
@@ -3034,7 +3021,6 @@
           <w:rFonts w:cs="Arial"/>
           <w:b/>
           <w:bCs/>
-          <w:color w:val="002060"/>
           <w:sz w:val="24"/>
           <w:szCs w:val="24"/>
           <w:lang w:val="en-US"/>
@@ -4056,16 +4042,14 @@
         <w:jc w:val="both"/>
         <w:rPr>
           <w:rFonts w:cs="Arial"/>
-          <w:color w:val="002060"/>
-          <w:sz w:val="24"/>
-          <w:szCs w:val="24"/>
-          <w:lang w:val="en-US"/>
-        </w:rPr>
-      </w:pPr>
-      <w:r>
-        <w:rPr>
-          <w:rFonts w:cs="Arial"/>
-          <w:color w:val="002060"/>
+          <w:sz w:val="24"/>
+          <w:szCs w:val="24"/>
+          <w:lang w:val="en-US"/>
+        </w:rPr>
+      </w:pPr>
+      <w:r>
+        <w:rPr>
+          <w:rFonts w:cs="Arial"/>
           <w:sz w:val="24"/>
           <w:szCs w:val="24"/>
           <w:lang w:val="en-US"/>
@@ -4080,16 +4064,14 @@
         <w:jc w:val="both"/>
         <w:rPr>
           <w:rFonts w:cs="Arial"/>
-          <w:color w:val="002060"/>
-          <w:sz w:val="24"/>
-          <w:szCs w:val="24"/>
-          <w:lang w:val="en-US"/>
-        </w:rPr>
-      </w:pPr>
-      <w:r>
-        <w:rPr>
-          <w:rFonts w:cs="Arial"/>
-          <w:color w:val="002060"/>
+          <w:sz w:val="24"/>
+          <w:szCs w:val="24"/>
+          <w:lang w:val="en-US"/>
+        </w:rPr>
+      </w:pPr>
+      <w:r>
+        <w:rPr>
+          <w:rFonts w:cs="Arial"/>
           <w:sz w:val="24"/>
           <w:szCs w:val="24"/>
           <w:lang w:val="en-US"/>
@@ -4104,7 +4086,6 @@
         <w:jc w:val="both"/>
         <w:rPr>
           <w:rFonts w:cs="Arial"/>
-          <w:color w:val="002060"/>
           <w:sz w:val="24"/>
           <w:szCs w:val="24"/>
           <w:lang w:val="en-US"/>
@@ -4114,7 +4095,6 @@
       <w:r>
         <w:rPr>
           <w:rFonts w:cs="Arial"/>
-          <w:color w:val="002060"/>
           <w:sz w:val="24"/>
           <w:szCs w:val="24"/>
           <w:lang w:val="en-US"/>
@@ -4125,7 +4105,6 @@
       <w:r>
         <w:rPr>
           <w:rFonts w:cs="Arial"/>
-          <w:color w:val="002060"/>
           <w:sz w:val="24"/>
           <w:szCs w:val="24"/>
           <w:lang w:val="en-US"/>
@@ -4143,16 +4122,14 @@
         <w:jc w:val="both"/>
         <w:rPr>
           <w:rFonts w:cs="Arial"/>
-          <w:color w:val="002060"/>
-          <w:sz w:val="24"/>
-          <w:szCs w:val="24"/>
-          <w:lang w:val="en-US"/>
-        </w:rPr>
-      </w:pPr>
-      <w:r>
-        <w:rPr>
-          <w:rFonts w:cs="Arial"/>
-          <w:color w:val="002060"/>
+          <w:sz w:val="24"/>
+          <w:szCs w:val="24"/>
+          <w:lang w:val="en-US"/>
+        </w:rPr>
+      </w:pPr>
+      <w:r>
+        <w:rPr>
+          <w:rFonts w:cs="Arial"/>
           <w:sz w:val="24"/>
           <w:szCs w:val="24"/>
           <w:lang w:val="en-US"/>
@@ -4167,16 +4144,14 @@
         <w:jc w:val="both"/>
         <w:rPr>
           <w:rFonts w:cs="Arial"/>
-          <w:color w:val="002060"/>
-          <w:sz w:val="24"/>
-          <w:szCs w:val="24"/>
-          <w:lang w:val="en-US"/>
-        </w:rPr>
-      </w:pPr>
-      <w:r>
-        <w:rPr>
-          <w:rFonts w:cs="Arial"/>
-          <w:color w:val="002060"/>
+          <w:sz w:val="24"/>
+          <w:szCs w:val="24"/>
+          <w:lang w:val="en-US"/>
+        </w:rPr>
+      </w:pPr>
+      <w:r>
+        <w:rPr>
+          <w:rFonts w:cs="Arial"/>
           <w:sz w:val="24"/>
           <w:szCs w:val="24"/>
           <w:lang w:val="en-US"/>
@@ -4187,7 +4162,6 @@
       <w:r>
         <w:rPr>
           <w:rFonts w:cs="Arial"/>
-          <w:color w:val="002060"/>
           <w:sz w:val="24"/>
           <w:szCs w:val="24"/>
           <w:lang w:val="en-US"/>
@@ -4198,7 +4172,6 @@
       <w:r>
         <w:rPr>
           <w:rFonts w:cs="Arial"/>
-          <w:color w:val="002060"/>
           <w:sz w:val="24"/>
           <w:szCs w:val="24"/>
           <w:lang w:val="en-US"/>
@@ -4208,7 +4181,6 @@
       <w:r>
         <w:rPr>
           <w:rFonts w:cs="Arial"/>
-          <w:color w:val="002060"/>
           <w:sz w:val="24"/>
           <w:szCs w:val="24"/>
           <w:lang w:val="en-US"/>
@@ -4218,7 +4190,6 @@
       <w:r>
         <w:rPr>
           <w:rFonts w:cs="Arial"/>
-          <w:color w:val="002060"/>
           <w:sz w:val="24"/>
           <w:szCs w:val="24"/>
           <w:lang w:val="en-US"/>
@@ -4233,16 +4204,14 @@
         <w:jc w:val="both"/>
         <w:rPr>
           <w:rFonts w:cs="Arial"/>
-          <w:color w:val="002060"/>
-          <w:sz w:val="24"/>
-          <w:szCs w:val="24"/>
-          <w:lang w:val="en-US"/>
-        </w:rPr>
-      </w:pPr>
-      <w:r>
-        <w:rPr>
-          <w:rFonts w:cs="Arial"/>
-          <w:color w:val="002060"/>
+          <w:sz w:val="24"/>
+          <w:szCs w:val="24"/>
+          <w:lang w:val="en-US"/>
+        </w:rPr>
+      </w:pPr>
+      <w:r>
+        <w:rPr>
+          <w:rFonts w:cs="Arial"/>
           <w:sz w:val="24"/>
           <w:szCs w:val="24"/>
           <w:lang w:val="en-US"/>
@@ -4252,7 +4221,6 @@
       <w:r>
         <w:rPr>
           <w:rFonts w:cs="Arial"/>
-          <w:color w:val="002060"/>
           <w:sz w:val="24"/>
           <w:szCs w:val="24"/>
           <w:lang w:val="en-US"/>
@@ -4263,7 +4231,6 @@
       <w:r>
         <w:rPr>
           <w:rFonts w:cs="Arial"/>
-          <w:color w:val="002060"/>
           <w:sz w:val="24"/>
           <w:szCs w:val="24"/>
           <w:lang w:val="en-US"/>
@@ -4273,7 +4240,6 @@
       <w:r>
         <w:rPr>
           <w:rFonts w:cs="Arial"/>
-          <w:color w:val="002060"/>
           <w:sz w:val="24"/>
           <w:szCs w:val="24"/>
           <w:lang w:val="en-US"/>
@@ -4283,7 +4249,6 @@
       <w:r>
         <w:rPr>
           <w:rFonts w:cs="Arial"/>
-          <w:color w:val="002060"/>
           <w:sz w:val="24"/>
           <w:szCs w:val="24"/>
           <w:lang w:val="en-US"/>
@@ -4294,7 +4259,6 @@
       <w:r>
         <w:rPr>
           <w:rFonts w:cs="Arial"/>
-          <w:color w:val="002060"/>
           <w:sz w:val="24"/>
           <w:szCs w:val="24"/>
           <w:lang w:val="en-US"/>
@@ -4312,16 +4276,14 @@
         <w:jc w:val="both"/>
         <w:rPr>
           <w:rFonts w:cs="Arial"/>
-          <w:color w:val="002060"/>
-          <w:sz w:val="24"/>
-          <w:szCs w:val="24"/>
-          <w:lang w:val="en-US"/>
-        </w:rPr>
-      </w:pPr>
-      <w:r>
-        <w:rPr>
-          <w:rFonts w:cs="Arial"/>
-          <w:color w:val="002060"/>
+          <w:sz w:val="24"/>
+          <w:szCs w:val="24"/>
+          <w:lang w:val="en-US"/>
+        </w:rPr>
+      </w:pPr>
+      <w:r>
+        <w:rPr>
+          <w:rFonts w:cs="Arial"/>
           <w:sz w:val="24"/>
           <w:szCs w:val="24"/>
           <w:lang w:val="en-US"/>
@@ -4332,7 +4294,6 @@
       <w:r>
         <w:rPr>
           <w:rFonts w:cs="Arial"/>
-          <w:color w:val="002060"/>
           <w:sz w:val="24"/>
           <w:szCs w:val="24"/>
           <w:lang w:val="en-US"/>
@@ -4348,16 +4309,14 @@
         <w:jc w:val="both"/>
         <w:rPr>
           <w:rFonts w:cs="Arial"/>
-          <w:color w:val="002060"/>
-          <w:sz w:val="24"/>
-          <w:szCs w:val="24"/>
-          <w:lang w:val="en-US"/>
-        </w:rPr>
-      </w:pPr>
-      <w:r>
-        <w:rPr>
-          <w:rFonts w:cs="Arial"/>
-          <w:color w:val="002060"/>
+          <w:sz w:val="24"/>
+          <w:szCs w:val="24"/>
+          <w:lang w:val="en-US"/>
+        </w:rPr>
+      </w:pPr>
+      <w:r>
+        <w:rPr>
+          <w:rFonts w:cs="Arial"/>
           <w:sz w:val="24"/>
           <w:szCs w:val="24"/>
           <w:lang w:val="en-US"/>
@@ -4372,16 +4331,14 @@
         <w:jc w:val="both"/>
         <w:rPr>
           <w:rFonts w:cs="Arial"/>
-          <w:color w:val="002060"/>
-          <w:sz w:val="24"/>
-          <w:szCs w:val="24"/>
-          <w:lang w:val="en-US"/>
-        </w:rPr>
-      </w:pPr>
-      <w:r>
-        <w:rPr>
-          <w:rFonts w:cs="Arial"/>
-          <w:color w:val="002060"/>
+          <w:sz w:val="24"/>
+          <w:szCs w:val="24"/>
+          <w:lang w:val="en-US"/>
+        </w:rPr>
+      </w:pPr>
+      <w:r>
+        <w:rPr>
+          <w:rFonts w:cs="Arial"/>
           <w:sz w:val="24"/>
           <w:szCs w:val="24"/>
           <w:lang w:val="en-US"/>
@@ -4399,16 +4356,14 @@
         <w:jc w:val="both"/>
         <w:rPr>
           <w:rFonts w:cs="Arial"/>
-          <w:color w:val="002060"/>
-          <w:sz w:val="24"/>
-          <w:szCs w:val="24"/>
-          <w:lang w:val="en-US"/>
-        </w:rPr>
-      </w:pPr>
-      <w:r>
-        <w:rPr>
-          <w:rFonts w:cs="Arial"/>
-          <w:color w:val="002060"/>
+          <w:sz w:val="24"/>
+          <w:szCs w:val="24"/>
+          <w:lang w:val="en-US"/>
+        </w:rPr>
+      </w:pPr>
+      <w:r>
+        <w:rPr>
+          <w:rFonts w:cs="Arial"/>
           <w:sz w:val="24"/>
           <w:szCs w:val="24"/>
           <w:lang w:val="en-US"/>
@@ -4423,16 +4378,14 @@
         <w:jc w:val="both"/>
         <w:rPr>
           <w:rFonts w:cs="Arial"/>
-          <w:color w:val="002060"/>
-          <w:sz w:val="24"/>
-          <w:szCs w:val="24"/>
-          <w:lang w:val="en-US"/>
-        </w:rPr>
-      </w:pPr>
-      <w:r>
-        <w:rPr>
-          <w:rFonts w:cs="Arial"/>
-          <w:color w:val="002060"/>
+          <w:sz w:val="24"/>
+          <w:szCs w:val="24"/>
+          <w:lang w:val="en-US"/>
+        </w:rPr>
+      </w:pPr>
+      <w:r>
+        <w:rPr>
+          <w:rFonts w:cs="Arial"/>
           <w:sz w:val="24"/>
           <w:szCs w:val="24"/>
           <w:lang w:val="en-US"/>
@@ -4447,16 +4400,14 @@
         <w:jc w:val="both"/>
         <w:rPr>
           <w:rFonts w:cs="Arial"/>
-          <w:color w:val="002060"/>
-          <w:sz w:val="24"/>
-          <w:szCs w:val="24"/>
-          <w:lang w:val="en-US"/>
-        </w:rPr>
-      </w:pPr>
-      <w:r>
-        <w:rPr>
-          <w:rFonts w:cs="Arial"/>
-          <w:color w:val="002060"/>
+          <w:sz w:val="24"/>
+          <w:szCs w:val="24"/>
+          <w:lang w:val="en-US"/>
+        </w:rPr>
+      </w:pPr>
+      <w:r>
+        <w:rPr>
+          <w:rFonts w:cs="Arial"/>
           <w:sz w:val="24"/>
           <w:szCs w:val="24"/>
           <w:lang w:val="en-US"/>
@@ -4471,16 +4422,14 @@
         <w:jc w:val="both"/>
         <w:rPr>
           <w:rFonts w:cs="Arial"/>
-          <w:color w:val="002060"/>
-          <w:sz w:val="24"/>
-          <w:szCs w:val="24"/>
-          <w:lang w:val="en-US"/>
-        </w:rPr>
-      </w:pPr>
-      <w:r>
-        <w:rPr>
-          <w:rFonts w:cs="Arial"/>
-          <w:color w:val="002060"/>
+          <w:sz w:val="24"/>
+          <w:szCs w:val="24"/>
+          <w:lang w:val="en-US"/>
+        </w:rPr>
+      </w:pPr>
+      <w:r>
+        <w:rPr>
+          <w:rFonts w:cs="Arial"/>
           <w:sz w:val="24"/>
           <w:szCs w:val="24"/>
           <w:lang w:val="en-US"/>
@@ -4495,16 +4444,14 @@
         <w:jc w:val="both"/>
         <w:rPr>
           <w:rFonts w:cs="Arial"/>
-          <w:color w:val="002060"/>
-          <w:sz w:val="24"/>
-          <w:szCs w:val="24"/>
-          <w:lang w:val="en-US"/>
-        </w:rPr>
-      </w:pPr>
-      <w:r>
-        <w:rPr>
-          <w:rFonts w:cs="Arial"/>
-          <w:color w:val="002060"/>
+          <w:sz w:val="24"/>
+          <w:szCs w:val="24"/>
+          <w:lang w:val="en-US"/>
+        </w:rPr>
+      </w:pPr>
+      <w:r>
+        <w:rPr>
+          <w:rFonts w:cs="Arial"/>
           <w:sz w:val="24"/>
           <w:szCs w:val="24"/>
           <w:lang w:val="en-US"/>
@@ -5297,8 +5244,6 @@
         </w:rPr>
         <w:t>~B v ~A</w:t>
       </w:r>
-      <w:bookmarkStart w:id="0" w:name="_GoBack"/>
-      <w:bookmarkEnd w:id="0"/>
     </w:p>
     <w:p>
       <w:pPr>
@@ -10482,7 +10427,7 @@
 </file>
 
 <file path=customXml/itemProps1.xml><?xml version="1.0" encoding="utf-8"?>
-<ds:datastoreItem xmlns:ds="http://schemas.openxmlformats.org/officeDocument/2006/customXml" ds:itemID="{C11FD15A-9C30-4B3D-B494-F69A08D1627D}">
+<ds:datastoreItem xmlns:ds="http://schemas.openxmlformats.org/officeDocument/2006/customXml" ds:itemID="{519704D8-54E9-4777-B173-B51351633D22}">
   <ds:schemaRefs>
     <ds:schemaRef ds:uri="http://schemas.openxmlformats.org/officeDocument/2006/bibliography"/>
   </ds:schemaRefs>

</xml_diff>

<commit_message>
[UPDATE] correcciones al exercise 11 (falta ver bien el cuarto ejercicio)
</commit_message>
<xml_diff>
--- a/Assignment 09/EX 11 - Reasoning in Propositional Logic.docx
+++ b/Assignment 09/EX 11 - Reasoning in Propositional Logic.docx
@@ -1,6 +1,6 @@
 
 <file path=word/document.xml><?xml version="1.0" encoding="utf-8"?>
-<w:document xmlns:wpc="http://schemas.microsoft.com/office/word/2010/wordprocessingCanvas" xmlns:cx="http://schemas.microsoft.com/office/drawing/2014/chartex" xmlns:cx1="http://schemas.microsoft.com/office/drawing/2015/9/8/chartex" xmlns:cx2="http://schemas.microsoft.com/office/drawing/2015/10/21/chartex" xmlns:cx3="http://schemas.microsoft.com/office/drawing/2016/5/9/chartex" xmlns:cx4="http://schemas.microsoft.com/office/drawing/2016/5/10/chartex" xmlns:cx5="http://schemas.microsoft.com/office/drawing/2016/5/11/chartex" xmlns:cx6="http://schemas.microsoft.com/office/drawing/2016/5/12/chartex" xmlns:cx7="http://schemas.microsoft.com/office/drawing/2016/5/13/chartex" xmlns:cx8="http://schemas.microsoft.com/office/drawing/2016/5/14/chartex" xmlns:mc="http://schemas.openxmlformats.org/markup-compatibility/2006" xmlns:aink="http://schemas.microsoft.com/office/drawing/2016/ink" xmlns:am3d="http://schemas.microsoft.com/office/drawing/2017/model3d" xmlns:o="urn:schemas-microsoft-com:office:office" xmlns:r="http://schemas.openxmlformats.org/officeDocument/2006/relationships" xmlns:m="http://schemas.openxmlformats.org/officeDocument/2006/math" xmlns:v="urn:schemas-microsoft-com:vml" xmlns:wp14="http://schemas.microsoft.com/office/word/2010/wordprocessingDrawing" xmlns:wp="http://schemas.openxmlformats.org/drawingml/2006/wordprocessingDrawing" xmlns:w10="urn:schemas-microsoft-com:office:word" xmlns:w="http://schemas.openxmlformats.org/wordprocessingml/2006/main" xmlns:w14="http://schemas.microsoft.com/office/word/2010/wordml" xmlns:w15="http://schemas.microsoft.com/office/word/2012/wordml" xmlns:w16cid="http://schemas.microsoft.com/office/word/2016/wordml/cid" xmlns:w16se="http://schemas.microsoft.com/office/word/2015/wordml/symex" xmlns:wpg="http://schemas.microsoft.com/office/word/2010/wordprocessingGroup" xmlns:wpi="http://schemas.microsoft.com/office/word/2010/wordprocessingInk" xmlns:wne="http://schemas.microsoft.com/office/word/2006/wordml" xmlns:wps="http://schemas.microsoft.com/office/word/2010/wordprocessingShape" mc:Ignorable="w14 w15 w16se w16cid wp14">
+<w:document xmlns:wpc="http://schemas.microsoft.com/office/word/2010/wordprocessingCanvas" xmlns:cx="http://schemas.microsoft.com/office/drawing/2014/chartex" xmlns:mc="http://schemas.openxmlformats.org/markup-compatibility/2006" xmlns:o="urn:schemas-microsoft-com:office:office" xmlns:r="http://schemas.openxmlformats.org/officeDocument/2006/relationships" xmlns:m="http://schemas.openxmlformats.org/officeDocument/2006/math" xmlns:v="urn:schemas-microsoft-com:vml" xmlns:wp14="http://schemas.microsoft.com/office/word/2010/wordprocessingDrawing" xmlns:wp="http://schemas.openxmlformats.org/drawingml/2006/wordprocessingDrawing" xmlns:w10="urn:schemas-microsoft-com:office:word" xmlns:w="http://schemas.openxmlformats.org/wordprocessingml/2006/main" xmlns:w14="http://schemas.microsoft.com/office/word/2010/wordml" xmlns:w15="http://schemas.microsoft.com/office/word/2012/wordml" xmlns:w16se="http://schemas.microsoft.com/office/word/2015/wordml/symex" xmlns:wpg="http://schemas.microsoft.com/office/word/2010/wordprocessingGroup" xmlns:wpi="http://schemas.microsoft.com/office/word/2010/wordprocessingInk" xmlns:wne="http://schemas.microsoft.com/office/word/2006/wordml" xmlns:wps="http://schemas.microsoft.com/office/word/2010/wordprocessingShape" mc:Ignorable="w14 w15 w16se wp14">
   <w:body>
     <w:p>
       <w:pPr>
@@ -104,7 +104,7 @@
               </wp:anchor>
             </w:drawing>
           </mc:Choice>
-          <mc:Fallback>
+          <mc:Fallback xmlns:w16cid="http://schemas.microsoft.com/office/word/2016/wordml/cid" xmlns:am3d="http://schemas.microsoft.com/office/drawing/2017/model3d" xmlns:aink="http://schemas.microsoft.com/office/drawing/2016/ink" xmlns:cx8="http://schemas.microsoft.com/office/drawing/2016/5/14/chartex" xmlns:cx7="http://schemas.microsoft.com/office/drawing/2016/5/13/chartex" xmlns:cx6="http://schemas.microsoft.com/office/drawing/2016/5/12/chartex" xmlns:cx5="http://schemas.microsoft.com/office/drawing/2016/5/11/chartex" xmlns:cx4="http://schemas.microsoft.com/office/drawing/2016/5/10/chartex" xmlns:cx3="http://schemas.microsoft.com/office/drawing/2016/5/9/chartex" xmlns:cx2="http://schemas.microsoft.com/office/drawing/2015/10/21/chartex" xmlns:cx1="http://schemas.microsoft.com/office/drawing/2015/9/8/chartex">
             <w:pict>
               <v:line w14:anchorId="48357352" id="Straight Connector 41" o:spid="_x0000_s1026" style="position:absolute;z-index:251659264;visibility:visible;mso-wrap-style:square;mso-width-percent:0;mso-wrap-distance-left:9pt;mso-wrap-distance-top:0;mso-wrap-distance-right:9pt;mso-wrap-distance-bottom:0;mso-position-horizontal:absolute;mso-position-horizontal-relative:text;mso-position-vertical:absolute;mso-position-vertical-relative:text;mso-width-percent:0;mso-width-relative:margin" from="-22pt,15.5pt" to="460.9pt,15.5pt" o:gfxdata="UEsDBBQABgAIAAAAIQC2gziS/gAAAOEBAAATAAAAW0NvbnRlbnRfVHlwZXNdLnhtbJSRQU7DMBBF&#10;90jcwfIWJU67QAgl6YK0S0CoHGBkTxKLZGx5TGhvj5O2G0SRWNoz/78nu9wcxkFMGNg6quQqL6RA&#10;0s5Y6ir5vt9lD1JwBDIwOMJKHpHlpr69KfdHjyxSmriSfYz+USnWPY7AufNIadK6MEJMx9ApD/oD&#10;OlTrorhX2lFEilmcO2RdNtjC5xDF9pCuTyYBB5bi6bQ4syoJ3g9WQ0ymaiLzg5KdCXlKLjvcW893&#10;SUOqXwnz5DrgnHtJTxOsQfEKIT7DmDSUCaxw7Rqn8787ZsmRM9e2VmPeBN4uqYvTtW7jvijg9N/y&#10;JsXecLq0q+WD6m8AAAD//wMAUEsDBBQABgAIAAAAIQA4/SH/1gAAAJQBAAALAAAAX3JlbHMvLnJl&#10;bHOkkMFqwzAMhu+DvYPRfXGawxijTi+j0GvpHsDYimMaW0Yy2fr2M4PBMnrbUb/Q94l/f/hMi1qR&#10;JVI2sOt6UJgd+ZiDgffL8ekFlFSbvV0oo4EbChzGx4f9GRdb25HMsYhqlCwG5lrLq9biZkxWOiqY&#10;22YiTra2kYMu1l1tQD30/bPm3wwYN0x18gb45AdQl1tp5j/sFB2T0FQ7R0nTNEV3j6o9feQzro1i&#10;OWA14Fm+Q8a1a8+Bvu/d/dMb2JY5uiPbhG/ktn4cqGU/er3pcvwCAAD//wMAUEsDBBQABgAIAAAA&#10;IQC6uVe64AEAABAEAAAOAAAAZHJzL2Uyb0RvYy54bWysU9uO0zAQfUfiHyy/0yTdpVRR0xV0WV4Q&#10;VCx8gOvYiSXfNDZN+veMnTS7AoQE4sXJeOacmXNs7+5Go8lZQFDONrRalZQIy12rbNfQb18fXm0p&#10;CZHZlmlnRUMvItC7/csXu8HXYu16p1sBBElsqAff0D5GXxdF4L0wLKycFxaT0oFhEUPoihbYgOxG&#10;F+uy3BSDg9aD4yIE3L2fknSf+aUUPH6WMohIdENxtphXyOsprcV+x+oOmO8Vn8dg/zCFYcpi04Xq&#10;nkVGvoP6hcooDi44GVfcmcJJqbjIGlBNVf6k5rFnXmQtaE7wi03h/9HyT+cjENU29LaixDKDZ/QY&#10;gamuj+TgrEUHHRBMolODDzUCDvYIcxT8EZLsUYJJXxRExuzuZXFXjJFw3NxUN+s32w0l/JornoAe&#10;QvwgnCHpp6Fa2SSc1ez8MURshqXXkrStLRkaerOtyjKXBadV+6C0TskA3emggZwZHvrt67eH9+/S&#10;9EjxrAwjbXEzaZpU5L940WJq8EVI9AXnrqYO6UaKhZZxLmzMrmQmrE4wiSMswHm0PwHn+gQV+bb+&#10;DXhB5M7OxgVslHXwu7HjeB1ZTvVXBybdyYKTay/5fLM1eO2yc/MTSff6eZzhTw95/wMAAP//AwBQ&#10;SwMEFAAGAAgAAAAhAP89mVLcAAAACQEAAA8AAABkcnMvZG93bnJldi54bWxMj0FPwzAMhe9I/IfI&#10;SFzQlnZMCErTCZCAGxId4uwlpu1onKrJ1vLvMeIAJ8t+T8/fKzez79WRxtgFNpAvM1DENriOGwNv&#10;28fFNaiYkB32gcnAF0XYVKcnJRYuTPxKxzo1SkI4FmigTWkotI62JY9xGQZi0T7C6DHJOjbajThJ&#10;uO/1KsuutMeO5UOLAz20ZD/rgzcQ91O8t5b8iO/1y5Od9xfD89aY87P57hZUojn9meEHX9ChEqZd&#10;OLCLqjewWK+lSzJwmcsUw80qly6734OuSv2/QfUNAAD//wMAUEsBAi0AFAAGAAgAAAAhALaDOJL+&#10;AAAA4QEAABMAAAAAAAAAAAAAAAAAAAAAAFtDb250ZW50X1R5cGVzXS54bWxQSwECLQAUAAYACAAA&#10;ACEAOP0h/9YAAACUAQAACwAAAAAAAAAAAAAAAAAvAQAAX3JlbHMvLnJlbHNQSwECLQAUAAYACAAA&#10;ACEAurlXuuABAAAQBAAADgAAAAAAAAAAAAAAAAAuAgAAZHJzL2Uyb0RvYy54bWxQSwECLQAUAAYA&#10;CAAAACEA/z2ZUtwAAAAJAQAADwAAAAAAAAAAAAAAAAA6BAAAZHJzL2Rvd25yZXYueG1sUEsFBgAA&#10;AAAEAAQA8wAAAEMFAAAAAA==&#10;" strokecolor="#45aceb" strokeweight="3pt">
                 <v:stroke joinstyle="miter"/>
@@ -366,8 +366,6 @@
         </w:rPr>
         <w:tab/>
       </w:r>
-      <w:bookmarkStart w:id="0" w:name="_GoBack"/>
-      <w:bookmarkEnd w:id="0"/>
       <w:r>
         <w:rPr>
           <w:b/>
@@ -622,23 +620,46 @@
         <w:jc w:val="both"/>
         <w:rPr>
           <w:rFonts w:cs="Arial"/>
+          <w:color w:val="002060"/>
+          <w:sz w:val="24"/>
+          <w:szCs w:val="24"/>
+          <w:lang w:val="en-US"/>
+        </w:rPr>
+      </w:pPr>
+      <w:r>
+        <w:rPr>
+          <w:rFonts w:eastAsiaTheme="minorEastAsia" w:cs="Arial"/>
+          <w:color w:val="002060"/>
+          <w:sz w:val="24"/>
+          <w:szCs w:val="24"/>
+          <w:lang w:val="en-US"/>
+        </w:rPr>
+        <w:t xml:space="preserve"> </w:t>
+      </w:r>
+    </w:p>
+    <w:p>
+      <w:pPr>
+        <w:spacing w:after="0" w:line="240" w:lineRule="auto"/>
+        <w:ind w:left="360"/>
+        <w:jc w:val="both"/>
+        <w:rPr>
+          <w:rFonts w:eastAsiaTheme="minorEastAsia" w:cs="Arial"/>
+          <w:b/>
+          <w:sz w:val="24"/>
+          <w:szCs w:val="24"/>
+          <w:lang w:val="en-US"/>
+        </w:rPr>
+      </w:pPr>
+      <w:r>
+        <w:rPr>
+          <w:rFonts w:cs="Arial"/>
           <w:b/>
           <w:bCs/>
           <w:sz w:val="24"/>
           <w:szCs w:val="24"/>
           <w:lang w:val="en-US"/>
         </w:rPr>
-      </w:pPr>
-      <w:r>
-        <w:rPr>
-          <w:rFonts w:cs="Arial"/>
-          <w:b/>
-          <w:bCs/>
-          <w:sz w:val="24"/>
-          <w:szCs w:val="24"/>
-          <w:lang w:val="en-US"/>
-        </w:rPr>
-        <w:t xml:space="preserve">Yes, the statements </w:t>
+        <w:t xml:space="preserve">Applying the distributive law which states  </w:t>
       </w:r>
       <m:oMath>
         <m:r>
@@ -647,34 +668,338 @@
           </m:rPr>
           <w:rPr>
             <w:rFonts w:ascii="Cambria Math" w:hAnsi="Cambria Math" w:cs="Arial"/>
-            <w:sz w:val="28"/>
+            <w:sz w:val="24"/>
             <w:szCs w:val="24"/>
             <w:lang w:val="en-US"/>
           </w:rPr>
-          <m:t>P→(Q∨R)</m:t>
+          <m:t xml:space="preserve">A </m:t>
+        </m:r>
+        <m:r>
+          <m:rPr>
+            <m:sty m:val="bi"/>
+          </m:rPr>
+          <w:rPr>
+            <w:rFonts w:ascii="Cambria Math" w:hAnsi="Cambria Math" w:cs="Arial"/>
+            <w:sz w:val="24"/>
+            <w:szCs w:val="24"/>
+            <w:lang w:val="en-US"/>
+          </w:rPr>
+          <m:t>∧</m:t>
+        </m:r>
+        <m:d>
+          <m:dPr>
+            <m:ctrlPr>
+              <w:rPr>
+                <w:rFonts w:ascii="Cambria Math" w:hAnsi="Cambria Math" w:cs="Arial"/>
+                <w:b/>
+                <w:i/>
+                <w:sz w:val="24"/>
+                <w:szCs w:val="24"/>
+                <w:lang w:val="en-US"/>
+              </w:rPr>
+            </m:ctrlPr>
+          </m:dPr>
+          <m:e>
+            <m:r>
+              <m:rPr>
+                <m:sty m:val="bi"/>
+              </m:rPr>
+              <w:rPr>
+                <w:rFonts w:ascii="Cambria Math" w:hAnsi="Cambria Math" w:cs="Arial"/>
+                <w:sz w:val="24"/>
+                <w:szCs w:val="24"/>
+                <w:lang w:val="en-US"/>
+              </w:rPr>
+              <m:t>B</m:t>
+            </m:r>
+            <m:r>
+              <m:rPr>
+                <m:sty m:val="bi"/>
+              </m:rPr>
+              <w:rPr>
+                <w:rFonts w:ascii="Cambria Math" w:hAnsi="Cambria Math" w:cs="Arial"/>
+                <w:sz w:val="24"/>
+                <w:szCs w:val="24"/>
+                <w:lang w:val="en-US"/>
+              </w:rPr>
+              <m:t>∨</m:t>
+            </m:r>
+            <m:r>
+              <m:rPr>
+                <m:sty m:val="bi"/>
+              </m:rPr>
+              <w:rPr>
+                <w:rFonts w:ascii="Cambria Math" w:hAnsi="Cambria Math" w:cs="Arial"/>
+                <w:sz w:val="24"/>
+                <w:szCs w:val="24"/>
+                <w:lang w:val="en-US"/>
+              </w:rPr>
+              <m:t>C</m:t>
+            </m:r>
+          </m:e>
+        </m:d>
+        <m:r>
+          <m:rPr>
+            <m:sty m:val="bi"/>
+          </m:rPr>
+          <w:rPr>
+            <w:rFonts w:ascii="Cambria Math" w:hAnsi="Cambria Math" w:cs="Arial"/>
+            <w:sz w:val="24"/>
+            <w:szCs w:val="24"/>
+            <w:lang w:val="en-US"/>
+          </w:rPr>
+          <m:t>=</m:t>
+        </m:r>
+        <m:d>
+          <m:dPr>
+            <m:ctrlPr>
+              <w:rPr>
+                <w:rFonts w:ascii="Cambria Math" w:hAnsi="Cambria Math" w:cs="Arial"/>
+                <w:b/>
+                <w:i/>
+                <w:sz w:val="24"/>
+                <w:szCs w:val="24"/>
+                <w:lang w:val="en-US"/>
+              </w:rPr>
+            </m:ctrlPr>
+          </m:dPr>
+          <m:e>
+            <m:r>
+              <m:rPr>
+                <m:sty m:val="bi"/>
+              </m:rPr>
+              <w:rPr>
+                <w:rFonts w:ascii="Cambria Math" w:hAnsi="Cambria Math" w:cs="Arial"/>
+                <w:sz w:val="24"/>
+                <w:szCs w:val="24"/>
+                <w:lang w:val="en-US"/>
+              </w:rPr>
+              <m:t xml:space="preserve">A </m:t>
+            </m:r>
+            <m:r>
+              <m:rPr>
+                <m:sty m:val="bi"/>
+              </m:rPr>
+              <w:rPr>
+                <w:rFonts w:ascii="Cambria Math" w:hAnsi="Cambria Math" w:cs="Arial"/>
+                <w:sz w:val="24"/>
+                <w:szCs w:val="24"/>
+                <w:lang w:val="en-US"/>
+              </w:rPr>
+              <m:t>∧</m:t>
+            </m:r>
+            <m:r>
+              <m:rPr>
+                <m:sty m:val="bi"/>
+              </m:rPr>
+              <w:rPr>
+                <w:rFonts w:ascii="Cambria Math" w:hAnsi="Cambria Math" w:cs="Arial"/>
+                <w:sz w:val="24"/>
+                <w:szCs w:val="24"/>
+                <w:lang w:val="en-US"/>
+              </w:rPr>
+              <m:t>B</m:t>
+            </m:r>
+          </m:e>
+        </m:d>
+        <m:r>
+          <m:rPr>
+            <m:sty m:val="bi"/>
+          </m:rPr>
+          <w:rPr>
+            <w:rFonts w:ascii="Cambria Math" w:hAnsi="Cambria Math" w:cs="Arial"/>
+            <w:sz w:val="24"/>
+            <w:szCs w:val="24"/>
+            <w:lang w:val="en-US"/>
+          </w:rPr>
+          <m:t>∨</m:t>
+        </m:r>
+        <m:d>
+          <m:dPr>
+            <m:ctrlPr>
+              <w:rPr>
+                <w:rFonts w:ascii="Cambria Math" w:hAnsi="Cambria Math" w:cs="Arial"/>
+                <w:b/>
+                <w:i/>
+                <w:sz w:val="24"/>
+                <w:szCs w:val="24"/>
+                <w:lang w:val="en-US"/>
+              </w:rPr>
+            </m:ctrlPr>
+          </m:dPr>
+          <m:e>
+            <m:r>
+              <m:rPr>
+                <m:sty m:val="bi"/>
+              </m:rPr>
+              <w:rPr>
+                <w:rFonts w:ascii="Cambria Math" w:hAnsi="Cambria Math" w:cs="Arial"/>
+                <w:sz w:val="24"/>
+                <w:szCs w:val="24"/>
+                <w:lang w:val="en-US"/>
+              </w:rPr>
+              <m:t>A</m:t>
+            </m:r>
+            <m:r>
+              <m:rPr>
+                <m:sty m:val="bi"/>
+              </m:rPr>
+              <w:rPr>
+                <w:rFonts w:ascii="Cambria Math" w:hAnsi="Cambria Math" w:cs="Arial"/>
+                <w:sz w:val="24"/>
+                <w:szCs w:val="24"/>
+                <w:lang w:val="en-US"/>
+              </w:rPr>
+              <m:t>∧</m:t>
+            </m:r>
+            <m:r>
+              <m:rPr>
+                <m:sty m:val="bi"/>
+              </m:rPr>
+              <w:rPr>
+                <w:rFonts w:ascii="Cambria Math" w:hAnsi="Cambria Math" w:cs="Arial"/>
+                <w:sz w:val="24"/>
+                <w:szCs w:val="24"/>
+                <w:lang w:val="en-US"/>
+              </w:rPr>
+              <m:t>C</m:t>
+            </m:r>
+          </m:e>
+        </m:d>
+      </m:oMath>
+      <w:r>
+        <w:rPr>
+          <w:rFonts w:cs="Arial"/>
+          <w:b/>
+          <w:bCs/>
+          <w:sz w:val="24"/>
+          <w:szCs w:val="24"/>
+          <w:lang w:val="en-US"/>
+        </w:rPr>
+        <w:t xml:space="preserve"> to the left hand side of the equation</w:t>
+      </w:r>
+      <w:r>
+        <w:rPr>
+          <w:rFonts w:cs="Arial"/>
+          <w:b/>
+          <w:bCs/>
+          <w:sz w:val="24"/>
+          <w:szCs w:val="24"/>
+          <w:lang w:val="en-US"/>
+        </w:rPr>
+        <w:t xml:space="preserve"> </w:t>
+      </w:r>
+      <m:oMath>
+        <m:r>
+          <m:rPr>
+            <m:sty m:val="bi"/>
+          </m:rPr>
+          <w:rPr>
+            <w:rFonts w:ascii="Cambria Math" w:hAnsi="Cambria Math" w:cs="Arial"/>
+            <w:sz w:val="24"/>
+            <w:szCs w:val="24"/>
+            <w:lang w:val="en-US"/>
+          </w:rPr>
+          <m:t>P→</m:t>
+        </m:r>
+        <m:d>
+          <m:dPr>
+            <m:ctrlPr>
+              <w:rPr>
+                <w:rFonts w:ascii="Cambria Math" w:hAnsi="Cambria Math" w:cs="Arial"/>
+                <w:b/>
+                <w:i/>
+                <w:sz w:val="24"/>
+                <w:szCs w:val="24"/>
+                <w:lang w:val="en-US"/>
+              </w:rPr>
+            </m:ctrlPr>
+          </m:dPr>
+          <m:e>
+            <m:r>
+              <m:rPr>
+                <m:sty m:val="bi"/>
+              </m:rPr>
+              <w:rPr>
+                <w:rFonts w:ascii="Cambria Math" w:hAnsi="Cambria Math" w:cs="Arial"/>
+                <w:sz w:val="24"/>
+                <w:szCs w:val="24"/>
+                <w:lang w:val="en-US"/>
+              </w:rPr>
+              <m:t>Q∨R</m:t>
+            </m:r>
+          </m:e>
+        </m:d>
+      </m:oMath>
+      <w:r>
+        <w:rPr>
+          <w:rFonts w:cs="Arial"/>
+          <w:b/>
+          <w:bCs/>
+          <w:sz w:val="24"/>
+          <w:szCs w:val="24"/>
+          <w:lang w:val="en-US"/>
+        </w:rPr>
+        <w:t xml:space="preserve"> </w:t>
+      </w:r>
+      <w:r>
+        <w:rPr>
+          <w:rFonts w:cs="Arial"/>
+          <w:b/>
+          <w:bCs/>
+          <w:sz w:val="24"/>
+          <w:szCs w:val="24"/>
+          <w:lang w:val="en-US"/>
+        </w:rPr>
+        <w:t xml:space="preserve">but replacing the </w:t>
+      </w:r>
+      <m:oMath>
+        <m:r>
+          <m:rPr>
+            <m:sty m:val="bi"/>
+          </m:rPr>
+          <w:rPr>
+            <w:rFonts w:ascii="Cambria Math" w:hAnsi="Cambria Math" w:cs="Arial"/>
+            <w:sz w:val="24"/>
+            <w:szCs w:val="24"/>
+            <w:lang w:val="en-US"/>
+          </w:rPr>
+          <m:t>∧</m:t>
         </m:r>
       </m:oMath>
       <w:r>
         <w:rPr>
           <w:rFonts w:eastAsiaTheme="minorEastAsia" w:cs="Arial"/>
           <w:b/>
-          <w:bCs/>
-          <w:sz w:val="28"/>
-          <w:szCs w:val="24"/>
-          <w:lang w:val="en-US"/>
-        </w:rPr>
-        <w:t xml:space="preserve"> </w:t>
-      </w:r>
+          <w:sz w:val="24"/>
+          <w:szCs w:val="24"/>
+          <w:lang w:val="en-US"/>
+        </w:rPr>
+        <w:t xml:space="preserve"> operation for </w:t>
+      </w:r>
+      <m:oMath>
+        <m:r>
+          <m:rPr>
+            <m:sty m:val="bi"/>
+          </m:rPr>
+          <w:rPr>
+            <w:rFonts w:ascii="Cambria Math" w:hAnsi="Cambria Math" w:cs="Arial"/>
+            <w:sz w:val="24"/>
+            <w:szCs w:val="24"/>
+            <w:lang w:val="en-US"/>
+          </w:rPr>
+          <m:t>→</m:t>
+        </m:r>
+      </m:oMath>
       <w:r>
         <w:rPr>
           <w:rFonts w:eastAsiaTheme="minorEastAsia" w:cs="Arial"/>
           <w:b/>
-          <w:bCs/>
-          <w:sz w:val="24"/>
-          <w:szCs w:val="24"/>
-          <w:lang w:val="en-US"/>
-        </w:rPr>
-        <w:t xml:space="preserve">and </w:t>
+          <w:sz w:val="24"/>
+          <w:szCs w:val="24"/>
+          <w:lang w:val="en-US"/>
+        </w:rPr>
+        <w:t xml:space="preserve"> in the formula we obtain the right hand side of the statement </w:t>
       </w:r>
       <m:oMath>
         <m:r>
@@ -683,7 +1008,7 @@
           </m:rPr>
           <w:rPr>
             <w:rFonts w:ascii="Cambria Math" w:eastAsiaTheme="minorEastAsia" w:hAnsi="Cambria Math" w:cs="Arial"/>
-            <w:sz w:val="28"/>
+            <w:sz w:val="24"/>
             <w:szCs w:val="24"/>
             <w:lang w:val="en-US"/>
           </w:rPr>
@@ -694,24 +1019,78 @@
         <w:rPr>
           <w:rFonts w:eastAsiaTheme="minorEastAsia" w:cs="Arial"/>
           <w:b/>
-          <w:bCs/>
-          <w:sz w:val="28"/>
-          <w:szCs w:val="24"/>
-          <w:lang w:val="en-US"/>
-        </w:rPr>
-        <w:t xml:space="preserve"> </w:t>
+          <w:sz w:val="24"/>
+          <w:szCs w:val="24"/>
+          <w:lang w:val="en-US"/>
+        </w:rPr>
+        <w:t>, which implies the equivalence holds true</w:t>
       </w:r>
       <w:r>
         <w:rPr>
           <w:rFonts w:eastAsiaTheme="minorEastAsia" w:cs="Arial"/>
           <w:b/>
+          <w:sz w:val="24"/>
+          <w:szCs w:val="24"/>
+          <w:lang w:val="en-US"/>
+        </w:rPr>
+        <w:t>.</w:t>
+      </w:r>
+    </w:p>
+    <w:p>
+      <w:pPr>
+        <w:spacing w:after="0" w:line="240" w:lineRule="auto"/>
+        <w:ind w:left="360"/>
+        <w:jc w:val="both"/>
+        <w:rPr>
+          <w:rFonts w:cs="Arial"/>
+          <w:b/>
           <w:bCs/>
           <w:sz w:val="24"/>
           <w:szCs w:val="24"/>
           <w:lang w:val="en-US"/>
         </w:rPr>
-        <w:t>are logically equivalent</w:t>
-      </w:r>
+      </w:pPr>
+    </w:p>
+    <w:p>
+      <w:pPr>
+        <w:spacing w:after="0" w:line="240" w:lineRule="auto"/>
+        <w:ind w:left="360"/>
+        <w:jc w:val="both"/>
+        <w:rPr>
+          <w:rFonts w:cs="Arial"/>
+          <w:b/>
+          <w:bCs/>
+          <w:sz w:val="24"/>
+          <w:szCs w:val="24"/>
+          <w:lang w:val="en-US"/>
+        </w:rPr>
+      </w:pPr>
+      <w:r>
+        <w:rPr>
+          <w:rFonts w:cs="Arial"/>
+          <w:b/>
+          <w:bCs/>
+          <w:sz w:val="24"/>
+          <w:szCs w:val="24"/>
+          <w:lang w:val="en-US"/>
+        </w:rPr>
+        <w:t>The following truth table shows in detail this statement:</w:t>
+      </w:r>
+    </w:p>
+    <w:p>
+      <w:pPr>
+        <w:spacing w:after="0" w:line="240" w:lineRule="auto"/>
+        <w:ind w:left="360"/>
+        <w:jc w:val="both"/>
+        <w:rPr>
+          <w:rFonts w:cs="Arial"/>
+          <w:b/>
+          <w:bCs/>
+          <w:sz w:val="24"/>
+          <w:szCs w:val="24"/>
+          <w:lang w:val="en-US"/>
+        </w:rPr>
+      </w:pPr>
     </w:p>
     <w:p>
       <w:pPr>
@@ -2963,6 +3342,7 @@
           <w:szCs w:val="24"/>
           <w:lang w:val="en-US"/>
         </w:rPr>
+        <w:lastRenderedPageBreak/>
         <w:t>Use</w:t>
       </w:r>
       <w:r>
@@ -3076,7 +3456,6 @@
                 <w:szCs w:val="24"/>
                 <w:lang w:val="en-US"/>
               </w:rPr>
-              <w:lastRenderedPageBreak/>
               <w:t>P</w:t>
             </w:r>
           </w:p>
@@ -4064,19 +4443,90 @@
         <w:jc w:val="both"/>
         <w:rPr>
           <w:rFonts w:cs="Arial"/>
-          <w:sz w:val="24"/>
-          <w:szCs w:val="24"/>
-          <w:lang w:val="en-US"/>
-        </w:rPr>
-      </w:pPr>
-      <w:r>
-        <w:rPr>
-          <w:rFonts w:cs="Arial"/>
-          <w:sz w:val="24"/>
-          <w:szCs w:val="24"/>
-          <w:lang w:val="en-US"/>
-        </w:rPr>
-        <w:t>(p -&gt; q) ^ (q -&gt; p) -&gt; r</w:t>
+          <w:i/>
+          <w:sz w:val="24"/>
+          <w:szCs w:val="24"/>
+          <w:lang w:val="en-US"/>
+        </w:rPr>
+      </w:pPr>
+      <w:r>
+        <w:rPr>
+          <w:rFonts w:cs="Arial"/>
+          <w:sz w:val="24"/>
+          <w:szCs w:val="24"/>
+          <w:lang w:val="en-US"/>
+        </w:rPr>
+        <w:t xml:space="preserve">(p -&gt; q) ^ (q -&gt; p) -&gt; </w:t>
+      </w:r>
+      <w:proofErr w:type="gramStart"/>
+      <w:r>
+        <w:rPr>
+          <w:rFonts w:cs="Arial"/>
+          <w:sz w:val="24"/>
+          <w:szCs w:val="24"/>
+          <w:lang w:val="en-US"/>
+        </w:rPr>
+        <w:t>r</w:t>
+      </w:r>
+      <w:r>
+        <w:rPr>
+          <w:rFonts w:cs="Arial"/>
+          <w:sz w:val="24"/>
+          <w:szCs w:val="24"/>
+          <w:lang w:val="en-US"/>
+        </w:rPr>
+        <w:t xml:space="preserve">  </w:t>
+      </w:r>
+      <w:r>
+        <w:rPr>
+          <w:rFonts w:cs="Arial"/>
+          <w:sz w:val="24"/>
+          <w:szCs w:val="24"/>
+          <w:lang w:val="en-US"/>
+        </w:rPr>
+        <w:tab/>
+      </w:r>
+      <w:proofErr w:type="gramEnd"/>
+      <w:r>
+        <w:rPr>
+          <w:rFonts w:cs="Arial"/>
+          <w:sz w:val="24"/>
+          <w:szCs w:val="24"/>
+          <w:lang w:val="en-US"/>
+        </w:rPr>
+        <w:tab/>
+      </w:r>
+      <w:r>
+        <w:rPr>
+          <w:rFonts w:cs="Arial"/>
+          <w:i/>
+          <w:sz w:val="20"/>
+          <w:szCs w:val="24"/>
+          <w:lang w:val="en-US"/>
+        </w:rPr>
+        <w:t xml:space="preserve">by </w:t>
+      </w:r>
+      <w:proofErr w:type="spellStart"/>
+      <w:r>
+        <w:rPr>
+          <w:rFonts w:cs="Arial"/>
+          <w:i/>
+          <w:sz w:val="20"/>
+          <w:szCs w:val="24"/>
+          <w:lang w:val="en-US"/>
+        </w:rPr>
+        <w:t>biconditional</w:t>
+      </w:r>
+      <w:proofErr w:type="spellEnd"/>
+      <w:r>
+        <w:rPr>
+          <w:rFonts w:cs="Arial"/>
+          <w:i/>
+          <w:sz w:val="20"/>
+          <w:szCs w:val="24"/>
+          <w:lang w:val="en-US"/>
+        </w:rPr>
+        <w:t xml:space="preserve"> elimination </w:t>
       </w:r>
     </w:p>
     <w:p>
@@ -4086,6 +4536,69 @@
         <w:jc w:val="both"/>
         <w:rPr>
           <w:rFonts w:cs="Arial"/>
+          <w:i/>
+          <w:sz w:val="24"/>
+          <w:szCs w:val="24"/>
+          <w:lang w:val="en-US"/>
+        </w:rPr>
+      </w:pPr>
+      <w:r>
+        <w:rPr>
+          <w:rFonts w:cs="Arial"/>
+          <w:sz w:val="24"/>
+          <w:szCs w:val="24"/>
+          <w:lang w:val="en-US"/>
+        </w:rPr>
+        <w:t>(~p v q) ^ (~q v p) -&gt;</w:t>
+      </w:r>
+      <w:r>
+        <w:rPr>
+          <w:rFonts w:cs="Arial"/>
+          <w:sz w:val="24"/>
+          <w:szCs w:val="24"/>
+          <w:lang w:val="en-US"/>
+        </w:rPr>
+        <w:t xml:space="preserve"> r</w:t>
+      </w:r>
+      <w:r>
+        <w:rPr>
+          <w:rFonts w:cs="Arial"/>
+          <w:sz w:val="24"/>
+          <w:szCs w:val="24"/>
+          <w:lang w:val="en-US"/>
+        </w:rPr>
+        <w:tab/>
+        <w:t xml:space="preserve">         </w:t>
+      </w:r>
+      <w:r>
+        <w:rPr>
+          <w:rFonts w:cs="Arial"/>
+          <w:i/>
+          <w:sz w:val="24"/>
+          <w:szCs w:val="24"/>
+          <w:lang w:val="en-US"/>
+        </w:rPr>
+        <w:t xml:space="preserve">    </w:t>
+      </w:r>
+      <w:r>
+        <w:rPr>
+          <w:rFonts w:cs="Arial"/>
+          <w:i/>
+          <w:sz w:val="20"/>
+          <w:szCs w:val="24"/>
+          <w:lang w:val="en-US"/>
+        </w:rPr>
+        <w:t>by implication elimination on the left hand side</w:t>
+      </w:r>
+    </w:p>
+    <w:p>
+      <w:pPr>
+        <w:pStyle w:val="Prrafodelista"/>
+        <w:ind w:left="1070"/>
+        <w:jc w:val="both"/>
+        <w:rPr>
+          <w:rFonts w:cs="Arial"/>
+          <w:i/>
           <w:sz w:val="24"/>
           <w:szCs w:val="24"/>
           <w:lang w:val="en-US"/>
@@ -4095,11 +4608,22 @@
       <w:r>
         <w:rPr>
           <w:rFonts w:cs="Arial"/>
-          <w:sz w:val="24"/>
-          <w:szCs w:val="24"/>
-          <w:lang w:val="en-US"/>
-        </w:rPr>
-        <w:t>~(</w:t>
+          <w:b/>
+          <w:sz w:val="24"/>
+          <w:szCs w:val="24"/>
+          <w:lang w:val="en-US"/>
+        </w:rPr>
+        <w:t>~</w:t>
+      </w:r>
+      <w:r>
+        <w:rPr>
+          <w:rFonts w:cs="Arial"/>
+          <w:b/>
+          <w:sz w:val="24"/>
+          <w:szCs w:val="24"/>
+          <w:lang w:val="en-US"/>
+        </w:rPr>
+        <w:t>(</w:t>
       </w:r>
       <w:proofErr w:type="gramEnd"/>
       <w:r>
@@ -4109,7 +4633,91 @@
           <w:szCs w:val="24"/>
           <w:lang w:val="en-US"/>
         </w:rPr>
-        <w:t>(~p v q) ^ (~q v p)) v r</w:t>
+        <w:t>(~p v q) ^</w:t>
+      </w:r>
+      <w:r>
+        <w:rPr>
+          <w:rFonts w:cs="Arial"/>
+          <w:sz w:val="24"/>
+          <w:szCs w:val="24"/>
+          <w:lang w:val="en-US"/>
+        </w:rPr>
+        <w:t>(</w:t>
+      </w:r>
+      <w:r>
+        <w:rPr>
+          <w:rFonts w:cs="Arial"/>
+          <w:sz w:val="24"/>
+          <w:szCs w:val="24"/>
+          <w:lang w:val="en-US"/>
+        </w:rPr>
+        <w:t xml:space="preserve"> ~q v p)</w:t>
+      </w:r>
+      <w:r>
+        <w:rPr>
+          <w:rFonts w:cs="Arial"/>
+          <w:b/>
+          <w:sz w:val="24"/>
+          <w:szCs w:val="24"/>
+          <w:lang w:val="en-US"/>
+        </w:rPr>
+        <w:t xml:space="preserve">) </w:t>
+      </w:r>
+      <w:r>
+        <w:rPr>
+          <w:rFonts w:cs="Arial"/>
+          <w:sz w:val="24"/>
+          <w:szCs w:val="24"/>
+          <w:lang w:val="en-US"/>
+        </w:rPr>
+        <w:t>v</w:t>
+      </w:r>
+      <w:r>
+        <w:rPr>
+          <w:rFonts w:cs="Arial"/>
+          <w:sz w:val="24"/>
+          <w:szCs w:val="24"/>
+          <w:lang w:val="en-US"/>
+        </w:rPr>
+        <w:t xml:space="preserve"> r</w:t>
+      </w:r>
+      <w:r>
+        <w:rPr>
+          <w:rFonts w:cs="Arial"/>
+          <w:sz w:val="24"/>
+          <w:szCs w:val="24"/>
+          <w:lang w:val="en-US"/>
+        </w:rPr>
+        <w:tab/>
+      </w:r>
+      <w:r>
+        <w:rPr>
+          <w:rFonts w:cs="Arial"/>
+          <w:sz w:val="20"/>
+          <w:szCs w:val="24"/>
+          <w:lang w:val="en-US"/>
+        </w:rPr>
+        <w:t xml:space="preserve">         </w:t>
+      </w:r>
+      <w:r>
+        <w:rPr>
+          <w:rFonts w:cs="Arial"/>
+          <w:i/>
+          <w:sz w:val="20"/>
+          <w:szCs w:val="24"/>
+          <w:lang w:val="en-US"/>
+        </w:rPr>
+        <w:t xml:space="preserve">    by implication e</w:t>
+      </w:r>
+      <w:r>
+        <w:rPr>
+          <w:rFonts w:cs="Arial"/>
+          <w:i/>
+          <w:sz w:val="20"/>
+          <w:szCs w:val="24"/>
+          <w:lang w:val="en-US"/>
+        </w:rPr>
+        <w:t>limination on the remaining implication</w:t>
       </w:r>
     </w:p>
     <w:p>
@@ -4196,6 +4804,54 @@
         </w:rPr>
         <w:t>v r</w:t>
       </w:r>
+      <w:r>
+        <w:rPr>
+          <w:rFonts w:cs="Arial"/>
+          <w:sz w:val="24"/>
+          <w:szCs w:val="24"/>
+          <w:lang w:val="en-US"/>
+        </w:rPr>
+        <w:t xml:space="preserve"> </w:t>
+      </w:r>
+      <w:r>
+        <w:rPr>
+          <w:rFonts w:cs="Arial"/>
+          <w:sz w:val="24"/>
+          <w:szCs w:val="24"/>
+          <w:lang w:val="en-US"/>
+        </w:rPr>
+        <w:tab/>
+      </w:r>
+      <w:r>
+        <w:rPr>
+          <w:rFonts w:cs="Arial"/>
+          <w:i/>
+          <w:sz w:val="20"/>
+          <w:szCs w:val="24"/>
+          <w:lang w:val="en-US"/>
+        </w:rPr>
+        <w:t xml:space="preserve">by </w:t>
+      </w:r>
+      <w:r>
+        <w:rPr>
+          <w:rFonts w:cs="Arial"/>
+          <w:i/>
+          <w:sz w:val="20"/>
+          <w:szCs w:val="24"/>
+          <w:lang w:val="en-US"/>
+        </w:rPr>
+        <w:t>Introducing</w:t>
+      </w:r>
+      <w:r>
+        <w:rPr>
+          <w:rFonts w:cs="Arial"/>
+          <w:i/>
+          <w:sz w:val="20"/>
+          <w:szCs w:val="24"/>
+          <w:lang w:val="en-US"/>
+        </w:rPr>
+        <w:t xml:space="preserve"> negations</w:t>
+      </w:r>
     </w:p>
     <w:p>
       <w:pPr>
@@ -4264,6 +4920,54 @@
           <w:lang w:val="en-US"/>
         </w:rPr>
         <w:t xml:space="preserve"> r</w:t>
+      </w:r>
+      <w:r>
+        <w:rPr>
+          <w:rFonts w:cs="Arial"/>
+          <w:sz w:val="24"/>
+          <w:szCs w:val="24"/>
+          <w:lang w:val="en-US"/>
+        </w:rPr>
+        <w:tab/>
+      </w:r>
+      <w:r>
+        <w:rPr>
+          <w:rFonts w:cs="Arial"/>
+          <w:sz w:val="24"/>
+          <w:szCs w:val="24"/>
+          <w:lang w:val="en-US"/>
+        </w:rPr>
+        <w:tab/>
+      </w:r>
+      <w:r>
+        <w:rPr>
+          <w:rFonts w:cs="Arial"/>
+          <w:i/>
+          <w:sz w:val="20"/>
+          <w:szCs w:val="24"/>
+          <w:lang w:val="en-US"/>
+        </w:rPr>
+        <w:t xml:space="preserve">by </w:t>
+      </w:r>
+      <w:r>
+        <w:rPr>
+          <w:rFonts w:cs="Arial"/>
+          <w:i/>
+          <w:sz w:val="20"/>
+          <w:szCs w:val="24"/>
+          <w:lang w:val="en-US"/>
+        </w:rPr>
+        <w:t>Introducing</w:t>
+      </w:r>
+      <w:r>
+        <w:rPr>
+          <w:rFonts w:cs="Arial"/>
+          <w:i/>
+          <w:sz w:val="20"/>
+          <w:szCs w:val="24"/>
+          <w:lang w:val="en-US"/>
+        </w:rPr>
+        <w:t xml:space="preserve"> negations</w:t>
       </w:r>
     </w:p>
     <w:p>
@@ -4323,6 +5027,97 @@
         </w:rPr>
         <w:t>((p ^ ~q) v r) ^ ((q ^ ~p) v r)</w:t>
       </w:r>
+      <w:r>
+        <w:rPr>
+          <w:rFonts w:cs="Arial"/>
+          <w:sz w:val="24"/>
+          <w:szCs w:val="24"/>
+          <w:lang w:val="en-US"/>
+        </w:rPr>
+        <w:t xml:space="preserve"> </w:t>
+      </w:r>
+      <w:r>
+        <w:rPr>
+          <w:rFonts w:cs="Arial"/>
+          <w:sz w:val="24"/>
+          <w:szCs w:val="24"/>
+          <w:lang w:val="en-US"/>
+        </w:rPr>
+        <w:tab/>
+      </w:r>
+      <w:r>
+        <w:rPr>
+          <w:rFonts w:cs="Arial"/>
+          <w:sz w:val="24"/>
+          <w:szCs w:val="24"/>
+          <w:lang w:val="en-US"/>
+        </w:rPr>
+        <w:tab/>
+      </w:r>
+      <w:r>
+        <w:rPr>
+          <w:rFonts w:cs="Arial"/>
+          <w:i/>
+          <w:sz w:val="20"/>
+          <w:szCs w:val="24"/>
+          <w:lang w:val="en-US"/>
+        </w:rPr>
+        <w:t xml:space="preserve">by </w:t>
+      </w:r>
+      <w:proofErr w:type="spellStart"/>
+      <w:r>
+        <w:rPr>
+          <w:rFonts w:cs="Arial"/>
+          <w:i/>
+          <w:sz w:val="20"/>
+          <w:szCs w:val="24"/>
+          <w:lang w:val="en-US"/>
+        </w:rPr>
+        <w:t>distributivity</w:t>
+      </w:r>
+      <w:proofErr w:type="spellEnd"/>
+      <w:r>
+        <w:rPr>
+          <w:rFonts w:cs="Arial"/>
+          <w:i/>
+          <w:sz w:val="20"/>
+          <w:szCs w:val="24"/>
+          <w:lang w:val="en-US"/>
+        </w:rPr>
+        <w:t xml:space="preserve"> (</w:t>
+      </w:r>
+      <w:r>
+        <w:rPr>
+          <w:rFonts w:cs="Arial"/>
+          <w:i/>
+          <w:sz w:val="20"/>
+          <w:szCs w:val="24"/>
+          <w:lang w:val="en-US"/>
+        </w:rPr>
+        <w:t xml:space="preserve">disjunctions over </w:t>
+      </w:r>
+      <w:proofErr w:type="spellStart"/>
+      <w:r>
+        <w:rPr>
+          <w:rFonts w:cs="Arial"/>
+          <w:i/>
+          <w:sz w:val="20"/>
+          <w:szCs w:val="24"/>
+          <w:lang w:val="en-US"/>
+        </w:rPr>
+        <w:t>conjuctions</w:t>
+      </w:r>
+      <w:proofErr w:type="spellEnd"/>
+      <w:r>
+        <w:rPr>
+          <w:rFonts w:cs="Arial"/>
+          <w:i/>
+          <w:sz w:val="20"/>
+          <w:szCs w:val="24"/>
+          <w:lang w:val="en-US"/>
+        </w:rPr>
+        <w:t>)</w:t>
+      </w:r>
     </w:p>
     <w:p>
       <w:pPr>
@@ -4344,6 +5139,79 @@
           <w:lang w:val="en-US"/>
         </w:rPr>
         <w:t>(p v r) ^ (~q v r) ^ (q v r) ^ (~p v r)</w:t>
+      </w:r>
+      <w:r>
+        <w:rPr>
+          <w:rFonts w:cs="Arial"/>
+          <w:sz w:val="24"/>
+          <w:szCs w:val="24"/>
+          <w:lang w:val="en-US"/>
+        </w:rPr>
+        <w:tab/>
+      </w:r>
+      <w:r>
+        <w:rPr>
+          <w:rFonts w:cs="Arial"/>
+          <w:i/>
+          <w:sz w:val="20"/>
+          <w:szCs w:val="24"/>
+          <w:lang w:val="en-US"/>
+        </w:rPr>
+        <w:t xml:space="preserve">by </w:t>
+      </w:r>
+      <w:proofErr w:type="spellStart"/>
+      <w:r>
+        <w:rPr>
+          <w:rFonts w:cs="Arial"/>
+          <w:i/>
+          <w:sz w:val="20"/>
+          <w:szCs w:val="24"/>
+          <w:lang w:val="en-US"/>
+        </w:rPr>
+        <w:t>distributivity</w:t>
+      </w:r>
+      <w:proofErr w:type="spellEnd"/>
+      <w:r>
+        <w:rPr>
+          <w:rFonts w:cs="Arial"/>
+          <w:i/>
+          <w:sz w:val="20"/>
+          <w:szCs w:val="24"/>
+          <w:lang w:val="en-US"/>
+        </w:rPr>
+        <w:t xml:space="preserve"> (</w:t>
+      </w:r>
+      <w:r>
+        <w:rPr>
+          <w:rFonts w:cs="Arial"/>
+          <w:i/>
+          <w:sz w:val="20"/>
+          <w:szCs w:val="24"/>
+          <w:lang w:val="en-US"/>
+        </w:rPr>
+        <w:t xml:space="preserve">disjunctions over </w:t>
+      </w:r>
+      <w:proofErr w:type="spellStart"/>
+      <w:r>
+        <w:rPr>
+          <w:rFonts w:cs="Arial"/>
+          <w:i/>
+          <w:sz w:val="20"/>
+          <w:szCs w:val="24"/>
+          <w:lang w:val="en-US"/>
+        </w:rPr>
+        <w:t>conjuctions</w:t>
+      </w:r>
+      <w:proofErr w:type="spellEnd"/>
+      <w:r>
+        <w:rPr>
+          <w:rFonts w:cs="Arial"/>
+          <w:i/>
+          <w:sz w:val="20"/>
+          <w:szCs w:val="24"/>
+          <w:lang w:val="en-US"/>
+        </w:rPr>
+        <w:t>)</w:t>
       </w:r>
     </w:p>
     <w:p>
@@ -4813,16 +5681,14 @@
         <w:jc w:val="both"/>
         <w:rPr>
           <w:rFonts w:cs="Arial"/>
-          <w:color w:val="002060"/>
-          <w:sz w:val="24"/>
-          <w:szCs w:val="24"/>
-          <w:lang w:val="en-US"/>
-        </w:rPr>
-      </w:pPr>
-      <w:r>
-        <w:rPr>
-          <w:rFonts w:cs="Arial"/>
-          <w:color w:val="002060"/>
+          <w:sz w:val="24"/>
+          <w:szCs w:val="24"/>
+          <w:lang w:val="en-US"/>
+        </w:rPr>
+      </w:pPr>
+      <w:r>
+        <w:rPr>
+          <w:rFonts w:cs="Arial"/>
           <w:sz w:val="24"/>
           <w:szCs w:val="24"/>
           <w:lang w:val="en-US"/>
@@ -4837,20 +5703,19 @@
         <w:jc w:val="both"/>
         <w:rPr>
           <w:rFonts w:cs="Arial"/>
-          <w:color w:val="002060"/>
-          <w:sz w:val="24"/>
-          <w:szCs w:val="24"/>
-          <w:lang w:val="en-US"/>
-        </w:rPr>
-      </w:pPr>
-      <w:r>
-        <w:rPr>
-          <w:rFonts w:cs="Arial"/>
-          <w:color w:val="002060"/>
-          <w:sz w:val="24"/>
-          <w:szCs w:val="24"/>
-          <w:lang w:val="en-US"/>
-        </w:rPr>
+          <w:sz w:val="24"/>
+          <w:szCs w:val="24"/>
+          <w:lang w:val="en-US"/>
+        </w:rPr>
+      </w:pPr>
+      <w:r>
+        <w:rPr>
+          <w:rFonts w:cs="Arial"/>
+          <w:sz w:val="24"/>
+          <w:szCs w:val="24"/>
+          <w:lang w:val="en-US"/>
+        </w:rPr>
+        <w:lastRenderedPageBreak/>
         <w:t>F: people who consume fish food</w:t>
       </w:r>
     </w:p>
@@ -4861,16 +5726,14 @@
         <w:jc w:val="both"/>
         <w:rPr>
           <w:rFonts w:cs="Arial"/>
-          <w:color w:val="002060"/>
-          <w:sz w:val="24"/>
-          <w:szCs w:val="24"/>
-          <w:lang w:val="en-US"/>
-        </w:rPr>
-      </w:pPr>
-      <w:r>
-        <w:rPr>
-          <w:rFonts w:cs="Arial"/>
-          <w:color w:val="002060"/>
+          <w:sz w:val="24"/>
+          <w:szCs w:val="24"/>
+          <w:lang w:val="en-US"/>
+        </w:rPr>
+      </w:pPr>
+      <w:r>
+        <w:rPr>
+          <w:rFonts w:cs="Arial"/>
           <w:sz w:val="24"/>
           <w:szCs w:val="24"/>
           <w:lang w:val="en-US"/>
@@ -4885,16 +5748,14 @@
         <w:jc w:val="both"/>
         <w:rPr>
           <w:rFonts w:cs="Arial"/>
-          <w:color w:val="002060"/>
-          <w:sz w:val="24"/>
-          <w:szCs w:val="24"/>
-          <w:lang w:val="en-US"/>
-        </w:rPr>
-      </w:pPr>
-      <w:r>
-        <w:rPr>
-          <w:rFonts w:cs="Arial"/>
-          <w:color w:val="002060"/>
+          <w:sz w:val="24"/>
+          <w:szCs w:val="24"/>
+          <w:lang w:val="en-US"/>
+        </w:rPr>
+      </w:pPr>
+      <w:r>
+        <w:rPr>
+          <w:rFonts w:cs="Arial"/>
           <w:sz w:val="24"/>
           <w:szCs w:val="24"/>
           <w:lang w:val="en-US"/>
@@ -4909,16 +5770,14 @@
         <w:jc w:val="both"/>
         <w:rPr>
           <w:rFonts w:cs="Arial"/>
-          <w:color w:val="002060"/>
-          <w:sz w:val="24"/>
-          <w:szCs w:val="24"/>
-          <w:lang w:val="en-US"/>
-        </w:rPr>
-      </w:pPr>
-      <w:r>
-        <w:rPr>
-          <w:rFonts w:cs="Arial"/>
-          <w:color w:val="002060"/>
+          <w:sz w:val="24"/>
+          <w:szCs w:val="24"/>
+          <w:lang w:val="en-US"/>
+        </w:rPr>
+      </w:pPr>
+      <w:r>
+        <w:rPr>
+          <w:rFonts w:cs="Arial"/>
           <w:sz w:val="24"/>
           <w:szCs w:val="24"/>
           <w:lang w:val="en-US"/>
@@ -4933,16 +5792,14 @@
         <w:jc w:val="both"/>
         <w:rPr>
           <w:rFonts w:cs="Arial"/>
-          <w:color w:val="002060"/>
-          <w:sz w:val="24"/>
-          <w:szCs w:val="24"/>
-          <w:lang w:val="en-US"/>
-        </w:rPr>
-      </w:pPr>
-      <w:r>
-        <w:rPr>
-          <w:rFonts w:cs="Arial"/>
-          <w:color w:val="002060"/>
+          <w:sz w:val="24"/>
+          <w:szCs w:val="24"/>
+          <w:lang w:val="en-US"/>
+        </w:rPr>
+      </w:pPr>
+      <w:r>
+        <w:rPr>
+          <w:rFonts w:cs="Arial"/>
           <w:sz w:val="24"/>
           <w:szCs w:val="24"/>
           <w:lang w:val="en-US"/>
@@ -4989,21 +5846,18 @@
         <w:jc w:val="both"/>
         <w:rPr>
           <w:rFonts w:cs="Arial"/>
-          <w:color w:val="002060"/>
-          <w:sz w:val="24"/>
-          <w:szCs w:val="24"/>
-          <w:lang w:val="en-US"/>
-        </w:rPr>
-      </w:pPr>
-      <w:r>
-        <w:rPr>
-          <w:rFonts w:cs="Arial"/>
-          <w:color w:val="002060"/>
-          <w:sz w:val="24"/>
-          <w:szCs w:val="24"/>
-          <w:lang w:val="en-US"/>
-        </w:rPr>
-        <w:lastRenderedPageBreak/>
+          <w:sz w:val="24"/>
+          <w:szCs w:val="24"/>
+          <w:lang w:val="en-US"/>
+        </w:rPr>
+      </w:pPr>
+      <w:r>
+        <w:rPr>
+          <w:rFonts w:cs="Arial"/>
+          <w:sz w:val="24"/>
+          <w:szCs w:val="24"/>
+          <w:lang w:val="en-US"/>
+        </w:rPr>
         <w:t>(~M ^ ~F) -&gt; V</w:t>
       </w:r>
     </w:p>
@@ -5018,16 +5872,14 @@
         <w:jc w:val="both"/>
         <w:rPr>
           <w:rFonts w:cs="Arial"/>
-          <w:color w:val="002060"/>
-          <w:sz w:val="24"/>
-          <w:szCs w:val="24"/>
-          <w:lang w:val="en-US"/>
-        </w:rPr>
-      </w:pPr>
-      <w:r>
-        <w:rPr>
-          <w:rFonts w:cs="Arial"/>
-          <w:color w:val="002060"/>
+          <w:sz w:val="24"/>
+          <w:szCs w:val="24"/>
+          <w:lang w:val="en-US"/>
+        </w:rPr>
+      </w:pPr>
+      <w:r>
+        <w:rPr>
+          <w:rFonts w:cs="Arial"/>
           <w:sz w:val="24"/>
           <w:szCs w:val="24"/>
           <w:lang w:val="en-US"/>
@@ -5046,16 +5898,14 @@
         <w:jc w:val="both"/>
         <w:rPr>
           <w:rFonts w:cs="Arial"/>
-          <w:color w:val="002060"/>
-          <w:sz w:val="24"/>
-          <w:szCs w:val="24"/>
-          <w:lang w:val="en-US"/>
-        </w:rPr>
-      </w:pPr>
-      <w:r>
-        <w:rPr>
-          <w:rFonts w:cs="Arial"/>
-          <w:color w:val="002060"/>
+          <w:sz w:val="24"/>
+          <w:szCs w:val="24"/>
+          <w:lang w:val="en-US"/>
+        </w:rPr>
+      </w:pPr>
+      <w:r>
+        <w:rPr>
+          <w:rFonts w:cs="Arial"/>
           <w:sz w:val="24"/>
           <w:szCs w:val="24"/>
           <w:lang w:val="en-US"/>
@@ -5074,16 +5924,14 @@
         <w:jc w:val="both"/>
         <w:rPr>
           <w:rFonts w:cs="Arial"/>
-          <w:color w:val="002060"/>
-          <w:sz w:val="24"/>
-          <w:szCs w:val="24"/>
-          <w:lang w:val="en-US"/>
-        </w:rPr>
-      </w:pPr>
-      <w:r>
-        <w:rPr>
-          <w:rFonts w:cs="Arial"/>
-          <w:color w:val="002060"/>
+          <w:sz w:val="24"/>
+          <w:szCs w:val="24"/>
+          <w:lang w:val="en-US"/>
+        </w:rPr>
+      </w:pPr>
+      <w:r>
+        <w:rPr>
+          <w:rFonts w:cs="Arial"/>
           <w:sz w:val="24"/>
           <w:szCs w:val="24"/>
           <w:lang w:val="en-US"/>
@@ -5121,75 +5969,160 @@
     <w:p>
       <w:pPr>
         <w:pStyle w:val="Prrafodelista"/>
+        <w:spacing w:after="0" w:line="240" w:lineRule="auto"/>
+        <w:ind w:left="1440"/>
+        <w:jc w:val="both"/>
+        <w:rPr>
+          <w:rFonts w:cs="Arial"/>
+          <w:sz w:val="24"/>
+          <w:szCs w:val="24"/>
+          <w:lang w:val="en-US"/>
+        </w:rPr>
+      </w:pPr>
+      <w:r>
+        <w:rPr>
+          <w:rFonts w:cs="Arial"/>
+          <w:sz w:val="24"/>
+          <w:szCs w:val="24"/>
+          <w:lang w:val="en-US"/>
+        </w:rPr>
+        <w:t>Claims:</w:t>
+      </w:r>
+    </w:p>
+    <w:p>
+      <w:pPr>
+        <w:pStyle w:val="Prrafodelista"/>
         <w:numPr>
-          <w:ilvl w:val="1"/>
-          <w:numId w:val="34"/>
+          <w:ilvl w:val="0"/>
+          <w:numId w:val="36"/>
         </w:numPr>
         <w:spacing w:after="0" w:line="240" w:lineRule="auto"/>
         <w:jc w:val="both"/>
         <w:rPr>
+          <w:rFonts w:cs="Arial"/>
+          <w:sz w:val="24"/>
+          <w:szCs w:val="24"/>
+          <w:lang w:val="en-US"/>
+        </w:rPr>
+      </w:pPr>
+      <w:r>
+        <w:rPr>
+          <w:rFonts w:cs="Arial"/>
+          <w:sz w:val="24"/>
+          <w:szCs w:val="24"/>
+          <w:lang w:val="en-US"/>
+        </w:rPr>
+        <w:t>V-&gt;</w:t>
+      </w:r>
+      <w:r>
+        <w:rPr>
+          <w:rFonts w:cs="Arial"/>
+          <w:sz w:val="24"/>
+          <w:szCs w:val="24"/>
+          <w:lang w:val="en-US"/>
+        </w:rPr>
+        <w:t xml:space="preserve"> </w:t>
+      </w:r>
+      <w:r>
+        <w:rPr>
+          <w:rFonts w:cs="Arial"/>
+          <w:sz w:val="24"/>
+          <w:szCs w:val="24"/>
+          <w:lang w:val="en-US"/>
+        </w:rPr>
+        <w:t xml:space="preserve">(~M ^ ~F) </w:t>
+      </w:r>
+    </w:p>
+    <w:p>
+      <w:pPr>
+        <w:pStyle w:val="Prrafodelista"/>
+        <w:numPr>
+          <w:ilvl w:val="0"/>
+          <w:numId w:val="36"/>
+        </w:numPr>
+        <w:spacing w:after="0" w:line="240" w:lineRule="auto"/>
+        <w:jc w:val="both"/>
+        <w:rPr>
+          <w:rFonts w:cs="Arial"/>
+          <w:sz w:val="24"/>
+          <w:szCs w:val="24"/>
+          <w:lang w:val="en-US"/>
+        </w:rPr>
+      </w:pPr>
+      <w:r>
+        <w:rPr>
+          <w:rFonts w:cs="Arial"/>
+          <w:sz w:val="24"/>
+          <w:szCs w:val="24"/>
+          <w:lang w:val="en-US"/>
+        </w:rPr>
+        <w:t>B -&gt; (~A ^ ~L)</w:t>
+      </w:r>
+    </w:p>
+    <w:p>
+      <w:pPr>
+        <w:pStyle w:val="Prrafodelista"/>
+        <w:numPr>
+          <w:ilvl w:val="0"/>
+          <w:numId w:val="36"/>
+        </w:numPr>
+        <w:spacing w:after="0" w:line="240" w:lineRule="auto"/>
+        <w:jc w:val="both"/>
+        <w:rPr>
+          <w:rFonts w:cs="Arial"/>
+          <w:sz w:val="24"/>
+          <w:szCs w:val="24"/>
+          <w:lang w:val="en-US"/>
+        </w:rPr>
+      </w:pPr>
+      <w:r>
+        <w:rPr>
+          <w:rFonts w:cs="Arial"/>
+          <w:sz w:val="24"/>
+          <w:szCs w:val="24"/>
+          <w:lang w:val="en-US"/>
+        </w:rPr>
+        <w:t>M -&gt; A</w:t>
+      </w:r>
+    </w:p>
+    <w:p>
+      <w:pPr>
+        <w:pStyle w:val="Prrafodelista"/>
+        <w:numPr>
+          <w:ilvl w:val="0"/>
+          <w:numId w:val="36"/>
+        </w:numPr>
+        <w:spacing w:after="0" w:line="240" w:lineRule="auto"/>
+        <w:jc w:val="both"/>
+        <w:rPr>
+          <w:rFonts w:cs="Arial"/>
+          <w:sz w:val="24"/>
+          <w:szCs w:val="24"/>
+          <w:lang w:val="en-US"/>
+        </w:rPr>
+      </w:pPr>
+      <w:r>
+        <w:rPr>
+          <w:rFonts w:cs="Arial"/>
+          <w:sz w:val="24"/>
+          <w:szCs w:val="24"/>
+          <w:lang w:val="en-US"/>
+        </w:rPr>
+        <w:t>F -&gt; A</w:t>
+      </w:r>
+    </w:p>
+    <w:p>
+      <w:pPr>
+        <w:pStyle w:val="Prrafodelista"/>
+        <w:spacing w:after="0" w:line="240" w:lineRule="auto"/>
+        <w:jc w:val="both"/>
+        <w:rPr>
           <w:color w:val="002060"/>
           <w:sz w:val="24"/>
           <w:szCs w:val="24"/>
           <w:lang w:val="en-US"/>
         </w:rPr>
       </w:pPr>
-      <w:proofErr w:type="gramStart"/>
-      <w:r>
-        <w:rPr>
-          <w:rFonts w:cs="Arial"/>
-          <w:color w:val="002060"/>
-          <w:sz w:val="24"/>
-          <w:szCs w:val="24"/>
-          <w:lang w:val="en-US"/>
-        </w:rPr>
-        <w:t>~(</w:t>
-      </w:r>
-      <w:proofErr w:type="gramEnd"/>
-      <w:r>
-        <w:rPr>
-          <w:rFonts w:cs="Arial"/>
-          <w:color w:val="002060"/>
-          <w:sz w:val="24"/>
-          <w:szCs w:val="24"/>
-          <w:lang w:val="en-US"/>
-        </w:rPr>
-        <w:t xml:space="preserve">~M ^ ~ F) v </w:t>
-      </w:r>
-      <w:proofErr w:type="spellStart"/>
-      <w:r>
-        <w:rPr>
-          <w:rFonts w:cs="Arial"/>
-          <w:color w:val="002060"/>
-          <w:sz w:val="24"/>
-          <w:szCs w:val="24"/>
-          <w:lang w:val="en-US"/>
-        </w:rPr>
-        <w:t>V</w:t>
-      </w:r>
-      <w:proofErr w:type="spellEnd"/>
-      <w:r>
-        <w:rPr>
-          <w:rFonts w:cs="Arial"/>
-          <w:color w:val="002060"/>
-          <w:sz w:val="24"/>
-          <w:szCs w:val="24"/>
-          <w:lang w:val="en-US"/>
-        </w:rPr>
-        <w:t xml:space="preserve"> … (M v F) v </w:t>
-      </w:r>
-      <w:proofErr w:type="spellStart"/>
-      <w:r>
-        <w:rPr>
-          <w:rFonts w:cs="Arial"/>
-          <w:color w:val="002060"/>
-          <w:sz w:val="24"/>
-          <w:szCs w:val="24"/>
-          <w:lang w:val="en-US"/>
-        </w:rPr>
-        <w:t>V</w:t>
-      </w:r>
-      <w:proofErr w:type="spellEnd"/>
     </w:p>
     <w:p>
       <w:pPr>
@@ -5201,21 +6134,205 @@
         <w:spacing w:after="0" w:line="240" w:lineRule="auto"/>
         <w:jc w:val="both"/>
         <w:rPr>
-          <w:color w:val="002060"/>
-          <w:sz w:val="24"/>
-          <w:szCs w:val="24"/>
-          <w:lang w:val="en-US"/>
-        </w:rPr>
-      </w:pPr>
-      <w:r>
-        <w:rPr>
-          <w:rFonts w:cs="Arial"/>
-          <w:color w:val="002060"/>
-          <w:sz w:val="24"/>
-          <w:szCs w:val="24"/>
-          <w:lang w:val="en-US"/>
-        </w:rPr>
-        <w:t xml:space="preserve"> ~B v (~A ^ ~L) … (~B v ~A) ^ (~B v ~L)</w:t>
+          <w:sz w:val="24"/>
+          <w:szCs w:val="24"/>
+          <w:lang w:val="en-US"/>
+        </w:rPr>
+      </w:pPr>
+      <w:r>
+        <w:rPr>
+          <w:rFonts w:cs="Arial"/>
+          <w:sz w:val="24"/>
+          <w:szCs w:val="24"/>
+          <w:lang w:val="en-US"/>
+        </w:rPr>
+        <w:t>V</w:t>
+      </w:r>
+      <w:r>
+        <w:rPr>
+          <w:rFonts w:cs="Arial"/>
+          <w:sz w:val="24"/>
+          <w:szCs w:val="24"/>
+          <w:lang w:val="en-US"/>
+        </w:rPr>
+        <w:t xml:space="preserve"> v</w:t>
+      </w:r>
+      <w:proofErr w:type="gramStart"/>
+      <w:r>
+        <w:rPr>
+          <w:rFonts w:cs="Arial"/>
+          <w:sz w:val="24"/>
+          <w:szCs w:val="24"/>
+          <w:lang w:val="en-US"/>
+        </w:rPr>
+        <w:t>~(</w:t>
+      </w:r>
+      <w:proofErr w:type="gramEnd"/>
+      <w:r>
+        <w:rPr>
+          <w:rFonts w:cs="Arial"/>
+          <w:sz w:val="24"/>
+          <w:szCs w:val="24"/>
+          <w:lang w:val="en-US"/>
+        </w:rPr>
+        <w:t xml:space="preserve">~M ^ ~ F) </w:t>
+      </w:r>
+      <w:r>
+        <w:rPr>
+          <w:rFonts w:ascii="Cambria Math" w:hAnsi="Cambria Math" w:cs="Arial"/>
+          <w:sz w:val="24"/>
+          <w:szCs w:val="24"/>
+          <w:lang w:val="en-US"/>
+        </w:rPr>
+        <w:t>≡</w:t>
+      </w:r>
+      <w:r>
+        <w:rPr>
+          <w:rFonts w:cs="Arial"/>
+          <w:sz w:val="24"/>
+          <w:szCs w:val="24"/>
+          <w:lang w:val="en-US"/>
+        </w:rPr>
+        <w:t xml:space="preserve"> </w:t>
+      </w:r>
+      <w:r>
+        <w:rPr>
+          <w:rFonts w:cs="Arial"/>
+          <w:sz w:val="24"/>
+          <w:szCs w:val="24"/>
+          <w:lang w:val="en-US"/>
+        </w:rPr>
+        <w:t xml:space="preserve">V </w:t>
+      </w:r>
+      <w:proofErr w:type="spellStart"/>
+      <w:r>
+        <w:rPr>
+          <w:rFonts w:cs="Arial"/>
+          <w:sz w:val="24"/>
+          <w:szCs w:val="24"/>
+          <w:lang w:val="en-US"/>
+        </w:rPr>
+        <w:t>v</w:t>
+      </w:r>
+      <w:proofErr w:type="spellEnd"/>
+      <w:r>
+        <w:rPr>
+          <w:rFonts w:cs="Arial"/>
+          <w:sz w:val="24"/>
+          <w:szCs w:val="24"/>
+          <w:lang w:val="en-US"/>
+        </w:rPr>
+        <w:t xml:space="preserve"> (M v F)</w:t>
+      </w:r>
+      <w:r>
+        <w:rPr>
+          <w:rFonts w:cs="Arial"/>
+          <w:sz w:val="24"/>
+          <w:szCs w:val="24"/>
+          <w:lang w:val="en-US"/>
+        </w:rPr>
+        <w:t xml:space="preserve">   </w:t>
+      </w:r>
+      <w:r>
+        <w:rPr>
+          <w:rFonts w:cs="Arial"/>
+          <w:i/>
+          <w:sz w:val="20"/>
+          <w:szCs w:val="24"/>
+          <w:lang w:val="en-US"/>
+        </w:rPr>
+        <w:t xml:space="preserve">by implication elimination </w:t>
+      </w:r>
+      <w:r>
+        <w:rPr>
+          <w:rFonts w:cs="Arial"/>
+          <w:i/>
+          <w:sz w:val="20"/>
+          <w:szCs w:val="24"/>
+          <w:lang w:val="en-US"/>
+        </w:rPr>
+        <w:t>and negation</w:t>
+      </w:r>
+    </w:p>
+    <w:p>
+      <w:pPr>
+        <w:pStyle w:val="Prrafodelista"/>
+        <w:numPr>
+          <w:ilvl w:val="1"/>
+          <w:numId w:val="34"/>
+        </w:numPr>
+        <w:spacing w:after="0" w:line="240" w:lineRule="auto"/>
+        <w:jc w:val="both"/>
+        <w:rPr>
+          <w:sz w:val="24"/>
+          <w:szCs w:val="24"/>
+          <w:lang w:val="en-US"/>
+        </w:rPr>
+      </w:pPr>
+      <w:r>
+        <w:rPr>
+          <w:rFonts w:cs="Arial"/>
+          <w:sz w:val="24"/>
+          <w:szCs w:val="24"/>
+          <w:lang w:val="en-US"/>
+        </w:rPr>
+        <w:t xml:space="preserve"> ~B v (~A ^ ~L) </w:t>
+      </w:r>
+      <w:r>
+        <w:rPr>
+          <w:rFonts w:ascii="Cambria Math" w:hAnsi="Cambria Math" w:cs="Arial"/>
+          <w:sz w:val="24"/>
+          <w:szCs w:val="24"/>
+          <w:lang w:val="en-US"/>
+        </w:rPr>
+        <w:t>≡</w:t>
+      </w:r>
+      <w:r>
+        <w:rPr>
+          <w:rFonts w:cs="Arial"/>
+          <w:sz w:val="24"/>
+          <w:szCs w:val="24"/>
+          <w:lang w:val="en-US"/>
+        </w:rPr>
+        <w:t xml:space="preserve"> </w:t>
+      </w:r>
+      <w:r>
+        <w:rPr>
+          <w:rFonts w:cs="Arial"/>
+          <w:sz w:val="24"/>
+          <w:szCs w:val="24"/>
+          <w:lang w:val="en-US"/>
+        </w:rPr>
+        <w:t>(~B v ~A) ^ (~B v ~L)</w:t>
+      </w:r>
+      <w:r>
+        <w:rPr>
+          <w:rFonts w:cs="Arial"/>
+          <w:sz w:val="24"/>
+          <w:szCs w:val="24"/>
+          <w:lang w:val="en-US"/>
+        </w:rPr>
+        <w:t xml:space="preserve"> </w:t>
+      </w:r>
+      <w:r>
+        <w:rPr>
+          <w:rFonts w:cs="Arial"/>
+          <w:i/>
+          <w:sz w:val="20"/>
+          <w:szCs w:val="24"/>
+          <w:lang w:val="en-US"/>
+        </w:rPr>
+        <w:t xml:space="preserve">by implication elimination </w:t>
+      </w:r>
+      <w:r>
+        <w:rPr>
+          <w:rFonts w:cs="Arial"/>
+          <w:i/>
+          <w:sz w:val="20"/>
+          <w:szCs w:val="24"/>
+          <w:lang w:val="en-US"/>
+        </w:rPr>
+        <w:t>and distributive</w:t>
       </w:r>
     </w:p>
     <w:p>
@@ -5228,16 +6345,14 @@
         <w:spacing w:after="0" w:line="240" w:lineRule="auto"/>
         <w:jc w:val="both"/>
         <w:rPr>
-          <w:color w:val="002060"/>
-          <w:sz w:val="24"/>
-          <w:szCs w:val="24"/>
-          <w:lang w:val="en-US"/>
-        </w:rPr>
-      </w:pPr>
-      <w:r>
-        <w:rPr>
-          <w:rFonts w:cs="Arial"/>
-          <w:color w:val="002060"/>
+          <w:sz w:val="24"/>
+          <w:szCs w:val="24"/>
+          <w:lang w:val="en-US"/>
+        </w:rPr>
+      </w:pPr>
+      <w:r>
+        <w:rPr>
+          <w:rFonts w:cs="Arial"/>
           <w:sz w:val="24"/>
           <w:szCs w:val="24"/>
           <w:lang w:val="en-US"/>
@@ -5255,16 +6370,14 @@
         <w:spacing w:after="0" w:line="240" w:lineRule="auto"/>
         <w:jc w:val="both"/>
         <w:rPr>
-          <w:color w:val="002060"/>
-          <w:sz w:val="24"/>
-          <w:szCs w:val="24"/>
-          <w:lang w:val="en-US"/>
-        </w:rPr>
-      </w:pPr>
-      <w:r>
-        <w:rPr>
-          <w:rFonts w:cs="Arial"/>
-          <w:color w:val="002060"/>
+          <w:sz w:val="24"/>
+          <w:szCs w:val="24"/>
+          <w:lang w:val="en-US"/>
+        </w:rPr>
+      </w:pPr>
+      <w:r>
+        <w:rPr>
+          <w:rFonts w:cs="Arial"/>
           <w:sz w:val="24"/>
           <w:szCs w:val="24"/>
           <w:lang w:val="en-US"/>
@@ -5282,20 +6395,36 @@
         <w:spacing w:after="0" w:line="240" w:lineRule="auto"/>
         <w:jc w:val="both"/>
         <w:rPr>
-          <w:color w:val="002060"/>
-          <w:sz w:val="24"/>
-          <w:szCs w:val="24"/>
-          <w:lang w:val="en-US"/>
-        </w:rPr>
-      </w:pPr>
-      <w:r>
-        <w:rPr>
-          <w:color w:val="002060"/>
+          <w:sz w:val="24"/>
+          <w:szCs w:val="24"/>
+          <w:lang w:val="en-US"/>
+        </w:rPr>
+      </w:pPr>
+      <w:r>
+        <w:rPr>
           <w:sz w:val="24"/>
           <w:szCs w:val="24"/>
           <w:lang w:val="en-US"/>
         </w:rPr>
         <w:t>~M v A</w:t>
+      </w:r>
+      <w:r>
+        <w:rPr>
+          <w:sz w:val="24"/>
+          <w:szCs w:val="24"/>
+          <w:lang w:val="en-US"/>
+        </w:rPr>
+        <w:tab/>
+      </w:r>
+      <w:r>
+        <w:rPr>
+          <w:rFonts w:cs="Arial"/>
+          <w:i/>
+          <w:sz w:val="20"/>
+          <w:szCs w:val="24"/>
+          <w:lang w:val="en-US"/>
+        </w:rPr>
+        <w:t>by implication elimination</w:t>
       </w:r>
     </w:p>
     <w:p>
@@ -5308,20 +6437,44 @@
         <w:spacing w:after="0" w:line="240" w:lineRule="auto"/>
         <w:jc w:val="both"/>
         <w:rPr>
-          <w:color w:val="002060"/>
-          <w:sz w:val="24"/>
-          <w:szCs w:val="24"/>
-          <w:lang w:val="en-US"/>
-        </w:rPr>
-      </w:pPr>
-      <w:r>
-        <w:rPr>
-          <w:color w:val="002060"/>
+          <w:sz w:val="24"/>
+          <w:szCs w:val="24"/>
+          <w:lang w:val="en-US"/>
+        </w:rPr>
+      </w:pPr>
+      <w:r>
+        <w:rPr>
           <w:sz w:val="24"/>
           <w:szCs w:val="24"/>
           <w:lang w:val="en-US"/>
         </w:rPr>
         <w:t>~F v A</w:t>
+      </w:r>
+      <w:r>
+        <w:rPr>
+          <w:sz w:val="24"/>
+          <w:szCs w:val="24"/>
+          <w:lang w:val="en-US"/>
+        </w:rPr>
+        <w:tab/>
+      </w:r>
+      <w:r>
+        <w:rPr>
+          <w:sz w:val="24"/>
+          <w:szCs w:val="24"/>
+          <w:lang w:val="en-US"/>
+        </w:rPr>
+        <w:tab/>
+      </w:r>
+      <w:r>
+        <w:rPr>
+          <w:rFonts w:cs="Arial"/>
+          <w:i/>
+          <w:sz w:val="20"/>
+          <w:szCs w:val="24"/>
+          <w:lang w:val="en-US"/>
+        </w:rPr>
+        <w:t>by implication elimination</w:t>
       </w:r>
     </w:p>
     <w:p>
@@ -5417,6 +6570,7 @@
       <w:r>
         <w:rPr>
           <w:noProof/>
+          <w:lang w:eastAsia="es-MX"/>
         </w:rPr>
         <w:drawing>
           <wp:inline distT="0" distB="0" distL="0" distR="0" wp14:anchorId="611AA160" wp14:editId="6402237C">
@@ -5455,6 +6609,104 @@
         </w:drawing>
       </w:r>
     </w:p>
+    <w:p>
+      <w:pPr>
+        <w:spacing w:after="0" w:line="240" w:lineRule="auto"/>
+        <w:jc w:val="both"/>
+        <w:rPr>
+          <w:rFonts w:cs="Arial"/>
+          <w:color w:val="FF0000"/>
+          <w:sz w:val="24"/>
+          <w:szCs w:val="24"/>
+        </w:rPr>
+      </w:pPr>
+      <w:proofErr w:type="spellStart"/>
+      <w:r>
+        <w:rPr>
+          <w:rFonts w:cs="Arial"/>
+          <w:color w:val="FF0000"/>
+          <w:sz w:val="24"/>
+          <w:szCs w:val="24"/>
+        </w:rPr>
+        <w:t>por que</w:t>
+      </w:r>
+      <w:proofErr w:type="spellEnd"/>
+      <w:r>
+        <w:rPr>
+          <w:rFonts w:cs="Arial"/>
+          <w:color w:val="FF0000"/>
+          <w:sz w:val="24"/>
+          <w:szCs w:val="24"/>
+        </w:rPr>
+        <w:t xml:space="preserve"> no se usa este CNF?</w:t>
+      </w:r>
+    </w:p>
+    <w:p>
+      <w:pPr>
+        <w:spacing w:after="0" w:line="240" w:lineRule="auto"/>
+        <w:jc w:val="both"/>
+        <w:rPr>
+          <w:color w:val="FF0000"/>
+          <w:sz w:val="24"/>
+          <w:szCs w:val="24"/>
+        </w:rPr>
+      </w:pPr>
+      <w:r>
+        <w:rPr>
+          <w:rFonts w:cs="Arial"/>
+          <w:color w:val="FF0000"/>
+          <w:sz w:val="24"/>
+          <w:szCs w:val="24"/>
+        </w:rPr>
+        <w:t>~B v ~L</w:t>
+      </w:r>
+    </w:p>
+    <w:p>
+      <w:pPr>
+        <w:spacing w:after="0" w:line="240" w:lineRule="auto"/>
+        <w:jc w:val="both"/>
+        <w:rPr>
+          <w:rFonts w:cs="Arial"/>
+          <w:color w:val="002060"/>
+          <w:sz w:val="24"/>
+          <w:szCs w:val="24"/>
+        </w:rPr>
+      </w:pPr>
+      <w:bookmarkStart w:id="0" w:name="_GoBack"/>
+      <w:bookmarkEnd w:id="0"/>
+    </w:p>
+    <w:p>
+      <w:pPr>
+        <w:spacing w:after="0" w:line="240" w:lineRule="auto"/>
+        <w:jc w:val="both"/>
+        <w:rPr>
+          <w:color w:val="002060"/>
+          <w:sz w:val="24"/>
+          <w:szCs w:val="24"/>
+          <w:lang w:val="en-US"/>
+        </w:rPr>
+      </w:pPr>
+      <w:r>
+        <w:rPr>
+          <w:rFonts w:cs="Arial"/>
+          <w:color w:val="002060"/>
+          <w:sz w:val="24"/>
+          <w:szCs w:val="24"/>
+          <w:lang w:val="en-US"/>
+        </w:rPr>
+        <w:t>Do the above relationships among concepts imply that vegans are vegetarians</w:t>
+      </w:r>
+      <w:r>
+        <w:rPr>
+          <w:rFonts w:cs="Arial"/>
+          <w:color w:val="002060"/>
+          <w:sz w:val="24"/>
+          <w:szCs w:val="24"/>
+          <w:lang w:val="en-US"/>
+        </w:rPr>
+        <w:t>?</w:t>
+      </w:r>
+    </w:p>
     <w:sectPr>
       <w:headerReference w:type="default" r:id="rId10"/>
       <w:footerReference w:type="default" r:id="rId11"/>
@@ -5470,7 +6722,7 @@
 </file>
 
 <file path=word/endnotes.xml><?xml version="1.0" encoding="utf-8"?>
-<w:endnotes xmlns:wpc="http://schemas.microsoft.com/office/word/2010/wordprocessingCanvas" xmlns:cx="http://schemas.microsoft.com/office/drawing/2014/chartex" xmlns:cx1="http://schemas.microsoft.com/office/drawing/2015/9/8/chartex" xmlns:cx2="http://schemas.microsoft.com/office/drawing/2015/10/21/chartex" xmlns:cx3="http://schemas.microsoft.com/office/drawing/2016/5/9/chartex" xmlns:cx4="http://schemas.microsoft.com/office/drawing/2016/5/10/chartex" xmlns:cx5="http://schemas.microsoft.com/office/drawing/2016/5/11/chartex" xmlns:cx6="http://schemas.microsoft.com/office/drawing/2016/5/12/chartex" xmlns:cx7="http://schemas.microsoft.com/office/drawing/2016/5/13/chartex" xmlns:cx8="http://schemas.microsoft.com/office/drawing/2016/5/14/chartex" xmlns:mc="http://schemas.openxmlformats.org/markup-compatibility/2006" xmlns:aink="http://schemas.microsoft.com/office/drawing/2016/ink" xmlns:am3d="http://schemas.microsoft.com/office/drawing/2017/model3d" xmlns:o="urn:schemas-microsoft-com:office:office" xmlns:r="http://schemas.openxmlformats.org/officeDocument/2006/relationships" xmlns:m="http://schemas.openxmlformats.org/officeDocument/2006/math" xmlns:v="urn:schemas-microsoft-com:vml" xmlns:wp14="http://schemas.microsoft.com/office/word/2010/wordprocessingDrawing" xmlns:wp="http://schemas.openxmlformats.org/drawingml/2006/wordprocessingDrawing" xmlns:w10="urn:schemas-microsoft-com:office:word" xmlns:w="http://schemas.openxmlformats.org/wordprocessingml/2006/main" xmlns:w14="http://schemas.microsoft.com/office/word/2010/wordml" xmlns:w15="http://schemas.microsoft.com/office/word/2012/wordml" xmlns:w16cid="http://schemas.microsoft.com/office/word/2016/wordml/cid" xmlns:w16se="http://schemas.microsoft.com/office/word/2015/wordml/symex" xmlns:wpg="http://schemas.microsoft.com/office/word/2010/wordprocessingGroup" xmlns:wpi="http://schemas.microsoft.com/office/word/2010/wordprocessingInk" xmlns:wne="http://schemas.microsoft.com/office/word/2006/wordml" xmlns:wps="http://schemas.microsoft.com/office/word/2010/wordprocessingShape" mc:Ignorable="w14 w15 w16se w16cid wp14">
+<w:endnotes xmlns:wpc="http://schemas.microsoft.com/office/word/2010/wordprocessingCanvas" xmlns:cx="http://schemas.microsoft.com/office/drawing/2014/chartex" xmlns:mc="http://schemas.openxmlformats.org/markup-compatibility/2006" xmlns:o="urn:schemas-microsoft-com:office:office" xmlns:r="http://schemas.openxmlformats.org/officeDocument/2006/relationships" xmlns:m="http://schemas.openxmlformats.org/officeDocument/2006/math" xmlns:v="urn:schemas-microsoft-com:vml" xmlns:wp14="http://schemas.microsoft.com/office/word/2010/wordprocessingDrawing" xmlns:wp="http://schemas.openxmlformats.org/drawingml/2006/wordprocessingDrawing" xmlns:w10="urn:schemas-microsoft-com:office:word" xmlns:w="http://schemas.openxmlformats.org/wordprocessingml/2006/main" xmlns:w14="http://schemas.microsoft.com/office/word/2010/wordml" xmlns:w15="http://schemas.microsoft.com/office/word/2012/wordml" xmlns:w16se="http://schemas.microsoft.com/office/word/2015/wordml/symex" xmlns:wpg="http://schemas.microsoft.com/office/word/2010/wordprocessingGroup" xmlns:wpi="http://schemas.microsoft.com/office/word/2010/wordprocessingInk" xmlns:wne="http://schemas.microsoft.com/office/word/2006/wordml" xmlns:wps="http://schemas.microsoft.com/office/word/2010/wordprocessingShape" mc:Ignorable="w14 w15 w16se wp14">
   <w:endnote w:type="separator" w:id="-1">
     <w:p>
       <w:pPr>
@@ -5495,7 +6747,7 @@
 </file>
 
 <file path=word/footer1.xml><?xml version="1.0" encoding="utf-8"?>
-<w:ftr xmlns:wpc="http://schemas.microsoft.com/office/word/2010/wordprocessingCanvas" xmlns:cx="http://schemas.microsoft.com/office/drawing/2014/chartex" xmlns:cx1="http://schemas.microsoft.com/office/drawing/2015/9/8/chartex" xmlns:cx2="http://schemas.microsoft.com/office/drawing/2015/10/21/chartex" xmlns:cx3="http://schemas.microsoft.com/office/drawing/2016/5/9/chartex" xmlns:cx4="http://schemas.microsoft.com/office/drawing/2016/5/10/chartex" xmlns:cx5="http://schemas.microsoft.com/office/drawing/2016/5/11/chartex" xmlns:cx6="http://schemas.microsoft.com/office/drawing/2016/5/12/chartex" xmlns:cx7="http://schemas.microsoft.com/office/drawing/2016/5/13/chartex" xmlns:cx8="http://schemas.microsoft.com/office/drawing/2016/5/14/chartex" xmlns:mc="http://schemas.openxmlformats.org/markup-compatibility/2006" xmlns:aink="http://schemas.microsoft.com/office/drawing/2016/ink" xmlns:am3d="http://schemas.microsoft.com/office/drawing/2017/model3d" xmlns:o="urn:schemas-microsoft-com:office:office" xmlns:r="http://schemas.openxmlformats.org/officeDocument/2006/relationships" xmlns:m="http://schemas.openxmlformats.org/officeDocument/2006/math" xmlns:v="urn:schemas-microsoft-com:vml" xmlns:wp14="http://schemas.microsoft.com/office/word/2010/wordprocessingDrawing" xmlns:wp="http://schemas.openxmlformats.org/drawingml/2006/wordprocessingDrawing" xmlns:w10="urn:schemas-microsoft-com:office:word" xmlns:w="http://schemas.openxmlformats.org/wordprocessingml/2006/main" xmlns:w14="http://schemas.microsoft.com/office/word/2010/wordml" xmlns:w15="http://schemas.microsoft.com/office/word/2012/wordml" xmlns:w16cid="http://schemas.microsoft.com/office/word/2016/wordml/cid" xmlns:w16se="http://schemas.microsoft.com/office/word/2015/wordml/symex" xmlns:wpg="http://schemas.microsoft.com/office/word/2010/wordprocessingGroup" xmlns:wpi="http://schemas.microsoft.com/office/word/2010/wordprocessingInk" xmlns:wne="http://schemas.microsoft.com/office/word/2006/wordml" xmlns:wps="http://schemas.microsoft.com/office/word/2010/wordprocessingShape" mc:Ignorable="w14 w15 w16se w16cid wp14">
+<w:ftr xmlns:wpc="http://schemas.microsoft.com/office/word/2010/wordprocessingCanvas" xmlns:cx="http://schemas.microsoft.com/office/drawing/2014/chartex" xmlns:mc="http://schemas.openxmlformats.org/markup-compatibility/2006" xmlns:o="urn:schemas-microsoft-com:office:office" xmlns:r="http://schemas.openxmlformats.org/officeDocument/2006/relationships" xmlns:m="http://schemas.openxmlformats.org/officeDocument/2006/math" xmlns:v="urn:schemas-microsoft-com:vml" xmlns:wp14="http://schemas.microsoft.com/office/word/2010/wordprocessingDrawing" xmlns:wp="http://schemas.openxmlformats.org/drawingml/2006/wordprocessingDrawing" xmlns:w10="urn:schemas-microsoft-com:office:word" xmlns:w="http://schemas.openxmlformats.org/wordprocessingml/2006/main" xmlns:w14="http://schemas.microsoft.com/office/word/2010/wordml" xmlns:w15="http://schemas.microsoft.com/office/word/2012/wordml" xmlns:w16se="http://schemas.microsoft.com/office/word/2015/wordml/symex" xmlns:wpg="http://schemas.microsoft.com/office/word/2010/wordprocessingGroup" xmlns:wpi="http://schemas.microsoft.com/office/word/2010/wordprocessingInk" xmlns:wne="http://schemas.microsoft.com/office/word/2006/wordml" xmlns:wps="http://schemas.microsoft.com/office/word/2010/wordprocessingShape" mc:Ignorable="w14 w15 w16se wp14">
   <w:p>
     <w:pPr>
       <w:pStyle w:val="Piedepgina"/>
@@ -5566,7 +6818,7 @@
 </file>
 
 <file path=word/footnotes.xml><?xml version="1.0" encoding="utf-8"?>
-<w:footnotes xmlns:wpc="http://schemas.microsoft.com/office/word/2010/wordprocessingCanvas" xmlns:cx="http://schemas.microsoft.com/office/drawing/2014/chartex" xmlns:cx1="http://schemas.microsoft.com/office/drawing/2015/9/8/chartex" xmlns:cx2="http://schemas.microsoft.com/office/drawing/2015/10/21/chartex" xmlns:cx3="http://schemas.microsoft.com/office/drawing/2016/5/9/chartex" xmlns:cx4="http://schemas.microsoft.com/office/drawing/2016/5/10/chartex" xmlns:cx5="http://schemas.microsoft.com/office/drawing/2016/5/11/chartex" xmlns:cx6="http://schemas.microsoft.com/office/drawing/2016/5/12/chartex" xmlns:cx7="http://schemas.microsoft.com/office/drawing/2016/5/13/chartex" xmlns:cx8="http://schemas.microsoft.com/office/drawing/2016/5/14/chartex" xmlns:mc="http://schemas.openxmlformats.org/markup-compatibility/2006" xmlns:aink="http://schemas.microsoft.com/office/drawing/2016/ink" xmlns:am3d="http://schemas.microsoft.com/office/drawing/2017/model3d" xmlns:o="urn:schemas-microsoft-com:office:office" xmlns:r="http://schemas.openxmlformats.org/officeDocument/2006/relationships" xmlns:m="http://schemas.openxmlformats.org/officeDocument/2006/math" xmlns:v="urn:schemas-microsoft-com:vml" xmlns:wp14="http://schemas.microsoft.com/office/word/2010/wordprocessingDrawing" xmlns:wp="http://schemas.openxmlformats.org/drawingml/2006/wordprocessingDrawing" xmlns:w10="urn:schemas-microsoft-com:office:word" xmlns:w="http://schemas.openxmlformats.org/wordprocessingml/2006/main" xmlns:w14="http://schemas.microsoft.com/office/word/2010/wordml" xmlns:w15="http://schemas.microsoft.com/office/word/2012/wordml" xmlns:w16cid="http://schemas.microsoft.com/office/word/2016/wordml/cid" xmlns:w16se="http://schemas.microsoft.com/office/word/2015/wordml/symex" xmlns:wpg="http://schemas.microsoft.com/office/word/2010/wordprocessingGroup" xmlns:wpi="http://schemas.microsoft.com/office/word/2010/wordprocessingInk" xmlns:wne="http://schemas.microsoft.com/office/word/2006/wordml" xmlns:wps="http://schemas.microsoft.com/office/word/2010/wordprocessingShape" mc:Ignorable="w14 w15 w16se w16cid wp14">
+<w:footnotes xmlns:wpc="http://schemas.microsoft.com/office/word/2010/wordprocessingCanvas" xmlns:cx="http://schemas.microsoft.com/office/drawing/2014/chartex" xmlns:mc="http://schemas.openxmlformats.org/markup-compatibility/2006" xmlns:o="urn:schemas-microsoft-com:office:office" xmlns:r="http://schemas.openxmlformats.org/officeDocument/2006/relationships" xmlns:m="http://schemas.openxmlformats.org/officeDocument/2006/math" xmlns:v="urn:schemas-microsoft-com:vml" xmlns:wp14="http://schemas.microsoft.com/office/word/2010/wordprocessingDrawing" xmlns:wp="http://schemas.openxmlformats.org/drawingml/2006/wordprocessingDrawing" xmlns:w10="urn:schemas-microsoft-com:office:word" xmlns:w="http://schemas.openxmlformats.org/wordprocessingml/2006/main" xmlns:w14="http://schemas.microsoft.com/office/word/2010/wordml" xmlns:w15="http://schemas.microsoft.com/office/word/2012/wordml" xmlns:w16se="http://schemas.microsoft.com/office/word/2015/wordml/symex" xmlns:wpg="http://schemas.microsoft.com/office/word/2010/wordprocessingGroup" xmlns:wpi="http://schemas.microsoft.com/office/word/2010/wordprocessingInk" xmlns:wne="http://schemas.microsoft.com/office/word/2006/wordml" xmlns:wps="http://schemas.microsoft.com/office/word/2010/wordprocessingShape" mc:Ignorable="w14 w15 w16se wp14">
   <w:footnote w:type="separator" w:id="-1">
     <w:p>
       <w:pPr>
@@ -5591,7 +6843,7 @@
 </file>
 
 <file path=word/header1.xml><?xml version="1.0" encoding="utf-8"?>
-<w:hdr xmlns:wpc="http://schemas.microsoft.com/office/word/2010/wordprocessingCanvas" xmlns:cx="http://schemas.microsoft.com/office/drawing/2014/chartex" xmlns:cx1="http://schemas.microsoft.com/office/drawing/2015/9/8/chartex" xmlns:cx2="http://schemas.microsoft.com/office/drawing/2015/10/21/chartex" xmlns:cx3="http://schemas.microsoft.com/office/drawing/2016/5/9/chartex" xmlns:cx4="http://schemas.microsoft.com/office/drawing/2016/5/10/chartex" xmlns:cx5="http://schemas.microsoft.com/office/drawing/2016/5/11/chartex" xmlns:cx6="http://schemas.microsoft.com/office/drawing/2016/5/12/chartex" xmlns:cx7="http://schemas.microsoft.com/office/drawing/2016/5/13/chartex" xmlns:cx8="http://schemas.microsoft.com/office/drawing/2016/5/14/chartex" xmlns:mc="http://schemas.openxmlformats.org/markup-compatibility/2006" xmlns:aink="http://schemas.microsoft.com/office/drawing/2016/ink" xmlns:am3d="http://schemas.microsoft.com/office/drawing/2017/model3d" xmlns:o="urn:schemas-microsoft-com:office:office" xmlns:r="http://schemas.openxmlformats.org/officeDocument/2006/relationships" xmlns:m="http://schemas.openxmlformats.org/officeDocument/2006/math" xmlns:v="urn:schemas-microsoft-com:vml" xmlns:wp14="http://schemas.microsoft.com/office/word/2010/wordprocessingDrawing" xmlns:wp="http://schemas.openxmlformats.org/drawingml/2006/wordprocessingDrawing" xmlns:w10="urn:schemas-microsoft-com:office:word" xmlns:w="http://schemas.openxmlformats.org/wordprocessingml/2006/main" xmlns:w14="http://schemas.microsoft.com/office/word/2010/wordml" xmlns:w15="http://schemas.microsoft.com/office/word/2012/wordml" xmlns:w16cid="http://schemas.microsoft.com/office/word/2016/wordml/cid" xmlns:w16se="http://schemas.microsoft.com/office/word/2015/wordml/symex" xmlns:wpg="http://schemas.microsoft.com/office/word/2010/wordprocessingGroup" xmlns:wpi="http://schemas.microsoft.com/office/word/2010/wordprocessingInk" xmlns:wne="http://schemas.microsoft.com/office/word/2006/wordml" xmlns:wps="http://schemas.microsoft.com/office/word/2010/wordprocessingShape" mc:Ignorable="w14 w15 w16se w16cid wp14">
+<w:hdr xmlns:wpc="http://schemas.microsoft.com/office/word/2010/wordprocessingCanvas" xmlns:cx="http://schemas.microsoft.com/office/drawing/2014/chartex" xmlns:mc="http://schemas.openxmlformats.org/markup-compatibility/2006" xmlns:o="urn:schemas-microsoft-com:office:office" xmlns:r="http://schemas.openxmlformats.org/officeDocument/2006/relationships" xmlns:m="http://schemas.openxmlformats.org/officeDocument/2006/math" xmlns:v="urn:schemas-microsoft-com:vml" xmlns:wp14="http://schemas.microsoft.com/office/word/2010/wordprocessingDrawing" xmlns:wp="http://schemas.openxmlformats.org/drawingml/2006/wordprocessingDrawing" xmlns:w10="urn:schemas-microsoft-com:office:word" xmlns:w="http://schemas.openxmlformats.org/wordprocessingml/2006/main" xmlns:w14="http://schemas.microsoft.com/office/word/2010/wordml" xmlns:w15="http://schemas.microsoft.com/office/word/2012/wordml" xmlns:w16se="http://schemas.microsoft.com/office/word/2015/wordml/symex" xmlns:wpg="http://schemas.microsoft.com/office/word/2010/wordprocessingGroup" xmlns:wpi="http://schemas.microsoft.com/office/word/2010/wordprocessingInk" xmlns:wne="http://schemas.microsoft.com/office/word/2006/wordml" xmlns:wps="http://schemas.microsoft.com/office/word/2010/wordprocessingShape" mc:Ignorable="w14 w15 w16se wp14">
   <w:p>
     <w:pPr>
       <w:pStyle w:val="Encabezado"/>
@@ -5662,7 +6914,7 @@
 </file>
 
 <file path=word/header2.xml><?xml version="1.0" encoding="utf-8"?>
-<w:hdr xmlns:wpc="http://schemas.microsoft.com/office/word/2010/wordprocessingCanvas" xmlns:cx="http://schemas.microsoft.com/office/drawing/2014/chartex" xmlns:cx1="http://schemas.microsoft.com/office/drawing/2015/9/8/chartex" xmlns:cx2="http://schemas.microsoft.com/office/drawing/2015/10/21/chartex" xmlns:cx3="http://schemas.microsoft.com/office/drawing/2016/5/9/chartex" xmlns:cx4="http://schemas.microsoft.com/office/drawing/2016/5/10/chartex" xmlns:cx5="http://schemas.microsoft.com/office/drawing/2016/5/11/chartex" xmlns:cx6="http://schemas.microsoft.com/office/drawing/2016/5/12/chartex" xmlns:cx7="http://schemas.microsoft.com/office/drawing/2016/5/13/chartex" xmlns:cx8="http://schemas.microsoft.com/office/drawing/2016/5/14/chartex" xmlns:mc="http://schemas.openxmlformats.org/markup-compatibility/2006" xmlns:aink="http://schemas.microsoft.com/office/drawing/2016/ink" xmlns:am3d="http://schemas.microsoft.com/office/drawing/2017/model3d" xmlns:o="urn:schemas-microsoft-com:office:office" xmlns:r="http://schemas.openxmlformats.org/officeDocument/2006/relationships" xmlns:m="http://schemas.openxmlformats.org/officeDocument/2006/math" xmlns:v="urn:schemas-microsoft-com:vml" xmlns:wp14="http://schemas.microsoft.com/office/word/2010/wordprocessingDrawing" xmlns:wp="http://schemas.openxmlformats.org/drawingml/2006/wordprocessingDrawing" xmlns:w10="urn:schemas-microsoft-com:office:word" xmlns:w="http://schemas.openxmlformats.org/wordprocessingml/2006/main" xmlns:w14="http://schemas.microsoft.com/office/word/2010/wordml" xmlns:w15="http://schemas.microsoft.com/office/word/2012/wordml" xmlns:w16cid="http://schemas.microsoft.com/office/word/2016/wordml/cid" xmlns:w16se="http://schemas.microsoft.com/office/word/2015/wordml/symex" xmlns:wpg="http://schemas.microsoft.com/office/word/2010/wordprocessingGroup" xmlns:wpi="http://schemas.microsoft.com/office/word/2010/wordprocessingInk" xmlns:wne="http://schemas.microsoft.com/office/word/2006/wordml" xmlns:wps="http://schemas.microsoft.com/office/word/2010/wordprocessingShape" mc:Ignorable="w14 w15 w16se w16cid wp14">
+<w:hdr xmlns:wpc="http://schemas.microsoft.com/office/word/2010/wordprocessingCanvas" xmlns:cx="http://schemas.microsoft.com/office/drawing/2014/chartex" xmlns:mc="http://schemas.openxmlformats.org/markup-compatibility/2006" xmlns:o="urn:schemas-microsoft-com:office:office" xmlns:r="http://schemas.openxmlformats.org/officeDocument/2006/relationships" xmlns:m="http://schemas.openxmlformats.org/officeDocument/2006/math" xmlns:v="urn:schemas-microsoft-com:vml" xmlns:wp14="http://schemas.microsoft.com/office/word/2010/wordprocessingDrawing" xmlns:wp="http://schemas.openxmlformats.org/drawingml/2006/wordprocessingDrawing" xmlns:w10="urn:schemas-microsoft-com:office:word" xmlns:w="http://schemas.openxmlformats.org/wordprocessingml/2006/main" xmlns:w14="http://schemas.microsoft.com/office/word/2010/wordml" xmlns:w15="http://schemas.microsoft.com/office/word/2012/wordml" xmlns:w16se="http://schemas.microsoft.com/office/word/2015/wordml/symex" xmlns:wpg="http://schemas.microsoft.com/office/word/2010/wordprocessingGroup" xmlns:wpi="http://schemas.microsoft.com/office/word/2010/wordprocessingInk" xmlns:wne="http://schemas.microsoft.com/office/word/2006/wordml" xmlns:wps="http://schemas.microsoft.com/office/word/2010/wordprocessingShape" mc:Ignorable="w14 w15 w16se wp14">
   <w:p>
     <w:pPr>
       <w:pStyle w:val="Encabezado"/>
@@ -5733,7 +6985,7 @@
 </file>
 
 <file path=word/numbering.xml><?xml version="1.0" encoding="utf-8"?>
-<w:numbering xmlns:wpc="http://schemas.microsoft.com/office/word/2010/wordprocessingCanvas" xmlns:cx="http://schemas.microsoft.com/office/drawing/2014/chartex" xmlns:cx1="http://schemas.microsoft.com/office/drawing/2015/9/8/chartex" xmlns:cx2="http://schemas.microsoft.com/office/drawing/2015/10/21/chartex" xmlns:cx3="http://schemas.microsoft.com/office/drawing/2016/5/9/chartex" xmlns:cx4="http://schemas.microsoft.com/office/drawing/2016/5/10/chartex" xmlns:cx5="http://schemas.microsoft.com/office/drawing/2016/5/11/chartex" xmlns:cx6="http://schemas.microsoft.com/office/drawing/2016/5/12/chartex" xmlns:cx7="http://schemas.microsoft.com/office/drawing/2016/5/13/chartex" xmlns:cx8="http://schemas.microsoft.com/office/drawing/2016/5/14/chartex" xmlns:mc="http://schemas.openxmlformats.org/markup-compatibility/2006" xmlns:aink="http://schemas.microsoft.com/office/drawing/2016/ink" xmlns:am3d="http://schemas.microsoft.com/office/drawing/2017/model3d" xmlns:o="urn:schemas-microsoft-com:office:office" xmlns:r="http://schemas.openxmlformats.org/officeDocument/2006/relationships" xmlns:m="http://schemas.openxmlformats.org/officeDocument/2006/math" xmlns:v="urn:schemas-microsoft-com:vml" xmlns:wp14="http://schemas.microsoft.com/office/word/2010/wordprocessingDrawing" xmlns:wp="http://schemas.openxmlformats.org/drawingml/2006/wordprocessingDrawing" xmlns:w10="urn:schemas-microsoft-com:office:word" xmlns:w="http://schemas.openxmlformats.org/wordprocessingml/2006/main" xmlns:w14="http://schemas.microsoft.com/office/word/2010/wordml" xmlns:w15="http://schemas.microsoft.com/office/word/2012/wordml" xmlns:w16cid="http://schemas.microsoft.com/office/word/2016/wordml/cid" xmlns:w16se="http://schemas.microsoft.com/office/word/2015/wordml/symex" xmlns:wpg="http://schemas.microsoft.com/office/word/2010/wordprocessingGroup" xmlns:wpi="http://schemas.microsoft.com/office/word/2010/wordprocessingInk" xmlns:wne="http://schemas.microsoft.com/office/word/2006/wordml" xmlns:wps="http://schemas.microsoft.com/office/word/2010/wordprocessingShape" mc:Ignorable="w14 w15 w16se w16cid wp14">
+<w:numbering xmlns:wpc="http://schemas.microsoft.com/office/word/2010/wordprocessingCanvas" xmlns:cx="http://schemas.microsoft.com/office/drawing/2014/chartex" xmlns:mc="http://schemas.openxmlformats.org/markup-compatibility/2006" xmlns:o="urn:schemas-microsoft-com:office:office" xmlns:r="http://schemas.openxmlformats.org/officeDocument/2006/relationships" xmlns:m="http://schemas.openxmlformats.org/officeDocument/2006/math" xmlns:v="urn:schemas-microsoft-com:vml" xmlns:wp14="http://schemas.microsoft.com/office/word/2010/wordprocessingDrawing" xmlns:wp="http://schemas.openxmlformats.org/drawingml/2006/wordprocessingDrawing" xmlns:w10="urn:schemas-microsoft-com:office:word" xmlns:w="http://schemas.openxmlformats.org/wordprocessingml/2006/main" xmlns:w14="http://schemas.microsoft.com/office/word/2010/wordml" xmlns:w15="http://schemas.microsoft.com/office/word/2012/wordml" xmlns:w16se="http://schemas.microsoft.com/office/word/2015/wordml/symex" xmlns:wpg="http://schemas.microsoft.com/office/word/2010/wordprocessingGroup" xmlns:wpi="http://schemas.microsoft.com/office/word/2010/wordprocessingInk" xmlns:wne="http://schemas.microsoft.com/office/word/2006/wordml" xmlns:wps="http://schemas.microsoft.com/office/word/2010/wordprocessingShape" mc:Ignorable="w14 w15 w16se wp14">
   <w:abstractNum w:abstractNumId="0" w15:restartNumberingAfterBreak="0">
     <w:nsid w:val="039053F8"/>
     <w:multiLevelType w:val="hybridMultilevel"/>
@@ -7710,6 +8962,92 @@
     </w:lvl>
   </w:abstractNum>
   <w:abstractNum w:abstractNumId="18" w15:restartNumberingAfterBreak="0">
+    <w:nsid w:val="4CC308FA"/>
+    <w:multiLevelType w:val="hybridMultilevel"/>
+    <w:tmpl w:val="16A4F688"/>
+    <w:lvl w:ilvl="0" w:tplc="080A000F">
+      <w:start w:val="1"/>
+      <w:numFmt w:val="decimal"/>
+      <w:lvlText w:val="%1."/>
+      <w:lvlJc w:val="left"/>
+      <w:pPr>
+        <w:ind w:left="2160" w:hanging="360"/>
+      </w:pPr>
+    </w:lvl>
+    <w:lvl w:ilvl="1" w:tplc="080A0019">
+      <w:start w:val="1"/>
+      <w:numFmt w:val="lowerLetter"/>
+      <w:lvlText w:val="%2."/>
+      <w:lvlJc w:val="left"/>
+      <w:pPr>
+        <w:ind w:left="2880" w:hanging="360"/>
+      </w:pPr>
+    </w:lvl>
+    <w:lvl w:ilvl="2" w:tplc="080A001B" w:tentative="1">
+      <w:start w:val="1"/>
+      <w:numFmt w:val="lowerRoman"/>
+      <w:lvlText w:val="%3."/>
+      <w:lvlJc w:val="right"/>
+      <w:pPr>
+        <w:ind w:left="3600" w:hanging="180"/>
+      </w:pPr>
+    </w:lvl>
+    <w:lvl w:ilvl="3" w:tplc="080A000F" w:tentative="1">
+      <w:start w:val="1"/>
+      <w:numFmt w:val="decimal"/>
+      <w:lvlText w:val="%4."/>
+      <w:lvlJc w:val="left"/>
+      <w:pPr>
+        <w:ind w:left="4320" w:hanging="360"/>
+      </w:pPr>
+    </w:lvl>
+    <w:lvl w:ilvl="4" w:tplc="080A0019" w:tentative="1">
+      <w:start w:val="1"/>
+      <w:numFmt w:val="lowerLetter"/>
+      <w:lvlText w:val="%5."/>
+      <w:lvlJc w:val="left"/>
+      <w:pPr>
+        <w:ind w:left="5040" w:hanging="360"/>
+      </w:pPr>
+    </w:lvl>
+    <w:lvl w:ilvl="5" w:tplc="080A001B" w:tentative="1">
+      <w:start w:val="1"/>
+      <w:numFmt w:val="lowerRoman"/>
+      <w:lvlText w:val="%6."/>
+      <w:lvlJc w:val="right"/>
+      <w:pPr>
+        <w:ind w:left="5760" w:hanging="180"/>
+      </w:pPr>
+    </w:lvl>
+    <w:lvl w:ilvl="6" w:tplc="080A000F" w:tentative="1">
+      <w:start w:val="1"/>
+      <w:numFmt w:val="decimal"/>
+      <w:lvlText w:val="%7."/>
+      <w:lvlJc w:val="left"/>
+      <w:pPr>
+        <w:ind w:left="6480" w:hanging="360"/>
+      </w:pPr>
+    </w:lvl>
+    <w:lvl w:ilvl="7" w:tplc="080A0019" w:tentative="1">
+      <w:start w:val="1"/>
+      <w:numFmt w:val="lowerLetter"/>
+      <w:lvlText w:val="%8."/>
+      <w:lvlJc w:val="left"/>
+      <w:pPr>
+        <w:ind w:left="7200" w:hanging="360"/>
+      </w:pPr>
+    </w:lvl>
+    <w:lvl w:ilvl="8" w:tplc="080A001B" w:tentative="1">
+      <w:start w:val="1"/>
+      <w:numFmt w:val="lowerRoman"/>
+      <w:lvlText w:val="%9."/>
+      <w:lvlJc w:val="right"/>
+      <w:pPr>
+        <w:ind w:left="7920" w:hanging="180"/>
+      </w:pPr>
+    </w:lvl>
+  </w:abstractNum>
+  <w:abstractNum w:abstractNumId="19" w15:restartNumberingAfterBreak="0">
     <w:nsid w:val="4FE84074"/>
     <w:multiLevelType w:val="multilevel"/>
     <w:tmpl w:val="AD0643AE"/>
@@ -7858,7 +9196,7 @@
       </w:rPr>
     </w:lvl>
   </w:abstractNum>
-  <w:abstractNum w:abstractNumId="19" w15:restartNumberingAfterBreak="0">
+  <w:abstractNum w:abstractNumId="20" w15:restartNumberingAfterBreak="0">
     <w:nsid w:val="5E717056"/>
     <w:multiLevelType w:val="hybridMultilevel"/>
     <w:tmpl w:val="C166F870"/>
@@ -7944,7 +9282,7 @@
       </w:pPr>
     </w:lvl>
   </w:abstractNum>
-  <w:abstractNum w:abstractNumId="20" w15:restartNumberingAfterBreak="0">
+  <w:abstractNum w:abstractNumId="21" w15:restartNumberingAfterBreak="0">
     <w:nsid w:val="5FE05681"/>
     <w:multiLevelType w:val="hybridMultilevel"/>
     <w:tmpl w:val="76423FA4"/>
@@ -8030,7 +9368,7 @@
       </w:pPr>
     </w:lvl>
   </w:abstractNum>
-  <w:abstractNum w:abstractNumId="21" w15:restartNumberingAfterBreak="0">
+  <w:abstractNum w:abstractNumId="22" w15:restartNumberingAfterBreak="0">
     <w:nsid w:val="61DD348A"/>
     <w:multiLevelType w:val="hybridMultilevel"/>
     <w:tmpl w:val="87AC51F0"/>
@@ -8122,7 +9460,7 @@
       </w:pPr>
     </w:lvl>
   </w:abstractNum>
-  <w:abstractNum w:abstractNumId="22" w15:restartNumberingAfterBreak="0">
+  <w:abstractNum w:abstractNumId="23" w15:restartNumberingAfterBreak="0">
     <w:nsid w:val="621D32A5"/>
     <w:multiLevelType w:val="hybridMultilevel"/>
     <w:tmpl w:val="99F26A0E"/>
@@ -8235,7 +9573,7 @@
       </w:rPr>
     </w:lvl>
   </w:abstractNum>
-  <w:abstractNum w:abstractNumId="23" w15:restartNumberingAfterBreak="0">
+  <w:abstractNum w:abstractNumId="24" w15:restartNumberingAfterBreak="0">
     <w:nsid w:val="64962AB7"/>
     <w:multiLevelType w:val="hybridMultilevel"/>
     <w:tmpl w:val="D29E87D0"/>
@@ -8349,7 +9687,7 @@
       </w:rPr>
     </w:lvl>
   </w:abstractNum>
-  <w:abstractNum w:abstractNumId="24" w15:restartNumberingAfterBreak="0">
+  <w:abstractNum w:abstractNumId="25" w15:restartNumberingAfterBreak="0">
     <w:nsid w:val="6A17430E"/>
     <w:multiLevelType w:val="hybridMultilevel"/>
     <w:tmpl w:val="017AF018"/>
@@ -8438,7 +9776,7 @@
       </w:pPr>
     </w:lvl>
   </w:abstractNum>
-  <w:abstractNum w:abstractNumId="25" w15:restartNumberingAfterBreak="0">
+  <w:abstractNum w:abstractNumId="26" w15:restartNumberingAfterBreak="0">
     <w:nsid w:val="6AE17ABF"/>
     <w:multiLevelType w:val="hybridMultilevel"/>
     <w:tmpl w:val="922E85AA"/>
@@ -8531,7 +9869,7 @@
       </w:pPr>
     </w:lvl>
   </w:abstractNum>
-  <w:abstractNum w:abstractNumId="26" w15:restartNumberingAfterBreak="0">
+  <w:abstractNum w:abstractNumId="27" w15:restartNumberingAfterBreak="0">
     <w:nsid w:val="6DEE0872"/>
     <w:multiLevelType w:val="hybridMultilevel"/>
     <w:tmpl w:val="62EEDE8A"/>
@@ -8645,7 +9983,7 @@
       </w:rPr>
     </w:lvl>
   </w:abstractNum>
-  <w:abstractNum w:abstractNumId="27" w15:restartNumberingAfterBreak="0">
+  <w:abstractNum w:abstractNumId="28" w15:restartNumberingAfterBreak="0">
     <w:nsid w:val="6E883337"/>
     <w:multiLevelType w:val="multilevel"/>
     <w:tmpl w:val="ECD0784A"/>
@@ -8794,7 +10132,7 @@
       </w:rPr>
     </w:lvl>
   </w:abstractNum>
-  <w:abstractNum w:abstractNumId="28" w15:restartNumberingAfterBreak="0">
+  <w:abstractNum w:abstractNumId="29" w15:restartNumberingAfterBreak="0">
     <w:nsid w:val="6EC7160F"/>
     <w:multiLevelType w:val="hybridMultilevel"/>
     <w:tmpl w:val="022A5D1E"/>
@@ -8880,7 +10218,7 @@
       </w:pPr>
     </w:lvl>
   </w:abstractNum>
-  <w:abstractNum w:abstractNumId="29" w15:restartNumberingAfterBreak="0">
+  <w:abstractNum w:abstractNumId="30" w15:restartNumberingAfterBreak="0">
     <w:nsid w:val="7161623D"/>
     <w:multiLevelType w:val="hybridMultilevel"/>
     <w:tmpl w:val="6D92E172"/>
@@ -8969,7 +10307,7 @@
       </w:pPr>
     </w:lvl>
   </w:abstractNum>
-  <w:abstractNum w:abstractNumId="30" w15:restartNumberingAfterBreak="0">
+  <w:abstractNum w:abstractNumId="31" w15:restartNumberingAfterBreak="0">
     <w:nsid w:val="73780874"/>
     <w:multiLevelType w:val="hybridMultilevel"/>
     <w:tmpl w:val="1354E690"/>
@@ -9083,7 +10421,7 @@
       </w:rPr>
     </w:lvl>
   </w:abstractNum>
-  <w:abstractNum w:abstractNumId="31" w15:restartNumberingAfterBreak="0">
+  <w:abstractNum w:abstractNumId="32" w15:restartNumberingAfterBreak="0">
     <w:nsid w:val="75992DFE"/>
     <w:multiLevelType w:val="hybridMultilevel"/>
     <w:tmpl w:val="662031F0"/>
@@ -9169,7 +10507,7 @@
       </w:pPr>
     </w:lvl>
   </w:abstractNum>
-  <w:abstractNum w:abstractNumId="32" w15:restartNumberingAfterBreak="0">
+  <w:abstractNum w:abstractNumId="33" w15:restartNumberingAfterBreak="0">
     <w:nsid w:val="78FE6F50"/>
     <w:multiLevelType w:val="hybridMultilevel"/>
     <w:tmpl w:val="192040E4"/>
@@ -9296,7 +10634,7 @@
     <w:abstractNumId w:val="16"/>
   </w:num>
   <w:num w:numId="3">
-    <w:abstractNumId w:val="22"/>
+    <w:abstractNumId w:val="23"/>
   </w:num>
   <w:num w:numId="4">
     <w:abstractNumId w:val="4"/>
@@ -9305,7 +10643,7 @@
     <w:abstractNumId w:val="11"/>
   </w:num>
   <w:num w:numId="6">
-    <w:abstractNumId w:val="31"/>
+    <w:abstractNumId w:val="32"/>
     <w:lvlOverride w:ilvl="0">
       <w:startOverride w:val="1"/>
     </w:lvlOverride>
@@ -9335,7 +10673,7 @@
     </w:lvlOverride>
   </w:num>
   <w:num w:numId="7">
-    <w:abstractNumId w:val="19"/>
+    <w:abstractNumId w:val="20"/>
     <w:lvlOverride w:ilvl="0">
       <w:startOverride w:val="3"/>
     </w:lvlOverride>
@@ -9365,7 +10703,7 @@
     </w:lvlOverride>
   </w:num>
   <w:num w:numId="8">
-    <w:abstractNumId w:val="20"/>
+    <w:abstractNumId w:val="21"/>
     <w:lvlOverride w:ilvl="0">
       <w:startOverride w:val="1"/>
     </w:lvlOverride>
@@ -9398,13 +10736,13 @@
     <w:abstractNumId w:val="14"/>
   </w:num>
   <w:num w:numId="10">
-    <w:abstractNumId w:val="18"/>
+    <w:abstractNumId w:val="19"/>
   </w:num>
   <w:num w:numId="11">
     <w:abstractNumId w:val="13"/>
   </w:num>
   <w:num w:numId="12">
-    <w:abstractNumId w:val="27"/>
+    <w:abstractNumId w:val="28"/>
   </w:num>
   <w:num w:numId="13">
     <w:abstractNumId w:val="0"/>
@@ -9422,64 +10760,67 @@
     <w:abstractNumId w:val="5"/>
   </w:num>
   <w:num w:numId="18">
-    <w:abstractNumId w:val="26"/>
+    <w:abstractNumId w:val="27"/>
   </w:num>
   <w:num w:numId="19">
     <w:abstractNumId w:val="8"/>
   </w:num>
   <w:num w:numId="20">
-    <w:abstractNumId w:val="19"/>
+    <w:abstractNumId w:val="20"/>
   </w:num>
   <w:num w:numId="21">
     <w:abstractNumId w:val="10"/>
   </w:num>
   <w:num w:numId="22">
-    <w:abstractNumId w:val="25"/>
+    <w:abstractNumId w:val="26"/>
   </w:num>
   <w:num w:numId="23">
-    <w:abstractNumId w:val="32"/>
+    <w:abstractNumId w:val="33"/>
   </w:num>
   <w:num w:numId="24">
     <w:abstractNumId w:val="7"/>
   </w:num>
   <w:num w:numId="25">
-    <w:abstractNumId w:val="30"/>
+    <w:abstractNumId w:val="31"/>
   </w:num>
   <w:num w:numId="26">
     <w:abstractNumId w:val="15"/>
   </w:num>
   <w:num w:numId="27">
-    <w:abstractNumId w:val="23"/>
+    <w:abstractNumId w:val="24"/>
   </w:num>
   <w:num w:numId="28">
     <w:abstractNumId w:val="12"/>
   </w:num>
   <w:num w:numId="29">
-    <w:abstractNumId w:val="24"/>
+    <w:abstractNumId w:val="25"/>
   </w:num>
   <w:num w:numId="30">
     <w:abstractNumId w:val="2"/>
   </w:num>
   <w:num w:numId="31">
-    <w:abstractNumId w:val="28"/>
+    <w:abstractNumId w:val="29"/>
   </w:num>
   <w:num w:numId="32">
     <w:abstractNumId w:val="17"/>
   </w:num>
   <w:num w:numId="33">
-    <w:abstractNumId w:val="21"/>
+    <w:abstractNumId w:val="22"/>
   </w:num>
   <w:num w:numId="34">
-    <w:abstractNumId w:val="29"/>
+    <w:abstractNumId w:val="30"/>
   </w:num>
   <w:num w:numId="35">
     <w:abstractNumId w:val="3"/>
+  </w:num>
+  <w:num w:numId="36">
+    <w:abstractNumId w:val="18"/>
   </w:num>
 </w:numbering>
 </file>
 
 <file path=word/styles.xml><?xml version="1.0" encoding="utf-8"?>
-<w:styles xmlns:mc="http://schemas.openxmlformats.org/markup-compatibility/2006" xmlns:r="http://schemas.openxmlformats.org/officeDocument/2006/relationships" xmlns:w="http://schemas.openxmlformats.org/wordprocessingml/2006/main" xmlns:w14="http://schemas.microsoft.com/office/word/2010/wordml" xmlns:w15="http://schemas.microsoft.com/office/word/2012/wordml" xmlns:w16cid="http://schemas.microsoft.com/office/word/2016/wordml/cid" xmlns:w16se="http://schemas.microsoft.com/office/word/2015/wordml/symex" mc:Ignorable="w14 w15 w16se w16cid">
+<w:styles xmlns:mc="http://schemas.openxmlformats.org/markup-compatibility/2006" xmlns:r="http://schemas.openxmlformats.org/officeDocument/2006/relationships" xmlns:w="http://schemas.openxmlformats.org/wordprocessingml/2006/main" xmlns:w14="http://schemas.microsoft.com/office/word/2010/wordml" xmlns:w15="http://schemas.microsoft.com/office/word/2012/wordml" xmlns:w16se="http://schemas.microsoft.com/office/word/2015/wordml/symex" mc:Ignorable="w14 w15 w16se">
   <w:docDefaults>
     <w:rPrDefault>
       <w:rPr>
@@ -9495,7 +10836,7 @@
       </w:pPr>
     </w:pPrDefault>
   </w:docDefaults>
-  <w:latentStyles w:defLockedState="0" w:defUIPriority="99" w:defSemiHidden="0" w:defUnhideWhenUsed="0" w:defQFormat="0" w:count="377">
+  <w:latentStyles w:defLockedState="0" w:defUIPriority="99" w:defSemiHidden="0" w:defUnhideWhenUsed="0" w:defQFormat="0" w:count="371">
     <w:lsdException w:name="Normal" w:uiPriority="0" w:qFormat="1"/>
     <w:lsdException w:name="heading 1" w:uiPriority="9" w:qFormat="1"/>
     <w:lsdException w:name="heading 2" w:semiHidden="1" w:uiPriority="9" w:unhideWhenUsed="1" w:qFormat="1"/>
@@ -9867,12 +11208,6 @@
     <w:lsdException w:name="List Table 5 Dark Accent 6" w:uiPriority="50"/>
     <w:lsdException w:name="List Table 6 Colorful Accent 6" w:uiPriority="51"/>
     <w:lsdException w:name="List Table 7 Colorful Accent 6" w:uiPriority="52"/>
-    <w:lsdException w:name="Mention" w:semiHidden="1" w:unhideWhenUsed="1"/>
-    <w:lsdException w:name="Smart Hyperlink" w:semiHidden="1" w:unhideWhenUsed="1"/>
-    <w:lsdException w:name="Hashtag" w:semiHidden="1" w:unhideWhenUsed="1"/>
-    <w:lsdException w:name="Unresolved Mention" w:semiHidden="1" w:unhideWhenUsed="1"/>
-    <w:lsdException w:name="Smart Link" w:semiHidden="1" w:unhideWhenUsed="1"/>
-    <w:lsdException w:name="Smart Link Error" w:semiHidden="1" w:unhideWhenUsed="1"/>
   </w:latentStyles>
   <w:style w:type="paragraph" w:default="1" w:styleId="Normal">
     <w:name w:val="Normal"/>
@@ -10427,7 +11762,7 @@
 </file>
 
 <file path=customXml/itemProps1.xml><?xml version="1.0" encoding="utf-8"?>
-<ds:datastoreItem xmlns:ds="http://schemas.openxmlformats.org/officeDocument/2006/customXml" ds:itemID="{519704D8-54E9-4777-B173-B51351633D22}">
+<ds:datastoreItem xmlns:ds="http://schemas.openxmlformats.org/officeDocument/2006/customXml" ds:itemID="{E4687B2F-A73F-4407-BB8A-374A274785AD}">
   <ds:schemaRefs>
     <ds:schemaRef ds:uri="http://schemas.openxmlformats.org/officeDocument/2006/bibliography"/>
   </ds:schemaRefs>

</xml_diff>

<commit_message>
[UPDATE] cuarto inciso listo, me debo una caguama a mi mismo
</commit_message>
<xml_diff>
--- a/Assignment 09/EX 11 - Reasoning in Propositional Logic.docx
+++ b/Assignment 09/EX 11 - Reasoning in Propositional Logic.docx
@@ -104,7 +104,7 @@
               </wp:anchor>
             </w:drawing>
           </mc:Choice>
-          <mc:Fallback xmlns:w16cid="http://schemas.microsoft.com/office/word/2016/wordml/cid" xmlns:am3d="http://schemas.microsoft.com/office/drawing/2017/model3d" xmlns:aink="http://schemas.microsoft.com/office/drawing/2016/ink" xmlns:cx8="http://schemas.microsoft.com/office/drawing/2016/5/14/chartex" xmlns:cx7="http://schemas.microsoft.com/office/drawing/2016/5/13/chartex" xmlns:cx6="http://schemas.microsoft.com/office/drawing/2016/5/12/chartex" xmlns:cx5="http://schemas.microsoft.com/office/drawing/2016/5/11/chartex" xmlns:cx4="http://schemas.microsoft.com/office/drawing/2016/5/10/chartex" xmlns:cx3="http://schemas.microsoft.com/office/drawing/2016/5/9/chartex" xmlns:cx2="http://schemas.microsoft.com/office/drawing/2015/10/21/chartex" xmlns:cx1="http://schemas.microsoft.com/office/drawing/2015/9/8/chartex">
+          <mc:Fallback xmlns:cx1="http://schemas.microsoft.com/office/drawing/2015/9/8/chartex" xmlns:cx2="http://schemas.microsoft.com/office/drawing/2015/10/21/chartex" xmlns:cx3="http://schemas.microsoft.com/office/drawing/2016/5/9/chartex" xmlns:cx4="http://schemas.microsoft.com/office/drawing/2016/5/10/chartex" xmlns:cx5="http://schemas.microsoft.com/office/drawing/2016/5/11/chartex" xmlns:cx6="http://schemas.microsoft.com/office/drawing/2016/5/12/chartex" xmlns:cx7="http://schemas.microsoft.com/office/drawing/2016/5/13/chartex" xmlns:cx8="http://schemas.microsoft.com/office/drawing/2016/5/14/chartex" xmlns:aink="http://schemas.microsoft.com/office/drawing/2016/ink" xmlns:am3d="http://schemas.microsoft.com/office/drawing/2017/model3d" xmlns:w16cid="http://schemas.microsoft.com/office/word/2016/wordml/cid">
             <w:pict>
               <v:line w14:anchorId="48357352" id="Straight Connector 41" o:spid="_x0000_s1026" style="position:absolute;z-index:251659264;visibility:visible;mso-wrap-style:square;mso-width-percent:0;mso-wrap-distance-left:9pt;mso-wrap-distance-top:0;mso-wrap-distance-right:9pt;mso-wrap-distance-bottom:0;mso-position-horizontal:absolute;mso-position-horizontal-relative:text;mso-position-vertical:absolute;mso-position-vertical-relative:text;mso-width-percent:0;mso-width-relative:margin" from="-22pt,15.5pt" to="460.9pt,15.5pt" o:gfxdata="UEsDBBQABgAIAAAAIQC2gziS/gAAAOEBAAATAAAAW0NvbnRlbnRfVHlwZXNdLnhtbJSRQU7DMBBF&#10;90jcwfIWJU67QAgl6YK0S0CoHGBkTxKLZGx5TGhvj5O2G0SRWNoz/78nu9wcxkFMGNg6quQqL6RA&#10;0s5Y6ir5vt9lD1JwBDIwOMJKHpHlpr69KfdHjyxSmriSfYz+USnWPY7AufNIadK6MEJMx9ApD/oD&#10;OlTrorhX2lFEilmcO2RdNtjC5xDF9pCuTyYBB5bi6bQ4syoJ3g9WQ0ymaiLzg5KdCXlKLjvcW893&#10;SUOqXwnz5DrgnHtJTxOsQfEKIT7DmDSUCaxw7Rqn8787ZsmRM9e2VmPeBN4uqYvTtW7jvijg9N/y&#10;JsXecLq0q+WD6m8AAAD//wMAUEsDBBQABgAIAAAAIQA4/SH/1gAAAJQBAAALAAAAX3JlbHMvLnJl&#10;bHOkkMFqwzAMhu+DvYPRfXGawxijTi+j0GvpHsDYimMaW0Yy2fr2M4PBMnrbUb/Q94l/f/hMi1qR&#10;JVI2sOt6UJgd+ZiDgffL8ekFlFSbvV0oo4EbChzGx4f9GRdb25HMsYhqlCwG5lrLq9biZkxWOiqY&#10;22YiTra2kYMu1l1tQD30/bPm3wwYN0x18gb45AdQl1tp5j/sFB2T0FQ7R0nTNEV3j6o9feQzro1i&#10;OWA14Fm+Q8a1a8+Bvu/d/dMb2JY5uiPbhG/ktn4cqGU/er3pcvwCAAD//wMAUEsDBBQABgAIAAAA&#10;IQC6uVe64AEAABAEAAAOAAAAZHJzL2Uyb0RvYy54bWysU9uO0zAQfUfiHyy/0yTdpVRR0xV0WV4Q&#10;VCx8gOvYiSXfNDZN+veMnTS7AoQE4sXJeOacmXNs7+5Go8lZQFDONrRalZQIy12rbNfQb18fXm0p&#10;CZHZlmlnRUMvItC7/csXu8HXYu16p1sBBElsqAff0D5GXxdF4L0wLKycFxaT0oFhEUPoihbYgOxG&#10;F+uy3BSDg9aD4yIE3L2fknSf+aUUPH6WMohIdENxtphXyOsprcV+x+oOmO8Vn8dg/zCFYcpi04Xq&#10;nkVGvoP6hcooDi44GVfcmcJJqbjIGlBNVf6k5rFnXmQtaE7wi03h/9HyT+cjENU29LaixDKDZ/QY&#10;gamuj+TgrEUHHRBMolODDzUCDvYIcxT8EZLsUYJJXxRExuzuZXFXjJFw3NxUN+s32w0l/JornoAe&#10;QvwgnCHpp6Fa2SSc1ez8MURshqXXkrStLRkaerOtyjKXBadV+6C0TskA3emggZwZHvrt67eH9+/S&#10;9EjxrAwjbXEzaZpU5L940WJq8EVI9AXnrqYO6UaKhZZxLmzMrmQmrE4wiSMswHm0PwHn+gQV+bb+&#10;DXhB5M7OxgVslHXwu7HjeB1ZTvVXBybdyYKTay/5fLM1eO2yc/MTSff6eZzhTw95/wMAAP//AwBQ&#10;SwMEFAAGAAgAAAAhAP89mVLcAAAACQEAAA8AAABkcnMvZG93bnJldi54bWxMj0FPwzAMhe9I/IfI&#10;SFzQlnZMCErTCZCAGxId4uwlpu1onKrJ1vLvMeIAJ8t+T8/fKzez79WRxtgFNpAvM1DENriOGwNv&#10;28fFNaiYkB32gcnAF0XYVKcnJRYuTPxKxzo1SkI4FmigTWkotI62JY9xGQZi0T7C6DHJOjbajThJ&#10;uO/1KsuutMeO5UOLAz20ZD/rgzcQ91O8t5b8iO/1y5Od9xfD89aY87P57hZUojn9meEHX9ChEqZd&#10;OLCLqjewWK+lSzJwmcsUw80qly6734OuSv2/QfUNAAD//wMAUEsBAi0AFAAGAAgAAAAhALaDOJL+&#10;AAAA4QEAABMAAAAAAAAAAAAAAAAAAAAAAFtDb250ZW50X1R5cGVzXS54bWxQSwECLQAUAAYACAAA&#10;ACEAOP0h/9YAAACUAQAACwAAAAAAAAAAAAAAAAAvAQAAX3JlbHMvLnJlbHNQSwECLQAUAAYACAAA&#10;ACEAurlXuuABAAAQBAAADgAAAAAAAAAAAAAAAAAuAgAAZHJzL2Uyb0RvYy54bWxQSwECLQAUAAYA&#10;CAAAACEA/z2ZUtwAAAAJAQAADwAAAAAAAAAAAAAAAAA6BAAAZHJzL2Rvd25yZXYueG1sUEsFBgAA&#10;AAAEAAQA8wAAAEMFAAAAAA==&#10;" strokecolor="#45aceb" strokeweight="3pt">
                 <v:stroke joinstyle="miter"/>
@@ -672,19 +672,7 @@
             <w:szCs w:val="24"/>
             <w:lang w:val="en-US"/>
           </w:rPr>
-          <m:t xml:space="preserve">A </m:t>
-        </m:r>
-        <m:r>
-          <m:rPr>
-            <m:sty m:val="bi"/>
-          </m:rPr>
-          <w:rPr>
-            <w:rFonts w:ascii="Cambria Math" w:hAnsi="Cambria Math" w:cs="Arial"/>
-            <w:sz w:val="24"/>
-            <w:szCs w:val="24"/>
-            <w:lang w:val="en-US"/>
-          </w:rPr>
-          <m:t>∧</m:t>
+          <m:t>A ∧</m:t>
         </m:r>
         <m:d>
           <m:dPr>
@@ -710,31 +698,7 @@
                 <w:szCs w:val="24"/>
                 <w:lang w:val="en-US"/>
               </w:rPr>
-              <m:t>B</m:t>
-            </m:r>
-            <m:r>
-              <m:rPr>
-                <m:sty m:val="bi"/>
-              </m:rPr>
-              <w:rPr>
-                <w:rFonts w:ascii="Cambria Math" w:hAnsi="Cambria Math" w:cs="Arial"/>
-                <w:sz w:val="24"/>
-                <w:szCs w:val="24"/>
-                <w:lang w:val="en-US"/>
-              </w:rPr>
-              <m:t>∨</m:t>
-            </m:r>
-            <m:r>
-              <m:rPr>
-                <m:sty m:val="bi"/>
-              </m:rPr>
-              <w:rPr>
-                <w:rFonts w:ascii="Cambria Math" w:hAnsi="Cambria Math" w:cs="Arial"/>
-                <w:sz w:val="24"/>
-                <w:szCs w:val="24"/>
-                <w:lang w:val="en-US"/>
-              </w:rPr>
-              <m:t>C</m:t>
+              <m:t>B∨C</m:t>
             </m:r>
           </m:e>
         </m:d>
@@ -774,31 +738,7 @@
                 <w:szCs w:val="24"/>
                 <w:lang w:val="en-US"/>
               </w:rPr>
-              <m:t xml:space="preserve">A </m:t>
-            </m:r>
-            <m:r>
-              <m:rPr>
-                <m:sty m:val="bi"/>
-              </m:rPr>
-              <w:rPr>
-                <w:rFonts w:ascii="Cambria Math" w:hAnsi="Cambria Math" w:cs="Arial"/>
-                <w:sz w:val="24"/>
-                <w:szCs w:val="24"/>
-                <w:lang w:val="en-US"/>
-              </w:rPr>
-              <m:t>∧</m:t>
-            </m:r>
-            <m:r>
-              <m:rPr>
-                <m:sty m:val="bi"/>
-              </m:rPr>
-              <w:rPr>
-                <w:rFonts w:ascii="Cambria Math" w:hAnsi="Cambria Math" w:cs="Arial"/>
-                <w:sz w:val="24"/>
-                <w:szCs w:val="24"/>
-                <w:lang w:val="en-US"/>
-              </w:rPr>
-              <m:t>B</m:t>
+              <m:t>A ∧B</m:t>
             </m:r>
           </m:e>
         </m:d>
@@ -838,31 +778,7 @@
                 <w:szCs w:val="24"/>
                 <w:lang w:val="en-US"/>
               </w:rPr>
-              <m:t>A</m:t>
-            </m:r>
-            <m:r>
-              <m:rPr>
-                <m:sty m:val="bi"/>
-              </m:rPr>
-              <w:rPr>
-                <w:rFonts w:ascii="Cambria Math" w:hAnsi="Cambria Math" w:cs="Arial"/>
-                <w:sz w:val="24"/>
-                <w:szCs w:val="24"/>
-                <w:lang w:val="en-US"/>
-              </w:rPr>
-              <m:t>∧</m:t>
-            </m:r>
-            <m:r>
-              <m:rPr>
-                <m:sty m:val="bi"/>
-              </m:rPr>
-              <w:rPr>
-                <w:rFonts w:ascii="Cambria Math" w:hAnsi="Cambria Math" w:cs="Arial"/>
-                <w:sz w:val="24"/>
-                <w:szCs w:val="24"/>
-                <w:lang w:val="en-US"/>
-              </w:rPr>
-              <m:t>C</m:t>
+              <m:t>A∧C</m:t>
             </m:r>
           </m:e>
         </m:d>
@@ -4633,25 +4549,7 @@
           <w:szCs w:val="24"/>
           <w:lang w:val="en-US"/>
         </w:rPr>
-        <w:t>(~p v q) ^</w:t>
-      </w:r>
-      <w:r>
-        <w:rPr>
-          <w:rFonts w:cs="Arial"/>
-          <w:sz w:val="24"/>
-          <w:szCs w:val="24"/>
-          <w:lang w:val="en-US"/>
-        </w:rPr>
-        <w:t>(</w:t>
-      </w:r>
-      <w:r>
-        <w:rPr>
-          <w:rFonts w:cs="Arial"/>
-          <w:sz w:val="24"/>
-          <w:szCs w:val="24"/>
-          <w:lang w:val="en-US"/>
-        </w:rPr>
-        <w:t xml:space="preserve"> ~q v p)</w:t>
+        <w:t>(~p v q) ^( ~q v p)</w:t>
       </w:r>
       <w:r>
         <w:rPr>
@@ -4707,17 +4605,7 @@
           <w:szCs w:val="24"/>
           <w:lang w:val="en-US"/>
         </w:rPr>
-        <w:t xml:space="preserve">    by implication e</w:t>
-      </w:r>
-      <w:r>
-        <w:rPr>
-          <w:rFonts w:cs="Arial"/>
-          <w:i/>
-          <w:sz w:val="20"/>
-          <w:szCs w:val="24"/>
-          <w:lang w:val="en-US"/>
-        </w:rPr>
-        <w:t>limination on the remaining implication</w:t>
+        <w:t xml:space="preserve">    by implication elimination on the remaining implication</w:t>
       </w:r>
     </w:p>
     <w:p>
@@ -6012,25 +5900,7 @@
           <w:szCs w:val="24"/>
           <w:lang w:val="en-US"/>
         </w:rPr>
-        <w:t>V-&gt;</w:t>
-      </w:r>
-      <w:r>
-        <w:rPr>
-          <w:rFonts w:cs="Arial"/>
-          <w:sz w:val="24"/>
-          <w:szCs w:val="24"/>
-          <w:lang w:val="en-US"/>
-        </w:rPr>
-        <w:t xml:space="preserve"> </w:t>
-      </w:r>
-      <w:r>
-        <w:rPr>
-          <w:rFonts w:cs="Arial"/>
-          <w:sz w:val="24"/>
-          <w:szCs w:val="24"/>
-          <w:lang w:val="en-US"/>
-        </w:rPr>
-        <w:t xml:space="preserve">(~M ^ ~F) </w:t>
+        <w:t xml:space="preserve">V-&gt; (~M ^ ~F) </w:t>
       </w:r>
     </w:p>
     <w:p>
@@ -6146,16 +6016,7 @@
           <w:szCs w:val="24"/>
           <w:lang w:val="en-US"/>
         </w:rPr>
-        <w:t>V</w:t>
-      </w:r>
-      <w:r>
-        <w:rPr>
-          <w:rFonts w:cs="Arial"/>
-          <w:sz w:val="24"/>
-          <w:szCs w:val="24"/>
-          <w:lang w:val="en-US"/>
-        </w:rPr>
-        <w:t xml:space="preserve"> v</w:t>
+        <w:t>V v</w:t>
       </w:r>
       <w:proofErr w:type="gramStart"/>
       <w:r>
@@ -6252,6 +6113,90 @@
           <w:lang w:val="en-US"/>
         </w:rPr>
         <w:t>and negation</w:t>
+      </w:r>
+    </w:p>
+    <w:p>
+      <w:pPr>
+        <w:pStyle w:val="Prrafodelista"/>
+        <w:numPr>
+          <w:ilvl w:val="2"/>
+          <w:numId w:val="34"/>
+        </w:numPr>
+        <w:spacing w:after="0" w:line="240" w:lineRule="auto"/>
+        <w:jc w:val="both"/>
+        <w:rPr>
+          <w:sz w:val="24"/>
+          <w:szCs w:val="24"/>
+          <w:lang w:val="en-US"/>
+        </w:rPr>
+      </w:pPr>
+      <w:r>
+        <w:rPr>
+          <w:sz w:val="24"/>
+          <w:szCs w:val="24"/>
+          <w:lang w:val="en-US"/>
+        </w:rPr>
+        <w:t xml:space="preserve">V </w:t>
+      </w:r>
+      <w:proofErr w:type="spellStart"/>
+      <w:r>
+        <w:rPr>
+          <w:sz w:val="24"/>
+          <w:szCs w:val="24"/>
+          <w:lang w:val="en-US"/>
+        </w:rPr>
+        <w:t>v</w:t>
+      </w:r>
+      <w:proofErr w:type="spellEnd"/>
+      <w:r>
+        <w:rPr>
+          <w:sz w:val="24"/>
+          <w:szCs w:val="24"/>
+          <w:lang w:val="en-US"/>
+        </w:rPr>
+        <w:t xml:space="preserve"> M</w:t>
+      </w:r>
+    </w:p>
+    <w:p>
+      <w:pPr>
+        <w:pStyle w:val="Prrafodelista"/>
+        <w:numPr>
+          <w:ilvl w:val="2"/>
+          <w:numId w:val="34"/>
+        </w:numPr>
+        <w:spacing w:after="0" w:line="240" w:lineRule="auto"/>
+        <w:jc w:val="both"/>
+        <w:rPr>
+          <w:sz w:val="24"/>
+          <w:szCs w:val="24"/>
+          <w:lang w:val="en-US"/>
+        </w:rPr>
+      </w:pPr>
+      <w:r>
+        <w:rPr>
+          <w:sz w:val="24"/>
+          <w:szCs w:val="24"/>
+          <w:lang w:val="en-US"/>
+        </w:rPr>
+        <w:t xml:space="preserve">V </w:t>
+      </w:r>
+      <w:proofErr w:type="spellStart"/>
+      <w:r>
+        <w:rPr>
+          <w:sz w:val="24"/>
+          <w:szCs w:val="24"/>
+          <w:lang w:val="en-US"/>
+        </w:rPr>
+        <w:t>v</w:t>
+      </w:r>
+      <w:proofErr w:type="spellEnd"/>
+      <w:r>
+        <w:rPr>
+          <w:sz w:val="24"/>
+          <w:szCs w:val="24"/>
+          <w:lang w:val="en-US"/>
+        </w:rPr>
+        <w:t xml:space="preserve"> F</w:t>
       </w:r>
     </w:p>
     <w:p>
@@ -6546,10 +6491,11 @@
     </w:p>
     <w:p>
       <w:pPr>
+        <w:pStyle w:val="Prrafodelista"/>
         <w:spacing w:after="0" w:line="240" w:lineRule="auto"/>
         <w:jc w:val="both"/>
         <w:rPr>
-          <w:color w:val="002060"/>
+          <w:rFonts w:cs="Arial"/>
           <w:sz w:val="24"/>
           <w:szCs w:val="24"/>
           <w:lang w:val="en-US"/>
@@ -6561,8 +6507,669 @@
         <w:spacing w:after="0" w:line="240" w:lineRule="auto"/>
         <w:jc w:val="both"/>
         <w:rPr>
-          <w:color w:val="002060"/>
-          <w:sz w:val="24"/>
+          <w:rFonts w:ascii="Cambria Math" w:hAnsi="Cambria Math" w:cs="Arial"/>
+          <w:b/>
+          <w:sz w:val="24"/>
+          <w:szCs w:val="24"/>
+          <w:lang w:val="en-US"/>
+        </w:rPr>
+      </w:pPr>
+      <w:r>
+        <w:rPr>
+          <w:rFonts w:cs="Arial"/>
+          <w:sz w:val="24"/>
+          <w:szCs w:val="24"/>
+          <w:lang w:val="en-US"/>
+        </w:rPr>
+        <w:t xml:space="preserve">Demonstrate if </w:t>
+      </w:r>
+      <w:r>
+        <w:rPr>
+          <w:rFonts w:cs="Arial"/>
+          <w:b/>
+          <w:sz w:val="24"/>
+          <w:szCs w:val="24"/>
+          <w:lang w:val="en-US"/>
+        </w:rPr>
+        <w:t xml:space="preserve">B </w:t>
+      </w:r>
+      <w:r>
+        <w:rPr>
+          <w:rFonts w:ascii="Cambria Math" w:hAnsi="Cambria Math"/>
+          <w:b/>
+          <w:sz w:val="24"/>
+          <w:szCs w:val="24"/>
+          <w:lang w:val="en-US"/>
+        </w:rPr>
+        <w:t>⊨</w:t>
+      </w:r>
+      <w:r>
+        <w:rPr>
+          <w:rFonts w:ascii="Cambria Math" w:hAnsi="Cambria Math" w:cs="Arial"/>
+          <w:b/>
+          <w:sz w:val="24"/>
+          <w:szCs w:val="24"/>
+          <w:lang w:val="en-US"/>
+        </w:rPr>
+        <w:t xml:space="preserve"> V</w:t>
+      </w:r>
+    </w:p>
+    <w:p>
+      <w:pPr>
+        <w:spacing w:after="0" w:line="240" w:lineRule="auto"/>
+        <w:jc w:val="both"/>
+        <w:rPr>
+          <w:rFonts w:ascii="Cambria Math" w:hAnsi="Cambria Math" w:cs="Arial"/>
+          <w:sz w:val="24"/>
+          <w:szCs w:val="24"/>
+          <w:lang w:val="en-US"/>
+        </w:rPr>
+      </w:pPr>
+    </w:p>
+    <w:p>
+      <w:pPr>
+        <w:spacing w:after="0" w:line="240" w:lineRule="auto"/>
+        <w:jc w:val="both"/>
+        <w:rPr>
+          <w:rFonts w:ascii="Cambria Math" w:hAnsi="Cambria Math" w:cs="Arial"/>
+          <w:sz w:val="24"/>
+          <w:szCs w:val="24"/>
+          <w:lang w:val="en-US"/>
+        </w:rPr>
+      </w:pPr>
+      <w:r>
+        <w:rPr>
+          <w:rFonts w:ascii="Cambria Math" w:hAnsi="Cambria Math" w:cs="Arial"/>
+          <w:sz w:val="24"/>
+          <w:szCs w:val="24"/>
+          <w:lang w:val="en-US"/>
+        </w:rPr>
+        <w:t xml:space="preserve">Refutation theorem: instead of proving </w:t>
+      </w:r>
+      <w:r>
+        <w:rPr>
+          <w:rFonts w:ascii="Cambria Math" w:hAnsi="Cambria Math" w:cs="Arial"/>
+          <w:b/>
+          <w:sz w:val="24"/>
+          <w:szCs w:val="24"/>
+          <w:lang w:val="en-US"/>
+        </w:rPr>
+        <w:t>P,</w:t>
+      </w:r>
+      <w:r>
+        <w:rPr>
+          <w:rFonts w:ascii="Cambria Math" w:hAnsi="Cambria Math" w:cs="Arial"/>
+          <w:sz w:val="24"/>
+          <w:szCs w:val="24"/>
+          <w:lang w:val="en-US"/>
+        </w:rPr>
+        <w:t xml:space="preserve"> shows that its negation </w:t>
+      </w:r>
+      <w:r>
+        <w:rPr>
+          <w:rFonts w:ascii="Cambria Math" w:hAnsi="Cambria Math" w:cs="Arial"/>
+          <w:b/>
+          <w:sz w:val="24"/>
+          <w:szCs w:val="24"/>
+          <w:lang w:val="en-US"/>
+        </w:rPr>
+        <w:t>~P</w:t>
+      </w:r>
+      <w:r>
+        <w:rPr>
+          <w:rFonts w:ascii="Cambria Math" w:hAnsi="Cambria Math" w:cs="Arial"/>
+          <w:b/>
+          <w:sz w:val="24"/>
+          <w:szCs w:val="24"/>
+          <w:lang w:val="en-US"/>
+        </w:rPr>
+        <w:t xml:space="preserve"> </w:t>
+      </w:r>
+      <w:r>
+        <w:rPr>
+          <w:rFonts w:ascii="Cambria Math" w:hAnsi="Cambria Math" w:cs="Arial"/>
+          <w:sz w:val="24"/>
+          <w:szCs w:val="24"/>
+          <w:lang w:val="en-US"/>
+        </w:rPr>
+        <w:t>leads to an inconsistency or contradiction.</w:t>
+      </w:r>
+    </w:p>
+    <w:p>
+      <w:pPr>
+        <w:spacing w:after="0" w:line="240" w:lineRule="auto"/>
+        <w:jc w:val="both"/>
+        <w:rPr>
+          <w:rFonts w:ascii="Cambria Math" w:hAnsi="Cambria Math" w:cs="Arial"/>
+          <w:sz w:val="24"/>
+          <w:szCs w:val="24"/>
+          <w:lang w:val="en-US"/>
+        </w:rPr>
+      </w:pPr>
+    </w:p>
+    <w:p>
+      <w:pPr>
+        <w:spacing w:after="0" w:line="240" w:lineRule="auto"/>
+        <w:ind w:left="1416" w:firstLine="708"/>
+        <w:jc w:val="both"/>
+        <w:rPr>
+          <w:rFonts w:ascii="Cambria Math" w:hAnsi="Cambria Math" w:cs="Arial"/>
+          <w:i/>
+          <w:szCs w:val="24"/>
+          <w:lang w:val="en-US"/>
+        </w:rPr>
+      </w:pPr>
+      <w:r>
+        <w:rPr>
+          <w:rFonts w:ascii="Cambria Math" w:hAnsi="Cambria Math" w:cs="Arial"/>
+          <w:b/>
+          <w:i/>
+          <w:szCs w:val="24"/>
+          <w:lang w:val="en-US"/>
+        </w:rPr>
+        <w:t xml:space="preserve">a </w:t>
+      </w:r>
+      <w:r>
+        <w:rPr>
+          <w:rFonts w:ascii="Cambria Math" w:hAnsi="Cambria Math"/>
+          <w:b/>
+          <w:i/>
+          <w:szCs w:val="24"/>
+          <w:lang w:val="en-US"/>
+        </w:rPr>
+        <w:t>⊨</w:t>
+      </w:r>
+      <w:r>
+        <w:rPr>
+          <w:rFonts w:ascii="Cambria Math" w:hAnsi="Cambria Math"/>
+          <w:b/>
+          <w:i/>
+          <w:szCs w:val="24"/>
+          <w:lang w:val="en-US"/>
+        </w:rPr>
+        <w:t xml:space="preserve"> b</w:t>
+      </w:r>
+      <w:r>
+        <w:rPr>
+          <w:rFonts w:ascii="Cambria Math" w:hAnsi="Cambria Math"/>
+          <w:i/>
+          <w:szCs w:val="24"/>
+          <w:lang w:val="en-US"/>
+        </w:rPr>
+        <w:t xml:space="preserve"> if and only if </w:t>
+      </w:r>
+      <w:r>
+        <w:rPr>
+          <w:rFonts w:ascii="Cambria Math" w:hAnsi="Cambria Math"/>
+          <w:b/>
+          <w:i/>
+          <w:szCs w:val="24"/>
+          <w:lang w:val="en-US"/>
+        </w:rPr>
+        <w:t xml:space="preserve">(a </w:t>
+      </w:r>
+      <w:r>
+        <w:rPr>
+          <w:rFonts w:cs="Arial"/>
+          <w:b/>
+          <w:i/>
+          <w:szCs w:val="24"/>
+          <w:lang w:val="en-US"/>
+        </w:rPr>
+        <w:t>^</w:t>
+      </w:r>
+      <w:r>
+        <w:rPr>
+          <w:rFonts w:cs="Arial"/>
+          <w:b/>
+          <w:i/>
+          <w:szCs w:val="24"/>
+          <w:lang w:val="en-US"/>
+        </w:rPr>
+        <w:t xml:space="preserve"> ~b</w:t>
+      </w:r>
+      <w:r>
+        <w:rPr>
+          <w:rFonts w:ascii="Cambria Math" w:hAnsi="Cambria Math"/>
+          <w:b/>
+          <w:i/>
+          <w:szCs w:val="24"/>
+          <w:lang w:val="en-US"/>
+        </w:rPr>
+        <w:t>)</w:t>
+      </w:r>
+      <w:r>
+        <w:rPr>
+          <w:rFonts w:ascii="Cambria Math" w:hAnsi="Cambria Math"/>
+          <w:i/>
+          <w:szCs w:val="24"/>
+          <w:lang w:val="en-US"/>
+        </w:rPr>
+        <w:t xml:space="preserve"> is not </w:t>
+      </w:r>
+      <w:proofErr w:type="spellStart"/>
+      <w:r>
+        <w:rPr>
+          <w:rFonts w:ascii="Cambria Math" w:hAnsi="Cambria Math"/>
+          <w:i/>
+          <w:szCs w:val="24"/>
+          <w:lang w:val="en-US"/>
+        </w:rPr>
+        <w:t>satisfiable</w:t>
+      </w:r>
+      <w:proofErr w:type="spellEnd"/>
+    </w:p>
+    <w:p>
+      <w:pPr>
+        <w:spacing w:after="0" w:line="240" w:lineRule="auto"/>
+        <w:jc w:val="both"/>
+        <w:rPr>
+          <w:rFonts w:ascii="Cambria Math" w:hAnsi="Cambria Math" w:cs="Arial"/>
+          <w:sz w:val="24"/>
+          <w:szCs w:val="24"/>
+          <w:lang w:val="en-US"/>
+        </w:rPr>
+      </w:pPr>
+      <w:r>
+        <w:rPr>
+          <w:rFonts w:ascii="Cambria Math" w:hAnsi="Cambria Math" w:cs="Arial"/>
+          <w:sz w:val="24"/>
+          <w:szCs w:val="24"/>
+          <w:lang w:val="en-US"/>
+        </w:rPr>
+        <w:t xml:space="preserve">Proof </w:t>
+      </w:r>
+      <w:r>
+        <w:rPr>
+          <w:rFonts w:ascii="Cambria Math" w:hAnsi="Cambria Math" w:cs="Arial"/>
+          <w:sz w:val="24"/>
+          <w:szCs w:val="24"/>
+          <w:lang w:val="en-US"/>
+        </w:rPr>
+        <w:t>by refutation:</w:t>
+      </w:r>
+    </w:p>
+    <w:p>
+      <w:pPr>
+        <w:spacing w:after="0" w:line="240" w:lineRule="auto"/>
+        <w:jc w:val="both"/>
+        <w:rPr>
+          <w:rFonts w:ascii="Cambria Math" w:hAnsi="Cambria Math" w:cs="Arial"/>
+          <w:sz w:val="24"/>
+          <w:szCs w:val="24"/>
+          <w:lang w:val="en-US"/>
+        </w:rPr>
+      </w:pPr>
+    </w:p>
+    <w:p>
+      <w:pPr>
+        <w:spacing w:after="0" w:line="240" w:lineRule="auto"/>
+        <w:jc w:val="both"/>
+        <w:rPr>
+          <w:rFonts w:ascii="Cambria Math" w:hAnsi="Cambria Math"/>
+          <w:sz w:val="24"/>
+          <w:szCs w:val="24"/>
+          <w:lang w:val="en-US"/>
+        </w:rPr>
+      </w:pPr>
+      <w:r>
+        <w:rPr>
+          <w:rFonts w:ascii="Cambria Math" w:hAnsi="Cambria Math" w:cs="Arial"/>
+          <w:sz w:val="24"/>
+          <w:szCs w:val="24"/>
+          <w:lang w:val="en-US"/>
+        </w:rPr>
+        <w:t xml:space="preserve">Since is proof by contradiction we introduce the </w:t>
+      </w:r>
+      <w:r>
+        <w:rPr>
+          <w:rFonts w:cs="Arial"/>
+          <w:b/>
+          <w:sz w:val="24"/>
+          <w:szCs w:val="24"/>
+          <w:lang w:val="en-US"/>
+        </w:rPr>
+        <w:t xml:space="preserve">B </w:t>
+      </w:r>
+      <w:r>
+        <w:rPr>
+          <w:rFonts w:ascii="Cambria Math" w:hAnsi="Cambria Math"/>
+          <w:sz w:val="24"/>
+          <w:szCs w:val="24"/>
+          <w:lang w:val="en-US"/>
+        </w:rPr>
+        <w:t xml:space="preserve">and </w:t>
+      </w:r>
+      <w:r>
+        <w:rPr>
+          <w:rFonts w:ascii="Cambria Math" w:hAnsi="Cambria Math"/>
+          <w:b/>
+          <w:sz w:val="24"/>
+          <w:szCs w:val="24"/>
+          <w:lang w:val="en-US"/>
+        </w:rPr>
+        <w:t xml:space="preserve">~V </w:t>
+      </w:r>
+      <w:r>
+        <w:rPr>
+          <w:rFonts w:ascii="Cambria Math" w:hAnsi="Cambria Math"/>
+          <w:sz w:val="24"/>
+          <w:szCs w:val="24"/>
+          <w:lang w:val="en-US"/>
+        </w:rPr>
+        <w:t xml:space="preserve">to our </w:t>
+      </w:r>
+      <w:r>
+        <w:rPr>
+          <w:rFonts w:ascii="Cambria Math" w:hAnsi="Cambria Math"/>
+          <w:b/>
+          <w:sz w:val="24"/>
+          <w:szCs w:val="24"/>
+          <w:lang w:val="en-US"/>
+        </w:rPr>
+        <w:t>KB</w:t>
+      </w:r>
+      <w:r>
+        <w:rPr>
+          <w:rFonts w:ascii="Cambria Math" w:hAnsi="Cambria Math"/>
+          <w:sz w:val="24"/>
+          <w:szCs w:val="24"/>
+          <w:lang w:val="en-US"/>
+        </w:rPr>
+        <w:t>, which looks as follows:</w:t>
+      </w:r>
+    </w:p>
+    <w:p>
+      <w:pPr>
+        <w:spacing w:after="0" w:line="240" w:lineRule="auto"/>
+        <w:jc w:val="both"/>
+        <w:rPr>
+          <w:rFonts w:ascii="Cambria Math" w:hAnsi="Cambria Math"/>
+          <w:b/>
+          <w:sz w:val="24"/>
+          <w:szCs w:val="24"/>
+          <w:lang w:val="en-US"/>
+        </w:rPr>
+      </w:pPr>
+      <w:r>
+        <w:rPr>
+          <w:rFonts w:ascii="Cambria Math" w:hAnsi="Cambria Math"/>
+          <w:b/>
+          <w:sz w:val="24"/>
+          <w:szCs w:val="24"/>
+          <w:lang w:val="en-US"/>
+        </w:rPr>
+        <w:t>KB</w:t>
+      </w:r>
+      <w:r>
+        <w:rPr>
+          <w:rFonts w:ascii="Cambria Math" w:hAnsi="Cambria Math"/>
+          <w:b/>
+          <w:sz w:val="24"/>
+          <w:szCs w:val="24"/>
+          <w:lang w:val="en-US"/>
+        </w:rPr>
+        <w:t>:</w:t>
+      </w:r>
+    </w:p>
+    <w:p>
+      <w:pPr>
+        <w:spacing w:after="0" w:line="240" w:lineRule="auto"/>
+        <w:jc w:val="both"/>
+        <w:rPr>
+          <w:rFonts w:ascii="Cambria Math" w:hAnsi="Cambria Math" w:cs="Arial"/>
+          <w:b/>
+          <w:sz w:val="20"/>
+          <w:szCs w:val="24"/>
+          <w:lang w:val="en-US"/>
+        </w:rPr>
+      </w:pPr>
+      <w:r>
+        <w:rPr>
+          <w:rFonts w:ascii="Cambria Math" w:hAnsi="Cambria Math" w:cs="Arial"/>
+          <w:b/>
+          <w:sz w:val="20"/>
+          <w:szCs w:val="24"/>
+          <w:lang w:val="en-US"/>
+        </w:rPr>
+        <w:t xml:space="preserve">V </w:t>
+      </w:r>
+      <w:proofErr w:type="spellStart"/>
+      <w:r>
+        <w:rPr>
+          <w:rFonts w:ascii="Cambria Math" w:hAnsi="Cambria Math" w:cs="Arial"/>
+          <w:b/>
+          <w:sz w:val="20"/>
+          <w:szCs w:val="24"/>
+          <w:lang w:val="en-US"/>
+        </w:rPr>
+        <w:t>v</w:t>
+      </w:r>
+      <w:proofErr w:type="spellEnd"/>
+      <w:r>
+        <w:rPr>
+          <w:rFonts w:ascii="Cambria Math" w:hAnsi="Cambria Math" w:cs="Arial"/>
+          <w:b/>
+          <w:sz w:val="20"/>
+          <w:szCs w:val="24"/>
+          <w:lang w:val="en-US"/>
+        </w:rPr>
+        <w:t xml:space="preserve"> M</w:t>
+      </w:r>
+    </w:p>
+    <w:p>
+      <w:pPr>
+        <w:spacing w:after="0" w:line="240" w:lineRule="auto"/>
+        <w:jc w:val="both"/>
+        <w:rPr>
+          <w:rFonts w:ascii="Cambria Math" w:hAnsi="Cambria Math" w:cs="Arial"/>
+          <w:b/>
+          <w:sz w:val="20"/>
+          <w:szCs w:val="24"/>
+          <w:lang w:val="en-US"/>
+        </w:rPr>
+      </w:pPr>
+      <w:r>
+        <w:rPr>
+          <w:rFonts w:ascii="Cambria Math" w:hAnsi="Cambria Math" w:cs="Arial"/>
+          <w:b/>
+          <w:sz w:val="20"/>
+          <w:szCs w:val="24"/>
+          <w:lang w:val="en-US"/>
+        </w:rPr>
+        <w:t xml:space="preserve">V </w:t>
+      </w:r>
+      <w:proofErr w:type="spellStart"/>
+      <w:r>
+        <w:rPr>
+          <w:rFonts w:ascii="Cambria Math" w:hAnsi="Cambria Math" w:cs="Arial"/>
+          <w:b/>
+          <w:sz w:val="20"/>
+          <w:szCs w:val="24"/>
+          <w:lang w:val="en-US"/>
+        </w:rPr>
+        <w:t>v</w:t>
+      </w:r>
+      <w:proofErr w:type="spellEnd"/>
+      <w:r>
+        <w:rPr>
+          <w:rFonts w:ascii="Cambria Math" w:hAnsi="Cambria Math" w:cs="Arial"/>
+          <w:b/>
+          <w:sz w:val="20"/>
+          <w:szCs w:val="24"/>
+          <w:lang w:val="en-US"/>
+        </w:rPr>
+        <w:t xml:space="preserve"> F</w:t>
+      </w:r>
+    </w:p>
+    <w:p>
+      <w:pPr>
+        <w:spacing w:after="0" w:line="240" w:lineRule="auto"/>
+        <w:jc w:val="both"/>
+        <w:rPr>
+          <w:rFonts w:ascii="Cambria Math" w:hAnsi="Cambria Math" w:cs="Arial"/>
+          <w:b/>
+          <w:sz w:val="20"/>
+          <w:szCs w:val="24"/>
+          <w:lang w:val="en-US"/>
+        </w:rPr>
+      </w:pPr>
+      <w:r>
+        <w:rPr>
+          <w:rFonts w:ascii="Cambria Math" w:hAnsi="Cambria Math" w:cs="Arial"/>
+          <w:b/>
+          <w:sz w:val="20"/>
+          <w:szCs w:val="24"/>
+          <w:lang w:val="en-US"/>
+        </w:rPr>
+        <w:t>~B v ~A</w:t>
+      </w:r>
+    </w:p>
+    <w:p>
+      <w:pPr>
+        <w:spacing w:after="0" w:line="240" w:lineRule="auto"/>
+        <w:jc w:val="both"/>
+        <w:rPr>
+          <w:rFonts w:ascii="Cambria Math" w:hAnsi="Cambria Math" w:cs="Arial"/>
+          <w:b/>
+          <w:sz w:val="20"/>
+          <w:szCs w:val="24"/>
+          <w:lang w:val="en-US"/>
+        </w:rPr>
+      </w:pPr>
+      <w:r>
+        <w:rPr>
+          <w:rFonts w:ascii="Cambria Math" w:hAnsi="Cambria Math" w:cs="Arial"/>
+          <w:b/>
+          <w:sz w:val="20"/>
+          <w:szCs w:val="24"/>
+          <w:lang w:val="en-US"/>
+        </w:rPr>
+        <w:t>~B v ~L</w:t>
+      </w:r>
+    </w:p>
+    <w:p>
+      <w:pPr>
+        <w:spacing w:after="0" w:line="240" w:lineRule="auto"/>
+        <w:jc w:val="both"/>
+        <w:rPr>
+          <w:rFonts w:ascii="Cambria Math" w:hAnsi="Cambria Math" w:cs="Arial"/>
+          <w:b/>
+          <w:sz w:val="20"/>
+          <w:szCs w:val="24"/>
+          <w:lang w:val="en-US"/>
+        </w:rPr>
+      </w:pPr>
+      <w:r>
+        <w:rPr>
+          <w:rFonts w:ascii="Cambria Math" w:hAnsi="Cambria Math" w:cs="Arial"/>
+          <w:b/>
+          <w:sz w:val="20"/>
+          <w:szCs w:val="24"/>
+          <w:lang w:val="en-US"/>
+        </w:rPr>
+        <w:t>~M v A</w:t>
+      </w:r>
+    </w:p>
+    <w:p>
+      <w:pPr>
+        <w:spacing w:after="0" w:line="240" w:lineRule="auto"/>
+        <w:jc w:val="both"/>
+        <w:rPr>
+          <w:rFonts w:ascii="Cambria Math" w:hAnsi="Cambria Math" w:cs="Arial"/>
+          <w:b/>
+          <w:sz w:val="20"/>
+          <w:szCs w:val="24"/>
+          <w:lang w:val="en-US"/>
+        </w:rPr>
+      </w:pPr>
+      <w:r>
+        <w:rPr>
+          <w:rFonts w:ascii="Cambria Math" w:hAnsi="Cambria Math" w:cs="Arial"/>
+          <w:b/>
+          <w:sz w:val="20"/>
+          <w:szCs w:val="24"/>
+          <w:lang w:val="en-US"/>
+        </w:rPr>
+        <w:t>~F v A</w:t>
+      </w:r>
+      <w:r>
+        <w:rPr>
+          <w:rFonts w:ascii="Cambria Math" w:hAnsi="Cambria Math" w:cs="Arial"/>
+          <w:b/>
+          <w:sz w:val="20"/>
+          <w:szCs w:val="24"/>
+          <w:lang w:val="en-US"/>
+        </w:rPr>
+        <w:tab/>
+      </w:r>
+    </w:p>
+    <w:p>
+      <w:pPr>
+        <w:spacing w:after="0" w:line="240" w:lineRule="auto"/>
+        <w:jc w:val="both"/>
+        <w:rPr>
+          <w:rFonts w:ascii="Cambria Math" w:hAnsi="Cambria Math" w:cs="Arial"/>
+          <w:b/>
+          <w:sz w:val="20"/>
+          <w:szCs w:val="24"/>
+          <w:lang w:val="en-US"/>
+        </w:rPr>
+      </w:pPr>
+      <w:r>
+        <w:rPr>
+          <w:rFonts w:ascii="Cambria Math" w:hAnsi="Cambria Math" w:cs="Arial"/>
+          <w:b/>
+          <w:sz w:val="20"/>
+          <w:szCs w:val="24"/>
+          <w:lang w:val="en-US"/>
+        </w:rPr>
+        <w:t>B</w:t>
+      </w:r>
+    </w:p>
+    <w:p>
+      <w:pPr>
+        <w:spacing w:after="0" w:line="240" w:lineRule="auto"/>
+        <w:jc w:val="both"/>
+        <w:rPr>
+          <w:rFonts w:ascii="Cambria Math" w:hAnsi="Cambria Math" w:cs="Arial"/>
+          <w:b/>
+          <w:sz w:val="20"/>
+          <w:szCs w:val="24"/>
+          <w:lang w:val="en-US"/>
+        </w:rPr>
+      </w:pPr>
+      <w:r>
+        <w:rPr>
+          <w:rFonts w:ascii="Cambria Math" w:hAnsi="Cambria Math" w:cs="Arial"/>
+          <w:b/>
+          <w:sz w:val="20"/>
+          <w:szCs w:val="24"/>
+          <w:lang w:val="en-US"/>
+        </w:rPr>
+        <w:t>~V</w:t>
+      </w:r>
+    </w:p>
+    <w:p>
+      <w:pPr>
+        <w:spacing w:after="0" w:line="240" w:lineRule="auto"/>
+        <w:jc w:val="both"/>
+        <w:rPr>
+          <w:rFonts w:ascii="Cambria Math" w:hAnsi="Cambria Math" w:cs="Arial"/>
+          <w:b/>
+          <w:sz w:val="20"/>
+          <w:szCs w:val="24"/>
+          <w:lang w:val="en-US"/>
+        </w:rPr>
+      </w:pPr>
+    </w:p>
+    <w:p>
+      <w:pPr>
+        <w:spacing w:after="0" w:line="240" w:lineRule="auto"/>
+        <w:jc w:val="both"/>
+        <w:rPr>
+          <w:rFonts w:ascii="Cambria Math" w:hAnsi="Cambria Math" w:cs="Arial"/>
+          <w:b/>
           <w:szCs w:val="24"/>
           <w:lang w:val="en-US"/>
         </w:rPr>
@@ -6572,11 +7179,12 @@
           <w:noProof/>
           <w:lang w:eastAsia="es-MX"/>
         </w:rPr>
+        <w:lastRenderedPageBreak/>
         <w:drawing>
-          <wp:inline distT="0" distB="0" distL="0" distR="0" wp14:anchorId="611AA160" wp14:editId="6402237C">
-            <wp:extent cx="5612130" cy="2800985"/>
-            <wp:effectExtent l="0" t="0" r="7620" b="0"/>
-            <wp:docPr id="1" name="Imagen 1"/>
+          <wp:inline distT="0" distB="0" distL="0" distR="0" wp14:anchorId="6BFA7259" wp14:editId="25887D5E">
+            <wp:extent cx="5724940" cy="2863468"/>
+            <wp:effectExtent l="0" t="0" r="0" b="0"/>
+            <wp:docPr id="2" name="Imagen 2"/>
             <wp:cNvGraphicFramePr>
               <a:graphicFrameLocks xmlns:a="http://schemas.openxmlformats.org/drawingml/2006/main" noChangeAspect="1"/>
             </wp:cNvGraphicFramePr>
@@ -6587,20 +7195,27 @@
                     <pic:cNvPr id="1" name=""/>
                     <pic:cNvPicPr/>
                   </pic:nvPicPr>
-                  <pic:blipFill>
+                  <pic:blipFill rotWithShape="1">
                     <a:blip r:embed="rId9"/>
-                    <a:stretch>
-                      <a:fillRect/>
-                    </a:stretch>
+                    <a:srcRect l="1842" t="10278" r="49420" b="9391"/>
+                    <a:stretch/>
                   </pic:blipFill>
-                  <pic:spPr>
+                  <pic:spPr bwMode="auto">
                     <a:xfrm>
                       <a:off x="0" y="0"/>
-                      <a:ext cx="5612130" cy="2800985"/>
+                      <a:ext cx="5746674" cy="2874339"/>
                     </a:xfrm>
                     <a:prstGeom prst="rect">
                       <a:avLst/>
                     </a:prstGeom>
+                    <a:ln>
+                      <a:noFill/>
+                    </a:ln>
+                    <a:extLst>
+                      <a:ext uri="{53640926-AAD7-44D8-BBD7-CCE9431645EC}">
+                        <a14:shadowObscured xmlns:a14="http://schemas.microsoft.com/office/drawing/2010/main"/>
+                      </a:ext>
+                    </a:extLst>
                   </pic:spPr>
                 </pic:pic>
               </a:graphicData>
@@ -6614,64 +7229,27 @@
         <w:spacing w:after="0" w:line="240" w:lineRule="auto"/>
         <w:jc w:val="both"/>
         <w:rPr>
-          <w:rFonts w:cs="Arial"/>
-          <w:color w:val="FF0000"/>
-          <w:sz w:val="24"/>
-          <w:szCs w:val="24"/>
-        </w:rPr>
-      </w:pPr>
-      <w:proofErr w:type="spellStart"/>
-      <w:r>
-        <w:rPr>
-          <w:rFonts w:cs="Arial"/>
-          <w:color w:val="FF0000"/>
-          <w:sz w:val="24"/>
-          <w:szCs w:val="24"/>
-        </w:rPr>
-        <w:t>por que</w:t>
-      </w:r>
-      <w:proofErr w:type="spellEnd"/>
-      <w:r>
-        <w:rPr>
-          <w:rFonts w:cs="Arial"/>
-          <w:color w:val="FF0000"/>
-          <w:sz w:val="24"/>
-          <w:szCs w:val="24"/>
-        </w:rPr>
-        <w:t xml:space="preserve"> no se usa este CNF?</w:t>
-      </w:r>
-    </w:p>
-    <w:p>
-      <w:pPr>
-        <w:spacing w:after="0" w:line="240" w:lineRule="auto"/>
-        <w:jc w:val="both"/>
-        <w:rPr>
-          <w:color w:val="FF0000"/>
-          <w:sz w:val="24"/>
-          <w:szCs w:val="24"/>
-        </w:rPr>
-      </w:pPr>
-      <w:r>
-        <w:rPr>
-          <w:rFonts w:cs="Arial"/>
-          <w:color w:val="FF0000"/>
-          <w:sz w:val="24"/>
-          <w:szCs w:val="24"/>
-        </w:rPr>
-        <w:t>~B v ~L</w:t>
-      </w:r>
-    </w:p>
-    <w:p>
-      <w:pPr>
-        <w:spacing w:after="0" w:line="240" w:lineRule="auto"/>
-        <w:jc w:val="both"/>
-        <w:rPr>
-          <w:rFonts w:cs="Arial"/>
-          <w:color w:val="002060"/>
-          <w:sz w:val="24"/>
-          <w:szCs w:val="24"/>
-        </w:rPr>
-      </w:pPr>
+          <w:rFonts w:ascii="Cambria Math" w:hAnsi="Cambria Math" w:cs="Arial"/>
+          <w:szCs w:val="24"/>
+          <w:lang w:val="en-US"/>
+        </w:rPr>
+      </w:pPr>
+      <w:r>
+        <w:rPr>
+          <w:rFonts w:ascii="Cambria Math" w:hAnsi="Cambria Math" w:cs="Arial"/>
+          <w:szCs w:val="24"/>
+          <w:lang w:val="en-US"/>
+        </w:rPr>
+        <w:t>So this implies B ⊨ V holds false</w:t>
+      </w:r>
+      <w:r>
+        <w:rPr>
+          <w:rFonts w:ascii="Cambria Math" w:hAnsi="Cambria Math" w:cs="Arial"/>
+          <w:szCs w:val="24"/>
+          <w:lang w:val="en-US"/>
+        </w:rPr>
+        <w:t xml:space="preserve"> ∎</w:t>
+      </w:r>
       <w:bookmarkStart w:id="0" w:name="_GoBack"/>
       <w:bookmarkEnd w:id="0"/>
     </w:p>
@@ -6680,32 +7258,72 @@
         <w:spacing w:after="0" w:line="240" w:lineRule="auto"/>
         <w:jc w:val="both"/>
         <w:rPr>
+          <w:rFonts w:ascii="Cambria Math" w:hAnsi="Cambria Math" w:cs="Arial"/>
+          <w:b/>
+          <w:szCs w:val="24"/>
+          <w:lang w:val="en-US"/>
+        </w:rPr>
+      </w:pPr>
+    </w:p>
+    <w:p>
+      <w:pPr>
+        <w:spacing w:after="0" w:line="240" w:lineRule="auto"/>
+        <w:jc w:val="both"/>
+        <w:rPr>
+          <w:rFonts w:ascii="Cambria Math" w:hAnsi="Cambria Math" w:cs="Arial"/>
+          <w:sz w:val="24"/>
+          <w:szCs w:val="24"/>
+          <w:lang w:val="en-US"/>
+        </w:rPr>
+      </w:pPr>
+    </w:p>
+    <w:p>
+      <w:pPr>
+        <w:spacing w:after="0" w:line="240" w:lineRule="auto"/>
+        <w:jc w:val="both"/>
+        <w:rPr>
+          <w:rFonts w:ascii="Cambria Math" w:hAnsi="Cambria Math" w:cs="Arial"/>
+          <w:sz w:val="24"/>
+          <w:szCs w:val="24"/>
+          <w:lang w:val="en-US"/>
+        </w:rPr>
+      </w:pPr>
+    </w:p>
+    <w:p>
+      <w:pPr>
+        <w:spacing w:after="0" w:line="240" w:lineRule="auto"/>
+        <w:jc w:val="both"/>
+        <w:rPr>
           <w:color w:val="002060"/>
           <w:sz w:val="24"/>
           <w:szCs w:val="24"/>
           <w:lang w:val="en-US"/>
         </w:rPr>
       </w:pPr>
-      <w:r>
-        <w:rPr>
-          <w:rFonts w:cs="Arial"/>
+    </w:p>
+    <w:p>
+      <w:pPr>
+        <w:spacing w:after="0" w:line="240" w:lineRule="auto"/>
+        <w:jc w:val="both"/>
+        <w:rPr>
           <w:color w:val="002060"/>
           <w:sz w:val="24"/>
           <w:szCs w:val="24"/>
           <w:lang w:val="en-US"/>
         </w:rPr>
-        <w:t>Do the above relationships among concepts imply that vegans are vegetarians</w:t>
-      </w:r>
-      <w:r>
-        <w:rPr>
-          <w:rFonts w:cs="Arial"/>
+      </w:pPr>
+    </w:p>
+    <w:p>
+      <w:pPr>
+        <w:spacing w:after="0" w:line="240" w:lineRule="auto"/>
+        <w:jc w:val="both"/>
+        <w:rPr>
           <w:color w:val="002060"/>
           <w:sz w:val="24"/>
           <w:szCs w:val="24"/>
           <w:lang w:val="en-US"/>
         </w:rPr>
-        <w:t>?</w:t>
-      </w:r>
+      </w:pPr>
     </w:p>
     <w:sectPr>
       <w:headerReference w:type="default" r:id="rId10"/>
@@ -11762,7 +12380,7 @@
 </file>
 
 <file path=customXml/itemProps1.xml><?xml version="1.0" encoding="utf-8"?>
-<ds:datastoreItem xmlns:ds="http://schemas.openxmlformats.org/officeDocument/2006/customXml" ds:itemID="{E4687B2F-A73F-4407-BB8A-374A274785AD}">
+<ds:datastoreItem xmlns:ds="http://schemas.openxmlformats.org/officeDocument/2006/customXml" ds:itemID="{343C250C-DAD9-4830-BFB4-E1E09DFB1B0D}">
   <ds:schemaRefs>
     <ds:schemaRef ds:uri="http://schemas.openxmlformats.org/officeDocument/2006/bibliography"/>
   </ds:schemaRefs>

</xml_diff>